<commit_message>
Changes to be committed: 	modified:   dokumentacja.docx
</commit_message>
<xml_diff>
--- a/dokumentacja.docx
+++ b/dokumentacja.docx
@@ -136,7 +136,7 @@
           <w:sz w:val="56"/>
           <w:szCs w:val="56"/>
         </w:rPr>
-        <w:t>T</w:t>
+        <w:t>O</w:t>
       </w:r>
     </w:p>
     <w:p>
@@ -145,130 +145,333 @@
         <w:ind w:firstLine="0"/>
         <w:rPr>
           <w:rFonts w:ascii="Segoe UI Light" w:hAnsi="Segoe UI Light"/>
+          <w:lang w:val="pl-PL"/>
         </w:rPr>
       </w:pPr>
       <w:r>
         <w:rPr>
           <w:rFonts w:ascii="Segoe UI Light" w:hAnsi="Segoe UI Light"/>
           <w:smallCaps/>
-        </w:rPr>
-        <w:t>HIS</w:t>
-      </w:r>
-      <w:r>
-        <w:rPr>
-          <w:rFonts w:ascii="Segoe UI Light" w:hAnsi="Segoe UI Light"/>
-        </w:rPr>
-        <w:t xml:space="preserve"> document is a template for Microsoft </w:t>
-      </w:r>
-      <w:r>
-        <w:rPr>
-          <w:rFonts w:ascii="Segoe UI Light" w:hAnsi="Segoe UI Light"/>
-          <w:i/>
-          <w:iCs/>
-        </w:rPr>
-        <w:t>Word</w:t>
-      </w:r>
-      <w:r>
-        <w:rPr>
-          <w:rFonts w:ascii="Segoe UI Light" w:hAnsi="Segoe UI Light"/>
-        </w:rPr>
-        <w:t xml:space="preserve"> versions 6.0 or later. If you are reading a paper </w:t>
-      </w:r>
-      <w:r>
-        <w:rPr>
-          <w:rFonts w:ascii="Segoe UI Light" w:hAnsi="Segoe UI Light"/>
-        </w:rPr>
-        <w:t xml:space="preserve">or PDF </w:t>
-      </w:r>
-      <w:r>
-        <w:rPr>
-          <w:rFonts w:ascii="Segoe UI Light" w:hAnsi="Segoe UI Light"/>
-        </w:rPr>
-        <w:t>version of this document, please download the electronic file,</w:t>
-      </w:r>
-      <w:r>
-        <w:rPr>
-          <w:rFonts w:ascii="Segoe UI Light" w:hAnsi="Segoe UI Light"/>
-        </w:rPr>
-        <w:br/>
-        <w:t>TRANS-JOUR.DOC, from</w:t>
-      </w:r>
-      <w:r>
-        <w:rPr>
-          <w:rFonts w:ascii="Segoe UI Light" w:hAnsi="Segoe UI Light"/>
-        </w:rPr>
-        <w:t xml:space="preserve"> the IEEE Web site at</w:t>
-      </w:r>
-      <w:r>
-        <w:rPr>
-          <w:rFonts w:ascii="Segoe UI Light" w:hAnsi="Segoe UI Light"/>
+          <w:lang w:val="pl-PL"/>
+        </w:rPr>
+        <w:t>FDM</w:t>
+      </w:r>
+      <w:r>
+        <w:rPr>
+          <w:rFonts w:ascii="Segoe UI Light" w:hAnsi="Segoe UI Light"/>
+          <w:lang w:val="pl-PL"/>
         </w:rPr>
         <w:t xml:space="preserve"> </w:t>
+      </w:r>
+      <w:r>
+        <w:rPr>
+          <w:rFonts w:ascii="Segoe UI Light" w:hAnsi="Segoe UI Light"/>
+          <w:lang w:val="pl-PL"/>
+        </w:rPr>
+        <w:t xml:space="preserve">– ortogonalne zwielokrotnienie w dziedzinie częstotliwości polegająca na jednoczesnej transmisji wielu strumieni danych poprzez podnośne. Najczęściej stosowanymi modulacjami są PSK i QAM. </w:t>
+      </w:r>
+      <w:r>
+        <w:rPr>
+          <w:rFonts w:ascii="Segoe UI Light" w:hAnsi="Segoe UI Light"/>
+          <w:lang w:val="pl-PL"/>
+        </w:rPr>
+        <w:t>OFDM jest często używany w szerokopasmowych systemach cyfrowych, na przykład w sieciach 4G, DSL, PLC, sieciach bezprzewodowych oraz telewizji cyfrowej.</w:t>
+      </w:r>
+    </w:p>
+    <w:p>
+      <w:pPr>
+        <w:pStyle w:val="Nagwek1"/>
+        <w:rPr>
+          <w:rFonts w:ascii="Segoe UI Light" w:hAnsi="Segoe UI Light"/>
+          <w:lang w:val="pl-PL"/>
+        </w:rPr>
+      </w:pPr>
+      <w:r>
+        <w:rPr>
+          <w:rFonts w:ascii="Segoe UI Light" w:hAnsi="Segoe UI Light"/>
+          <w:lang w:val="pl-PL"/>
+        </w:rPr>
+        <w:t>INSTRUKCJA KONFIGURACJI</w:t>
+      </w:r>
+    </w:p>
+    <w:p>
+      <w:pPr>
+        <w:pStyle w:val="Text"/>
+        <w:rPr>
+          <w:rFonts w:ascii="Segoe UI Light" w:hAnsi="Segoe UI Light"/>
+          <w:lang w:val="pl-PL"/>
+        </w:rPr>
+      </w:pPr>
+      <w:r>
+        <w:rPr>
+          <w:rFonts w:ascii="Segoe UI Light" w:hAnsi="Segoe UI Light"/>
+          <w:lang w:val="pl-PL"/>
+        </w:rPr>
+        <w:t xml:space="preserve">Do stworzenia tego projektu </w:t>
+      </w:r>
+      <w:r>
+        <w:rPr>
+          <w:rFonts w:ascii="Segoe UI Light" w:hAnsi="Segoe UI Light"/>
+          <w:lang w:val="pl-PL"/>
+        </w:rPr>
+        <w:t>użyliśmy programu</w:t>
+      </w:r>
+      <w:r>
+        <w:rPr>
+          <w:rFonts w:ascii="Segoe UI Light" w:hAnsi="Segoe UI Light"/>
+          <w:lang w:val="pl-PL"/>
+        </w:rPr>
+        <w:t xml:space="preserve"> MATLAB</w:t>
+      </w:r>
+      <w:r>
+        <w:rPr>
+          <w:rFonts w:ascii="Segoe UI Light" w:hAnsi="Segoe UI Light"/>
+          <w:lang w:val="pl-PL"/>
+        </w:rPr>
+        <w:t>.</w:t>
+      </w:r>
+    </w:p>
+    <w:p>
+      <w:pPr>
+        <w:pStyle w:val="Text"/>
+        <w:rPr>
+          <w:rFonts w:ascii="Segoe UI Light" w:hAnsi="Segoe UI Light"/>
+          <w:lang w:val="pl-PL"/>
+        </w:rPr>
+      </w:pPr>
+      <w:r>
+        <w:rPr>
+          <w:rFonts w:ascii="Segoe UI Light" w:hAnsi="Segoe UI Light"/>
+          <w:lang w:val="pl-PL"/>
+        </w:rPr>
+        <w:t xml:space="preserve">Zdalne repozytorium dostępne jest na stronie </w:t>
       </w:r>
       <w:hyperlink r:id="rId9" w:history="1">
         <w:r>
           <w:rPr>
             <w:rStyle w:val="Hipercze"/>
             <w:rFonts w:ascii="Segoe UI Light" w:hAnsi="Segoe UI Light"/>
-            <w:sz w:val="18"/>
+            <w:lang w:val="pl-PL"/>
           </w:rPr>
-          <w:t>http://www.ieee.org/web/publications/authors/transjnl/index.html</w:t>
+          <w:t>https://github.com/ntlizak/OFDM.git</w:t>
         </w:r>
       </w:hyperlink>
       <w:r>
         <w:rPr>
           <w:rFonts w:ascii="Segoe UI Light" w:hAnsi="Segoe UI Light"/>
-        </w:rPr>
-        <w:t xml:space="preserve"> so you can use it to prepare your manuscript. If you would prefer to use LATEX, download IEEE’s LATEX style and sample files from the same Web page. Use these LATEX files for formatting, but please follow the instructions in TRANS-JOUR.DOC or TRANS-JOUR.PDF.</w:t>
-      </w:r>
+          <w:lang w:val="pl-PL"/>
+        </w:rPr>
+        <w:t xml:space="preserve"> .</w:t>
+      </w:r>
+      <w:bookmarkStart w:id="1" w:name="_GoBack"/>
+      <w:bookmarkEnd w:id="1"/>
     </w:p>
     <w:p>
       <w:pPr>
         <w:pStyle w:val="Text"/>
         <w:rPr>
           <w:rFonts w:ascii="Segoe UI Light" w:hAnsi="Segoe UI Light"/>
-        </w:rPr>
-      </w:pPr>
-      <w:r>
-        <w:rPr>
-          <w:rFonts w:ascii="Segoe UI Light" w:hAnsi="Segoe UI Light"/>
-        </w:rPr>
-        <w:t xml:space="preserve">If your paper is intended for a </w:t>
-      </w:r>
-      <w:r>
-        <w:rPr>
-          <w:rFonts w:ascii="Segoe UI Light" w:hAnsi="Segoe UI Light"/>
-          <w:iCs/>
-        </w:rPr>
-        <w:t>conference</w:t>
-      </w:r>
+          <w:lang w:val="pl-PL"/>
+        </w:rPr>
+      </w:pPr>
+      <w:r>
+        <w:rPr>
+          <w:rFonts w:ascii="Segoe UI Light" w:hAnsi="Segoe UI Light"/>
+          <w:lang w:val="pl-PL"/>
+        </w:rPr>
+        <w:t xml:space="preserve">W celu uruchomienia projektu należy w linii komend </w:t>
+      </w:r>
+      <w:r>
+        <w:rPr>
+          <w:rFonts w:ascii="Segoe UI Light" w:hAnsi="Segoe UI Light"/>
+          <w:lang w:val="pl-PL"/>
+        </w:rPr>
+        <w:t>wywołać</w:t>
+      </w:r>
+      <w:r>
+        <w:rPr>
+          <w:rFonts w:ascii="Segoe UI Light" w:hAnsi="Segoe UI Light"/>
+          <w:lang w:val="pl-PL"/>
+        </w:rPr>
+        <w:t xml:space="preserve"> </w:t>
+      </w:r>
+      <w:proofErr w:type="spellStart"/>
       <w:r>
         <w:rPr>
           <w:rFonts w:ascii="Segoe UI Light" w:hAnsi="Segoe UI Light"/>
           <w:i/>
-          <w:iCs/>
+          <w:lang w:val="pl-PL"/>
+        </w:rPr>
+        <w:t>symulacja_OFDM</w:t>
+      </w:r>
+      <w:proofErr w:type="spellEnd"/>
+      <w:r>
+        <w:rPr>
+          <w:rFonts w:ascii="Segoe UI Light" w:hAnsi="Segoe UI Light"/>
+          <w:i/>
+          <w:lang w:val="pl-PL"/>
         </w:rPr>
         <w:t>,</w:t>
       </w:r>
       <w:r>
         <w:rPr>
           <w:rFonts w:ascii="Segoe UI Light" w:hAnsi="Segoe UI Light"/>
-        </w:rPr>
-        <w:t xml:space="preserve"> please contact your conference editor concerning acceptable word processor formats for your particular conference. </w:t>
+          <w:lang w:val="pl-PL"/>
+        </w:rPr>
+        <w:t xml:space="preserve"> jeśli zestaw plików znajduje się w</w:t>
+      </w:r>
+      <w:r>
+        <w:rPr>
+          <w:rFonts w:ascii="Segoe UI Light" w:hAnsi="Segoe UI Light"/>
+          <w:lang w:val="pl-PL"/>
+        </w:rPr>
+        <w:t xml:space="preserve"> aktualnej</w:t>
+      </w:r>
+      <w:r>
+        <w:rPr>
+          <w:rFonts w:ascii="Segoe UI Light" w:hAnsi="Segoe UI Light"/>
+          <w:lang w:val="pl-PL"/>
+        </w:rPr>
+        <w:t xml:space="preserve"> ścieżce</w:t>
+      </w:r>
+      <w:r>
+        <w:rPr>
+          <w:rFonts w:ascii="Segoe UI Light" w:hAnsi="Segoe UI Light"/>
+          <w:lang w:val="pl-PL"/>
+        </w:rPr>
+        <w:t xml:space="preserve"> (</w:t>
+      </w:r>
+      <w:proofErr w:type="spellStart"/>
+      <w:r>
+        <w:rPr>
+          <w:rFonts w:ascii="Segoe UI Light" w:hAnsi="Segoe UI Light"/>
+          <w:i/>
+          <w:lang w:val="pl-PL"/>
+        </w:rPr>
+        <w:t>Current</w:t>
+      </w:r>
+      <w:proofErr w:type="spellEnd"/>
+      <w:r>
+        <w:rPr>
+          <w:rFonts w:ascii="Segoe UI Light" w:hAnsi="Segoe UI Light"/>
+          <w:i/>
+          <w:lang w:val="pl-PL"/>
+        </w:rPr>
+        <w:t xml:space="preserve"> Folder</w:t>
+      </w:r>
+      <w:r>
+        <w:rPr>
+          <w:rFonts w:ascii="Segoe UI Light" w:hAnsi="Segoe UI Light"/>
+          <w:lang w:val="pl-PL"/>
+        </w:rPr>
+        <w:t>)</w:t>
+      </w:r>
+      <w:r>
+        <w:rPr>
+          <w:rFonts w:ascii="Segoe UI Light" w:hAnsi="Segoe UI Light"/>
+          <w:lang w:val="pl-PL"/>
+        </w:rPr>
+        <w:t xml:space="preserve"> </w:t>
+      </w:r>
+      <w:proofErr w:type="spellStart"/>
+      <w:r>
+        <w:rPr>
+          <w:rFonts w:ascii="Segoe UI Light" w:hAnsi="Segoe UI Light"/>
+          <w:lang w:val="pl-PL"/>
+        </w:rPr>
+        <w:t>MATLABa</w:t>
+      </w:r>
+      <w:proofErr w:type="spellEnd"/>
+      <w:r>
+        <w:rPr>
+          <w:rFonts w:ascii="Segoe UI Light" w:hAnsi="Segoe UI Light"/>
+          <w:lang w:val="pl-PL"/>
+        </w:rPr>
+        <w:t xml:space="preserve">. W przeciwnym wypadku trzeba ją zmienić bądź przekopiować do niej pliki. </w:t>
+      </w:r>
+      <w:r>
+        <w:rPr>
+          <w:rFonts w:ascii="Segoe UI Light" w:hAnsi="Segoe UI Light"/>
+          <w:lang w:val="pl-PL"/>
+        </w:rPr>
+        <w:t xml:space="preserve">Jest też możliwość bezpośredniego załadowania projektu klikając opcję </w:t>
+      </w:r>
+      <w:r>
+        <w:rPr>
+          <w:rFonts w:ascii="Segoe UI Light" w:hAnsi="Segoe UI Light"/>
+          <w:i/>
+          <w:lang w:val="pl-PL"/>
+        </w:rPr>
+        <w:t>Open</w:t>
+      </w:r>
+      <w:r>
+        <w:rPr>
+          <w:rFonts w:ascii="Segoe UI Light" w:hAnsi="Segoe UI Light"/>
+          <w:lang w:val="pl-PL"/>
+        </w:rPr>
+        <w:t>,</w:t>
+      </w:r>
+      <w:r>
+        <w:rPr>
+          <w:rFonts w:ascii="Segoe UI Light" w:hAnsi="Segoe UI Light"/>
+          <w:lang w:val="pl-PL"/>
+        </w:rPr>
+        <w:t xml:space="preserve"> wybrać pożądane pliki i wcisnąć przycisk</w:t>
+      </w:r>
+      <w:r>
+        <w:rPr>
+          <w:rFonts w:ascii="Segoe UI Light" w:hAnsi="Segoe UI Light"/>
+          <w:lang w:val="pl-PL"/>
+        </w:rPr>
+        <w:t xml:space="preserve"> </w:t>
+      </w:r>
+      <w:r>
+        <w:rPr>
+          <w:rFonts w:ascii="Segoe UI Light" w:hAnsi="Segoe UI Light"/>
+          <w:i/>
+          <w:lang w:val="pl-PL"/>
+        </w:rPr>
+        <w:t>Run</w:t>
+      </w:r>
+      <w:r>
+        <w:rPr>
+          <w:rFonts w:ascii="Segoe UI Light" w:hAnsi="Segoe UI Light"/>
+          <w:lang w:val="pl-PL"/>
+        </w:rPr>
+        <w:t xml:space="preserve"> z poziomu programu o nazwie </w:t>
+      </w:r>
+      <w:proofErr w:type="spellStart"/>
+      <w:r>
+        <w:rPr>
+          <w:rFonts w:ascii="Segoe UI Light" w:hAnsi="Segoe UI Light"/>
+          <w:i/>
+          <w:lang w:val="pl-PL"/>
+        </w:rPr>
+        <w:t>symulacja_OFDM</w:t>
+      </w:r>
+      <w:proofErr w:type="spellEnd"/>
+      <w:r>
+        <w:rPr>
+          <w:rFonts w:ascii="Segoe UI Light" w:hAnsi="Segoe UI Light"/>
+          <w:lang w:val="pl-PL"/>
+        </w:rPr>
+        <w:t>.</w:t>
       </w:r>
     </w:p>
     <w:p>
       <w:pPr>
-        <w:pStyle w:val="Nagwek1"/>
-        <w:rPr>
-          <w:rFonts w:ascii="Segoe UI Light" w:hAnsi="Segoe UI Light"/>
-        </w:rPr>
-      </w:pPr>
-      <w:r>
-        <w:rPr>
-          <w:rFonts w:ascii="Segoe UI Light" w:hAnsi="Segoe UI Light"/>
-        </w:rPr>
-        <w:t>INSTRUKCJA KONFIGURACJI</w:t>
+        <w:pStyle w:val="Text"/>
+        <w:rPr>
+          <w:rFonts w:ascii="Segoe UI Light" w:hAnsi="Segoe UI Light"/>
+          <w:lang w:val="pl-PL"/>
+        </w:rPr>
+      </w:pPr>
+      <w:r>
+        <w:rPr>
+          <w:rFonts w:ascii="Segoe UI Light" w:hAnsi="Segoe UI Light"/>
+          <w:lang w:val="pl-PL"/>
+        </w:rPr>
+        <w:t xml:space="preserve"> </w:t>
       </w:r>
     </w:p>
     <w:p>
@@ -279,34 +482,6 @@
           <w:lang w:val="pl-PL"/>
         </w:rPr>
       </w:pPr>
-      <w:r>
-        <w:rPr>
-          <w:rFonts w:ascii="Segoe UI Light" w:hAnsi="Segoe UI Light"/>
-          <w:lang w:val="pl-PL"/>
-        </w:rPr>
-        <w:t xml:space="preserve">Do stworzenia tego projektu </w:t>
-      </w:r>
-      <w:r>
-        <w:rPr>
-          <w:rFonts w:ascii="Segoe UI Light" w:hAnsi="Segoe UI Light"/>
-          <w:lang w:val="pl-PL"/>
-        </w:rPr>
-        <w:t>użyliśmy programu</w:t>
-      </w:r>
-      <w:r>
-        <w:rPr>
-          <w:rFonts w:ascii="Segoe UI Light" w:hAnsi="Segoe UI Light"/>
-          <w:lang w:val="pl-PL"/>
-        </w:rPr>
-        <w:t xml:space="preserve"> MATLAB</w:t>
-      </w:r>
-      <w:r>
-        <w:rPr>
-          <w:rFonts w:ascii="Segoe UI Light" w:hAnsi="Segoe UI Light"/>
-          <w:lang w:val="pl-PL"/>
-        </w:rPr>
-        <w:t>.</w:t>
-      </w:r>
     </w:p>
     <w:p>
       <w:pPr>
@@ -316,13 +491,6 @@
           <w:lang w:val="pl-PL"/>
         </w:rPr>
       </w:pPr>
-      <w:r>
-        <w:rPr>
-          <w:rFonts w:ascii="Segoe UI Light" w:hAnsi="Segoe UI Light"/>
-          <w:lang w:val="pl-PL"/>
-        </w:rPr>
-        <w:t>COŚ Z GITA ALE CHUJA WIEM JAK SIĘ TO ROBI.</w:t>
-      </w:r>
     </w:p>
     <w:p>
       <w:pPr>
@@ -332,179 +500,6 @@
           <w:lang w:val="pl-PL"/>
         </w:rPr>
       </w:pPr>
-      <w:r>
-        <w:rPr>
-          <w:rFonts w:ascii="Segoe UI Light" w:hAnsi="Segoe UI Light"/>
-          <w:lang w:val="pl-PL"/>
-        </w:rPr>
-        <w:t xml:space="preserve">W celu uruchomienia projektu należy w linii komend wpisać </w:t>
-      </w:r>
-      <w:r>
-        <w:rPr>
-          <w:rFonts w:ascii="Segoe UI Light" w:hAnsi="Segoe UI Light"/>
-          <w:i/>
-          <w:lang w:val="pl-PL"/>
-        </w:rPr>
-        <w:t>JEBANANAZWAPLIKUNASZEGO</w:t>
-      </w:r>
-      <w:r>
-        <w:rPr>
-          <w:rFonts w:ascii="Segoe UI Light" w:hAnsi="Segoe UI Light"/>
-          <w:lang w:val="pl-PL"/>
-        </w:rPr>
-        <w:t>, jeśli zestaw plików znajduje się w</w:t>
-      </w:r>
-      <w:r>
-        <w:rPr>
-          <w:rFonts w:ascii="Segoe UI Light" w:hAnsi="Segoe UI Light"/>
-          <w:lang w:val="pl-PL"/>
-        </w:rPr>
-        <w:t xml:space="preserve"> aktualnej</w:t>
-      </w:r>
-      <w:r>
-        <w:rPr>
-          <w:rFonts w:ascii="Segoe UI Light" w:hAnsi="Segoe UI Light"/>
-          <w:lang w:val="pl-PL"/>
-        </w:rPr>
-        <w:t xml:space="preserve"> ścieżce</w:t>
-      </w:r>
-      <w:r>
-        <w:rPr>
-          <w:rFonts w:ascii="Segoe UI Light" w:hAnsi="Segoe UI Light"/>
-          <w:lang w:val="pl-PL"/>
-        </w:rPr>
-        <w:t xml:space="preserve"> (</w:t>
-      </w:r>
-      <w:proofErr w:type="spellStart"/>
-      <w:r>
-        <w:rPr>
-          <w:rFonts w:ascii="Segoe UI Light" w:hAnsi="Segoe UI Light"/>
-          <w:i/>
-          <w:lang w:val="pl-PL"/>
-        </w:rPr>
-        <w:t>Current</w:t>
-      </w:r>
-      <w:proofErr w:type="spellEnd"/>
-      <w:r>
-        <w:rPr>
-          <w:rFonts w:ascii="Segoe UI Light" w:hAnsi="Segoe UI Light"/>
-          <w:i/>
-          <w:lang w:val="pl-PL"/>
-        </w:rPr>
-        <w:t xml:space="preserve"> Folder</w:t>
-      </w:r>
-      <w:r>
-        <w:rPr>
-          <w:rFonts w:ascii="Segoe UI Light" w:hAnsi="Segoe UI Light"/>
-          <w:lang w:val="pl-PL"/>
-        </w:rPr>
-        <w:t>)</w:t>
-      </w:r>
-      <w:r>
-        <w:rPr>
-          <w:rFonts w:ascii="Segoe UI Light" w:hAnsi="Segoe UI Light"/>
-          <w:lang w:val="pl-PL"/>
-        </w:rPr>
-        <w:t xml:space="preserve"> </w:t>
-      </w:r>
-      <w:proofErr w:type="spellStart"/>
-      <w:r>
-        <w:rPr>
-          <w:rFonts w:ascii="Segoe UI Light" w:hAnsi="Segoe UI Light"/>
-          <w:lang w:val="pl-PL"/>
-        </w:rPr>
-        <w:t>MATLABa</w:t>
-      </w:r>
-      <w:proofErr w:type="spellEnd"/>
-      <w:r>
-        <w:rPr>
-          <w:rFonts w:ascii="Segoe UI Light" w:hAnsi="Segoe UI Light"/>
-          <w:lang w:val="pl-PL"/>
-        </w:rPr>
-        <w:t xml:space="preserve">. W przeciwnym wypadku trzeba ją zmienić bądź przekopiować do niej pliki. </w:t>
-      </w:r>
-      <w:r>
-        <w:rPr>
-          <w:rFonts w:ascii="Segoe UI Light" w:hAnsi="Segoe UI Light"/>
-          <w:lang w:val="pl-PL"/>
-        </w:rPr>
-        <w:t xml:space="preserve">Jest też możliwość bezpośredniego załadowania projektu klikając opcję </w:t>
-      </w:r>
-      <w:r>
-        <w:rPr>
-          <w:rFonts w:ascii="Segoe UI Light" w:hAnsi="Segoe UI Light"/>
-          <w:i/>
-          <w:lang w:val="pl-PL"/>
-        </w:rPr>
-        <w:t>Open</w:t>
-      </w:r>
-      <w:r>
-        <w:rPr>
-          <w:rFonts w:ascii="Segoe UI Light" w:hAnsi="Segoe UI Light"/>
-          <w:lang w:val="pl-PL"/>
-        </w:rPr>
-        <w:t>,</w:t>
-      </w:r>
-      <w:r>
-        <w:rPr>
-          <w:rFonts w:ascii="Segoe UI Light" w:hAnsi="Segoe UI Light"/>
-          <w:lang w:val="pl-PL"/>
-        </w:rPr>
-        <w:t xml:space="preserve"> wybrać pożądane pliki i wcisnąć przycisk</w:t>
-      </w:r>
-      <w:r>
-        <w:rPr>
-          <w:rFonts w:ascii="Segoe UI Light" w:hAnsi="Segoe UI Light"/>
-          <w:lang w:val="pl-PL"/>
-        </w:rPr>
-        <w:t xml:space="preserve"> </w:t>
-      </w:r>
-      <w:r>
-        <w:rPr>
-          <w:rFonts w:ascii="Segoe UI Light" w:hAnsi="Segoe UI Light"/>
-          <w:i/>
-          <w:lang w:val="pl-PL"/>
-        </w:rPr>
-        <w:t>Run</w:t>
-      </w:r>
-      <w:r>
-        <w:rPr>
-          <w:rFonts w:ascii="Segoe UI Light" w:hAnsi="Segoe UI Light"/>
-          <w:lang w:val="pl-PL"/>
-        </w:rPr>
-        <w:t xml:space="preserve"> z poziomu programu o nazwie </w:t>
-      </w:r>
-      <w:r>
-        <w:rPr>
-          <w:rFonts w:ascii="Segoe UI Light" w:hAnsi="Segoe UI Light"/>
-          <w:i/>
-          <w:lang w:val="pl-PL"/>
-        </w:rPr>
-        <w:t>ZNOWUJEBANANAZWA</w:t>
-      </w:r>
-      <w:r>
-        <w:rPr>
-          <w:rFonts w:ascii="Segoe UI Light" w:hAnsi="Segoe UI Light"/>
-          <w:lang w:val="pl-PL"/>
-        </w:rPr>
-        <w:t>.</w:t>
-      </w:r>
-    </w:p>
-    <w:p>
-      <w:pPr>
-        <w:pStyle w:val="Text"/>
-        <w:rPr>
-          <w:rFonts w:ascii="Segoe UI Light" w:hAnsi="Segoe UI Light"/>
-          <w:lang w:val="pl-PL"/>
-        </w:rPr>
-      </w:pPr>
-      <w:r>
-        <w:rPr>
-          <w:rFonts w:ascii="Segoe UI Light" w:hAnsi="Segoe UI Light"/>
-          <w:lang w:val="pl-PL"/>
-        </w:rPr>
-        <w:t xml:space="preserve"> </w:t>
-      </w:r>
     </w:p>
     <w:p>
       <w:pPr>
@@ -629,16 +624,7 @@
           <w:i w:val="0"/>
           <w:lang w:val="pl-PL"/>
         </w:rPr>
-        <w:t>Phase-</w:t>
-      </w:r>
-      <w:r>
-        <w:rPr>
-          <w:rStyle w:val="mw-headline"/>
-          <w:rFonts w:ascii="Segoe UI Light" w:hAnsi="Segoe UI Light"/>
-          <w:i w:val="0"/>
-          <w:lang w:val="pl-PL"/>
-        </w:rPr>
-        <w:t>Shift</w:t>
+        <w:t>Phase-Shift</w:t>
       </w:r>
       <w:proofErr w:type="spellEnd"/>
       <w:r>
@@ -936,358 +922,105 @@
     </w:p>
     <w:p>
       <w:pPr>
-        <w:pStyle w:val="Nagwek1"/>
-        <w:rPr>
-          <w:rFonts w:ascii="Segoe UI Light" w:hAnsi="Segoe UI Light"/>
-        </w:rPr>
-      </w:pPr>
-      <w:r>
-        <w:rPr>
-          <w:rFonts w:ascii="Segoe UI Light" w:hAnsi="Segoe UI Light"/>
-        </w:rPr>
-        <w:t>INSTRUKCJA UŻYTKOWANIA</w:t>
+        <w:rPr>
+          <w:rFonts w:ascii="Segoe UI Light" w:hAnsi="Segoe UI Light"/>
+          <w:lang w:val="pl-PL"/>
+        </w:rPr>
+      </w:pPr>
+      <w:r>
+        <w:rPr>
+          <w:rFonts w:ascii="Segoe UI Light" w:hAnsi="Segoe UI Light"/>
+        </w:rPr>
+        <w:tab/>
+      </w:r>
+      <w:r>
+        <w:rPr>
+          <w:rFonts w:ascii="Segoe UI Light" w:hAnsi="Segoe UI Light"/>
+          <w:lang w:val="pl-PL"/>
+        </w:rPr>
+        <w:t xml:space="preserve">PLC –Power Line </w:t>
+      </w:r>
+      <w:proofErr w:type="spellStart"/>
+      <w:r>
+        <w:rPr>
+          <w:rFonts w:ascii="Segoe UI Light" w:hAnsi="Segoe UI Light"/>
+          <w:lang w:val="pl-PL"/>
+        </w:rPr>
+        <w:t>Communication</w:t>
+      </w:r>
+      <w:proofErr w:type="spellEnd"/>
+      <w:r>
+        <w:rPr>
+          <w:rFonts w:ascii="Segoe UI Light" w:hAnsi="Segoe UI Light"/>
+          <w:lang w:val="pl-PL"/>
+        </w:rPr>
+        <w:t>; komunikacja elektroenergetyczną siecią rozdzielczą</w:t>
       </w:r>
     </w:p>
     <w:p>
       <w:pPr>
-        <w:pStyle w:val="Text"/>
-        <w:rPr>
-          <w:rFonts w:ascii="Segoe UI Light" w:hAnsi="Segoe UI Light"/>
-          <w:lang w:val="pl-PL"/>
-        </w:rPr>
-      </w:pPr>
-      <w:r>
-        <w:rPr>
-          <w:rFonts w:ascii="Segoe UI Light" w:hAnsi="Segoe UI Light"/>
-          <w:lang w:val="pl-PL"/>
-        </w:rPr>
-        <w:t xml:space="preserve">Pierwszą rzeczą jaką należy zrobić jest wpisanie ilości bitów na których mamy zamiar pracować i wciśnięcie przycisku </w:t>
-      </w:r>
-      <w:r>
-        <w:rPr>
-          <w:rFonts w:ascii="Segoe UI Light" w:hAnsi="Segoe UI Light"/>
-          <w:i/>
-          <w:lang w:val="pl-PL"/>
-        </w:rPr>
-        <w:t>Generuj</w:t>
-      </w:r>
-      <w:r>
-        <w:rPr>
-          <w:rFonts w:ascii="Segoe UI Light" w:hAnsi="Segoe UI Light"/>
-          <w:i/>
-          <w:lang w:val="pl-PL"/>
-        </w:rPr>
-        <w:t xml:space="preserve"> dane</w:t>
-      </w:r>
-      <w:r>
-        <w:rPr>
-          <w:rFonts w:ascii="Segoe UI Light" w:hAnsi="Segoe UI Light"/>
-          <w:lang w:val="pl-PL"/>
-        </w:rPr>
-        <w:t xml:space="preserve">. </w:t>
-      </w:r>
-      <w:r>
-        <w:rPr>
-          <w:rFonts w:ascii="Segoe UI Light" w:hAnsi="Segoe UI Light"/>
-          <w:lang w:val="pl-PL"/>
-        </w:rPr>
-        <w:t>Wyświet</w:t>
-      </w:r>
-      <w:bookmarkStart w:id="1" w:name="_GoBack"/>
-      <w:bookmarkEnd w:id="1"/>
-      <w:r>
-        <w:rPr>
-          <w:rFonts w:ascii="Segoe UI Light" w:hAnsi="Segoe UI Light"/>
-          <w:lang w:val="pl-PL"/>
-        </w:rPr>
-        <w:t xml:space="preserve">li to na pierwszym wykresie od lewej część wygenerowanego sygnału. </w:t>
-      </w:r>
-      <w:r>
-        <w:rPr>
-          <w:rFonts w:ascii="Segoe UI Light" w:hAnsi="Segoe UI Light"/>
-          <w:lang w:val="pl-PL"/>
-        </w:rPr>
-        <w:t>W</w:t>
-      </w:r>
-      <w:r>
-        <w:rPr>
-          <w:rFonts w:ascii="Segoe UI Light" w:hAnsi="Segoe UI Light"/>
-          <w:lang w:val="pl-PL"/>
-        </w:rPr>
-        <w:t>artość tę</w:t>
-      </w:r>
-      <w:r>
-        <w:rPr>
-          <w:rFonts w:ascii="Segoe UI Light" w:hAnsi="Segoe UI Light"/>
-          <w:lang w:val="pl-PL"/>
-        </w:rPr>
-        <w:t xml:space="preserve"> można</w:t>
-      </w:r>
-      <w:r>
-        <w:rPr>
-          <w:rFonts w:ascii="Segoe UI Light" w:hAnsi="Segoe UI Light"/>
-          <w:lang w:val="pl-PL"/>
-        </w:rPr>
-        <w:t xml:space="preserve"> oczywiście</w:t>
-      </w:r>
-      <w:r>
-        <w:rPr>
-          <w:rFonts w:ascii="Segoe UI Light" w:hAnsi="Segoe UI Light"/>
-          <w:lang w:val="pl-PL"/>
-        </w:rPr>
-        <w:t xml:space="preserve"> zmieniać w trakcie korzystania </w:t>
-      </w:r>
-      <w:r>
-        <w:rPr>
-          <w:rFonts w:ascii="Segoe UI Light" w:hAnsi="Segoe UI Light"/>
-          <w:lang w:val="pl-PL"/>
-        </w:rPr>
-        <w:t xml:space="preserve">z </w:t>
-      </w:r>
-      <w:r>
-        <w:rPr>
-          <w:rFonts w:ascii="Segoe UI Light" w:hAnsi="Segoe UI Light"/>
-          <w:lang w:val="pl-PL"/>
-        </w:rPr>
-        <w:t xml:space="preserve">programu, trzeba jednak pamiętać o wciskaniu </w:t>
-      </w:r>
-      <w:r>
-        <w:rPr>
-          <w:rFonts w:ascii="Segoe UI Light" w:hAnsi="Segoe UI Light"/>
-          <w:i/>
-          <w:lang w:val="pl-PL"/>
-        </w:rPr>
-        <w:t>Generuj</w:t>
-      </w:r>
-      <w:r>
-        <w:rPr>
-          <w:rFonts w:ascii="Segoe UI Light" w:hAnsi="Segoe UI Light"/>
-          <w:i/>
-          <w:lang w:val="pl-PL"/>
-        </w:rPr>
-        <w:t xml:space="preserve"> dane</w:t>
-      </w:r>
-      <w:r>
-        <w:rPr>
-          <w:rFonts w:ascii="Segoe UI Light" w:hAnsi="Segoe UI Light"/>
-          <w:lang w:val="pl-PL"/>
-        </w:rPr>
-        <w:t xml:space="preserve"> za każdym razem.</w:t>
-      </w:r>
-    </w:p>
-    <w:p>
-      <w:pPr>
-        <w:pStyle w:val="Text"/>
-        <w:rPr>
-          <w:rFonts w:ascii="Segoe UI Light" w:hAnsi="Segoe UI Light"/>
-          <w:lang w:val="pl-PL"/>
-        </w:rPr>
-      </w:pPr>
-      <w:r>
-        <w:rPr>
-          <w:rFonts w:ascii="Segoe UI Light" w:hAnsi="Segoe UI Light"/>
-          <w:lang w:val="pl-PL"/>
-        </w:rPr>
-        <w:t xml:space="preserve">Następnie ustalamy </w:t>
-      </w:r>
-      <w:r>
-        <w:rPr>
-          <w:rFonts w:ascii="Segoe UI Light" w:hAnsi="Segoe UI Light"/>
-          <w:lang w:val="pl-PL"/>
-        </w:rPr>
-        <w:t>poziom</w:t>
-      </w:r>
-      <w:r>
-        <w:rPr>
-          <w:rFonts w:ascii="Segoe UI Light" w:hAnsi="Segoe UI Light"/>
-          <w:lang w:val="pl-PL"/>
-        </w:rPr>
-        <w:t xml:space="preserve"> szumu wciskając strzałki na suwaku</w:t>
-      </w:r>
-      <w:r>
-        <w:rPr>
-          <w:rFonts w:ascii="Segoe UI Light" w:hAnsi="Segoe UI Light"/>
-          <w:lang w:val="pl-PL"/>
-        </w:rPr>
-        <w:t>:</w:t>
-      </w:r>
-      <w:r>
-        <w:rPr>
-          <w:rFonts w:ascii="Segoe UI Light" w:hAnsi="Segoe UI Light"/>
-          <w:lang w:val="pl-PL"/>
+        <w:rPr>
+          <w:rFonts w:ascii="Segoe UI Light" w:hAnsi="Segoe UI Light"/>
+        </w:rPr>
+      </w:pPr>
+      <w:r>
+        <w:rPr>
+          <w:rFonts w:ascii="Segoe UI Light" w:hAnsi="Segoe UI Light"/>
+          <w:lang w:val="pl-PL"/>
+        </w:rPr>
+        <w:tab/>
+      </w:r>
+      <w:r>
+        <w:rPr>
+          <w:rFonts w:ascii="Segoe UI Light" w:hAnsi="Segoe UI Light"/>
+        </w:rPr>
+        <w:t xml:space="preserve">DSL - </w:t>
+      </w:r>
+      <w:r>
+        <w:rPr>
+          <w:rFonts w:ascii="Segoe UI Light" w:hAnsi="Segoe UI Light"/>
+          <w:iCs/>
+        </w:rPr>
+        <w:t>Digital Subscriber Line</w:t>
+      </w:r>
+      <w:r>
+        <w:rPr>
+          <w:rFonts w:ascii="Segoe UI Light" w:hAnsi="Segoe UI Light"/>
+        </w:rPr>
+        <w:t>;</w:t>
+      </w:r>
+      <w:r>
+        <w:rPr>
+          <w:rFonts w:ascii="Segoe UI Light" w:hAnsi="Segoe UI Light"/>
         </w:rPr>
         <w:t xml:space="preserve"> </w:t>
       </w:r>
-      <w:r>
-        <w:rPr>
-          <w:rFonts w:ascii="Segoe UI Light" w:hAnsi="Segoe UI Light"/>
-          <w:lang w:val="pl-PL"/>
-        </w:rPr>
-        <w:t>i</w:t>
-      </w:r>
-      <w:r>
-        <w:rPr>
-          <w:rFonts w:ascii="Segoe UI Light" w:hAnsi="Segoe UI Light"/>
-          <w:lang w:val="pl-PL"/>
-        </w:rPr>
-        <w:t>m mniejsza wartość, tym bardziej zaszumiony otrzymamy sygnał wyjściowy</w:t>
-      </w:r>
-      <w:r>
-        <w:rPr>
-          <w:rFonts w:ascii="Segoe UI Light" w:hAnsi="Segoe UI Light"/>
-          <w:lang w:val="pl-PL"/>
-        </w:rPr>
-        <w:t xml:space="preserve"> i tym więcej będzie w nim błędów.</w:t>
-      </w:r>
-    </w:p>
-    <w:p>
-      <w:pPr>
-        <w:pStyle w:val="Text"/>
-        <w:rPr>
-          <w:rFonts w:ascii="Segoe UI Light" w:hAnsi="Segoe UI Light"/>
-          <w:lang w:val="pl-PL"/>
-        </w:rPr>
-      </w:pPr>
-      <w:r>
-        <w:rPr>
-          <w:rFonts w:ascii="Segoe UI Light" w:hAnsi="Segoe UI Light"/>
-          <w:lang w:val="pl-PL"/>
-        </w:rPr>
-        <w:t>Na tym etapie</w:t>
-      </w:r>
-      <w:r>
-        <w:rPr>
-          <w:rFonts w:ascii="Segoe UI Light" w:hAnsi="Segoe UI Light"/>
-          <w:lang w:val="pl-PL"/>
-        </w:rPr>
-        <w:t xml:space="preserve"> zależnie od preferencji użytkownika wybiera się modulację. Służą do tego przyciski </w:t>
-      </w:r>
-      <w:r>
-        <w:rPr>
-          <w:rFonts w:ascii="Segoe UI Light" w:hAnsi="Segoe UI Light"/>
-          <w:i/>
-          <w:lang w:val="pl-PL"/>
-        </w:rPr>
-        <w:t>BPSK, 8</w:t>
-      </w:r>
-      <w:r>
-        <w:rPr>
-          <w:rFonts w:ascii="Segoe UI Light" w:hAnsi="Segoe UI Light"/>
-          <w:i/>
-          <w:lang w:val="pl-PL"/>
-        </w:rPr>
-        <w:t xml:space="preserve">-PSK </w:t>
-      </w:r>
-      <w:r>
-        <w:rPr>
-          <w:rFonts w:ascii="Segoe UI Light" w:hAnsi="Segoe UI Light"/>
-          <w:lang w:val="pl-PL"/>
-        </w:rPr>
-        <w:t xml:space="preserve">oraz </w:t>
-      </w:r>
-      <w:r>
-        <w:rPr>
-          <w:rFonts w:ascii="Segoe UI Light" w:hAnsi="Segoe UI Light"/>
-          <w:i/>
-          <w:lang w:val="pl-PL"/>
-        </w:rPr>
-        <w:t xml:space="preserve">QAM </w:t>
-      </w:r>
-      <w:r>
-        <w:rPr>
-          <w:rFonts w:ascii="Segoe UI Light" w:hAnsi="Segoe UI Light"/>
-          <w:lang w:val="pl-PL"/>
-        </w:rPr>
-        <w:t>(mamy do wyboru 16-QAM lub 32-QAM – wystarczy zaznaczyć na liście którą chcemy zobaczyć).</w:t>
-      </w:r>
-      <w:r>
-        <w:rPr>
-          <w:rFonts w:ascii="Segoe UI Light" w:hAnsi="Segoe UI Light"/>
-          <w:i/>
-          <w:lang w:val="pl-PL"/>
+      <w:proofErr w:type="spellStart"/>
+      <w:r>
+        <w:rPr>
+          <w:rFonts w:ascii="Segoe UI Light" w:hAnsi="Segoe UI Light"/>
+        </w:rPr>
+        <w:t>cyfrowa</w:t>
+      </w:r>
+      <w:proofErr w:type="spellEnd"/>
+      <w:r>
+        <w:rPr>
+          <w:rFonts w:ascii="Segoe UI Light" w:hAnsi="Segoe UI Light"/>
         </w:rPr>
         <w:t xml:space="preserve"> </w:t>
       </w:r>
-    </w:p>
-    <w:p>
-      <w:pPr>
-        <w:pStyle w:val="Text"/>
-        <w:rPr>
-          <w:rFonts w:ascii="Segoe UI Light" w:hAnsi="Segoe UI Light"/>
-          <w:lang w:val="pl-PL"/>
-        </w:rPr>
-      </w:pPr>
-      <w:r>
-        <w:rPr>
-          <w:rFonts w:ascii="Segoe UI Light" w:hAnsi="Segoe UI Light"/>
-          <w:lang w:val="pl-PL"/>
-        </w:rPr>
-        <w:lastRenderedPageBreak/>
-        <w:t xml:space="preserve">Pozostaje już tylko analiza wykresów. </w:t>
-      </w:r>
-      <w:r>
-        <w:rPr>
-          <w:rFonts w:ascii="Segoe UI Light" w:hAnsi="Segoe UI Light"/>
-          <w:lang w:val="pl-PL"/>
-        </w:rPr>
-        <w:t xml:space="preserve">Manipulując wartością SNR </w:t>
-      </w:r>
-    </w:p>
-    <w:p>
-      <w:pPr>
-        <w:pStyle w:val="Text"/>
-        <w:rPr>
-          <w:rFonts w:ascii="Segoe UI Light" w:hAnsi="Segoe UI Light"/>
-        </w:rPr>
-      </w:pPr>
-      <w:r>
-        <w:rPr>
-          <w:rFonts w:ascii="Segoe UI Light" w:hAnsi="Segoe UI Light"/>
-        </w:rPr>
-        <w:t xml:space="preserve">If you are using </w:t>
-      </w:r>
-      <w:r>
-        <w:rPr>
-          <w:rFonts w:ascii="Segoe UI Light" w:hAnsi="Segoe UI Light"/>
-          <w:i/>
-          <w:iCs/>
-        </w:rPr>
-        <w:t>Word,</w:t>
-      </w:r>
-      <w:r>
-        <w:rPr>
-          <w:rFonts w:ascii="Segoe UI Light" w:hAnsi="Segoe UI Light"/>
-        </w:rPr>
-        <w:t xml:space="preserve"> use either the Microsoft Equation Editor or the </w:t>
-      </w:r>
       <w:proofErr w:type="spellStart"/>
       <w:r>
         <w:rPr>
           <w:rFonts w:ascii="Segoe UI Light" w:hAnsi="Segoe UI Light"/>
-          <w:i/>
-          <w:iCs/>
-        </w:rPr>
-        <w:t>MathType</w:t>
+        </w:rPr>
+        <w:t>linia</w:t>
       </w:r>
       <w:proofErr w:type="spellEnd"/>
       <w:r>
         <w:rPr>
           <w:rFonts w:ascii="Segoe UI Light" w:hAnsi="Segoe UI Light"/>
         </w:rPr>
-        <w:t xml:space="preserve"> add-on (http://www.mathtype.com) for equations in your paper (Insert | Object | Create New | Microsoft Equation </w:t>
-      </w:r>
-      <w:r>
-        <w:rPr>
-          <w:rFonts w:ascii="Segoe UI Light" w:hAnsi="Segoe UI Light"/>
-          <w:i/>
-          <w:iCs/>
-        </w:rPr>
-        <w:t>or</w:t>
-      </w:r>
-      <w:r>
-        <w:rPr>
-          <w:rFonts w:ascii="Segoe UI Light" w:hAnsi="Segoe UI Light"/>
-        </w:rPr>
         <w:t xml:space="preserve"> </w:t>
       </w:r>
       <w:proofErr w:type="spellStart"/>
@@ -1295,386 +1028,297 @@
         <w:rPr>
           <w:rFonts w:ascii="Segoe UI Light" w:hAnsi="Segoe UI Light"/>
         </w:rPr>
-        <w:t>MathType</w:t>
-      </w:r>
-      <w:proofErr w:type="spellEnd"/>
-      <w:r>
-        <w:rPr>
-          <w:rFonts w:ascii="Segoe UI Light" w:hAnsi="Segoe UI Light"/>
-        </w:rPr>
-        <w:t xml:space="preserve"> Equation). “Float over text” should </w:t>
-      </w:r>
-      <w:r>
-        <w:rPr>
-          <w:rFonts w:ascii="Segoe UI Light" w:hAnsi="Segoe UI Light"/>
-          <w:i/>
-          <w:iCs/>
-        </w:rPr>
-        <w:t>not</w:t>
-      </w:r>
-      <w:r>
-        <w:rPr>
-          <w:rFonts w:ascii="Segoe UI Light" w:hAnsi="Segoe UI Light"/>
-        </w:rPr>
-        <w:t xml:space="preserve"> be selected. </w:t>
-      </w:r>
-    </w:p>
-    <w:p>
-      <w:pPr>
-        <w:pStyle w:val="Nagwek2"/>
-        <w:rPr>
-          <w:rFonts w:ascii="Segoe UI Light" w:hAnsi="Segoe UI Light"/>
-        </w:rPr>
-      </w:pPr>
-      <w:r>
-        <w:rPr>
-          <w:rFonts w:ascii="Segoe UI Light" w:hAnsi="Segoe UI Light"/>
-        </w:rPr>
-        <w:t>Equations</w:t>
-      </w:r>
-    </w:p>
-    <w:p>
-      <w:pPr>
-        <w:pStyle w:val="Text"/>
-        <w:rPr>
-          <w:rFonts w:ascii="Segoe UI Light" w:hAnsi="Segoe UI Light"/>
-        </w:rPr>
-      </w:pPr>
-      <w:r>
-        <w:rPr>
-          <w:rFonts w:ascii="Segoe UI Light" w:hAnsi="Segoe UI Light"/>
-        </w:rPr>
-        <w:t xml:space="preserve">Number equations consecutively with equation numbers in parentheses flush with the right margin, as in (1). First use the equation editor to create the equation. Then select the “Equation” markup style. Press the tab key and write the equation number in parentheses. To make your equations more compact, you may use the solidus ( / ), the </w:t>
-      </w:r>
-      <w:proofErr w:type="spellStart"/>
-      <w:r>
-        <w:rPr>
-          <w:rFonts w:ascii="Segoe UI Light" w:hAnsi="Segoe UI Light"/>
-        </w:rPr>
-        <w:t>exp</w:t>
-      </w:r>
-      <w:proofErr w:type="spellEnd"/>
-      <w:r>
-        <w:rPr>
-          <w:rFonts w:ascii="Segoe UI Light" w:hAnsi="Segoe UI Light"/>
-        </w:rPr>
-        <w:t xml:space="preserve"> function, or appropriate exponents. Use parentheses to avoid ambiguities in denominators. Punctuate equations when they are part of a sentence, as in</w:t>
-      </w:r>
-    </w:p>
-    <w:p>
-      <w:pPr>
-        <w:pStyle w:val="Text"/>
-        <w:rPr>
-          <w:rFonts w:ascii="Segoe UI Light" w:hAnsi="Segoe UI Light"/>
-        </w:rPr>
-      </w:pPr>
-    </w:p>
-    <w:p>
-      <w:pPr>
-        <w:pStyle w:val="Equation"/>
-        <w:rPr>
-          <w:rFonts w:ascii="Segoe UI Light" w:hAnsi="Segoe UI Light"/>
-        </w:rPr>
-      </w:pPr>
-      <w:r>
-        <w:rPr>
-          <w:rFonts w:ascii="Segoe UI Light" w:hAnsi="Segoe UI Light"/>
-          <w:position w:val="-50"/>
-        </w:rPr>
-        <w:object w:dxaOrig="4940" w:dyaOrig="1120" w14:anchorId="0B4659AE">
-          <v:shapetype id="_x0000_t75" coordsize="21600,21600" o:spt="75" o:preferrelative="t" path="m@4@5l@4@11@9@11@9@5xe" filled="f" stroked="f">
-            <v:stroke joinstyle="miter"/>
-            <v:formulas>
-              <v:f eqn="if lineDrawn pixelLineWidth 0"/>
-              <v:f eqn="sum @0 1 0"/>
-              <v:f eqn="sum 0 0 @1"/>
-              <v:f eqn="prod @2 1 2"/>
-              <v:f eqn="prod @3 21600 pixelWidth"/>
-              <v:f eqn="prod @3 21600 pixelHeight"/>
-              <v:f eqn="sum @0 0 1"/>
-              <v:f eqn="prod @6 1 2"/>
-              <v:f eqn="prod @7 21600 pixelWidth"/>
-              <v:f eqn="sum @8 21600 0"/>
-              <v:f eqn="prod @7 21600 pixelHeight"/>
-              <v:f eqn="sum @10 21600 0"/>
-            </v:formulas>
-            <v:path o:extrusionok="f" gradientshapeok="t" o:connecttype="rect"/>
-            <o:lock v:ext="edit" aspectratio="t"/>
-          </v:shapetype>
-          <v:shape id="_x0000_i1025" type="#_x0000_t75" style="width:226pt;height:45.7pt" o:ole="" fillcolor="window">
-            <v:imagedata r:id="rId10" o:title=""/>
-          </v:shape>
-          <o:OLEObject Type="Embed" ProgID="Equation.3" ShapeID="_x0000_i1025" DrawAspect="Content" ObjectID="_1465113342" r:id="rId11"/>
-        </w:object>
-      </w:r>
-      <w:r>
-        <w:rPr>
-          <w:rFonts w:ascii="Segoe UI Light" w:hAnsi="Segoe UI Light"/>
-        </w:rPr>
-        <w:tab/>
-        <w:t>(1)</w:t>
-      </w:r>
-    </w:p>
-    <w:p>
-      <w:pPr>
-        <w:rPr>
-          <w:rFonts w:ascii="Segoe UI Light" w:hAnsi="Segoe UI Light"/>
-        </w:rPr>
-      </w:pPr>
-    </w:p>
-    <w:p>
-      <w:pPr>
-        <w:pStyle w:val="Text"/>
-        <w:rPr>
-          <w:rFonts w:ascii="Segoe UI Light" w:hAnsi="Segoe UI Light"/>
-        </w:rPr>
-      </w:pPr>
-      <w:r>
-        <w:rPr>
-          <w:rFonts w:ascii="Segoe UI Light" w:hAnsi="Segoe UI Light"/>
-        </w:rPr>
-        <w:t>Be sure that the symbols in your equation have been defined before the equation appears or immediately following. Italicize symbols (</w:t>
-      </w:r>
-      <w:r>
-        <w:rPr>
-          <w:rFonts w:ascii="Segoe UI Light" w:hAnsi="Segoe UI Light"/>
-          <w:i/>
-          <w:iCs/>
-        </w:rPr>
-        <w:t>T</w:t>
-      </w:r>
-      <w:r>
-        <w:rPr>
-          <w:rFonts w:ascii="Segoe UI Light" w:hAnsi="Segoe UI Light"/>
-        </w:rPr>
-        <w:t xml:space="preserve"> might refer to temperature, but T is the unit tesla). Refer to “(1),” not “Eq. (1)” or “equation (1),” except at the beginning of a sentence: “Equation (1) is ... .”</w:t>
-      </w:r>
-    </w:p>
-    <w:p>
-      <w:pPr>
-        <w:pStyle w:val="Nagwek1"/>
-        <w:rPr>
-          <w:rFonts w:ascii="Segoe UI Light" w:hAnsi="Segoe UI Light"/>
-        </w:rPr>
-      </w:pPr>
-      <w:r>
-        <w:rPr>
-          <w:rFonts w:ascii="Segoe UI Light" w:hAnsi="Segoe UI Light"/>
-        </w:rPr>
-        <w:t>PODSUMOWANIE</w:t>
-      </w:r>
-    </w:p>
-    <w:p>
-      <w:pPr>
-        <w:pStyle w:val="Nagwek2"/>
-        <w:rPr>
-          <w:rFonts w:ascii="Segoe UI Light" w:hAnsi="Segoe UI Light"/>
-        </w:rPr>
-      </w:pPr>
-      <w:proofErr w:type="spellStart"/>
-      <w:r>
-        <w:rPr>
-          <w:rFonts w:ascii="Segoe UI Light" w:hAnsi="Segoe UI Light"/>
-        </w:rPr>
-        <w:t>Funkcjonalność</w:t>
-      </w:r>
-      <w:proofErr w:type="spellEnd"/>
-      <w:r>
-        <w:rPr>
-          <w:rFonts w:ascii="Segoe UI Light" w:hAnsi="Segoe UI Light"/>
-        </w:rPr>
-        <w:t xml:space="preserve">, </w:t>
-      </w:r>
-      <w:proofErr w:type="spellStart"/>
-      <w:r>
-        <w:rPr>
-          <w:rFonts w:ascii="Segoe UI Light" w:hAnsi="Segoe UI Light"/>
-        </w:rPr>
-        <w:t>którą</w:t>
-      </w:r>
-      <w:proofErr w:type="spellEnd"/>
-      <w:r>
-        <w:rPr>
-          <w:rFonts w:ascii="Segoe UI Light" w:hAnsi="Segoe UI Light"/>
-        </w:rPr>
-        <w:t xml:space="preserve"> </w:t>
-      </w:r>
-      <w:proofErr w:type="spellStart"/>
-      <w:r>
-        <w:rPr>
-          <w:rFonts w:ascii="Segoe UI Light" w:hAnsi="Segoe UI Light"/>
-        </w:rPr>
-        <w:t>udało</w:t>
-      </w:r>
-      <w:proofErr w:type="spellEnd"/>
-      <w:r>
-        <w:rPr>
-          <w:rFonts w:ascii="Segoe UI Light" w:hAnsi="Segoe UI Light"/>
-        </w:rPr>
-        <w:t xml:space="preserve"> </w:t>
-      </w:r>
-      <w:proofErr w:type="spellStart"/>
-      <w:r>
-        <w:rPr>
-          <w:rFonts w:ascii="Segoe UI Light" w:hAnsi="Segoe UI Light"/>
-        </w:rPr>
-        <w:t>się</w:t>
-      </w:r>
-      <w:proofErr w:type="spellEnd"/>
-      <w:r>
-        <w:rPr>
-          <w:rFonts w:ascii="Segoe UI Light" w:hAnsi="Segoe UI Light"/>
-        </w:rPr>
-        <w:t xml:space="preserve"> </w:t>
-      </w:r>
-      <w:proofErr w:type="spellStart"/>
-      <w:r>
-        <w:rPr>
-          <w:rFonts w:ascii="Segoe UI Light" w:hAnsi="Segoe UI Light"/>
-        </w:rPr>
-        <w:t>zrealizować</w:t>
+        <w:t>abonencka</w:t>
       </w:r>
       <w:proofErr w:type="spellEnd"/>
     </w:p>
     <w:p>
       <w:pPr>
-        <w:ind w:left="202"/>
-        <w:rPr>
-          <w:rFonts w:ascii="Segoe UI Light" w:hAnsi="Segoe UI Light"/>
-          <w:lang w:val="pl-PL"/>
-        </w:rPr>
-      </w:pPr>
-      <w:r>
-        <w:rPr>
-          <w:rFonts w:ascii="Segoe UI Light" w:hAnsi="Segoe UI Light"/>
-          <w:lang w:val="pl-PL"/>
-        </w:rPr>
-        <w:t>Skupiliśmy się na stworzeniu poprawnie działającego modulatora oraz demodulatora OFDM z wykorzystaniem BPSK, M-PSK i QAM, wprowadziliśmy także szum do transmisji. Umożliwiliśmy sterowanie parametr</w:t>
-      </w:r>
-      <w:r>
-        <w:rPr>
-          <w:rFonts w:ascii="Segoe UI Light" w:hAnsi="Segoe UI Light"/>
-          <w:lang w:val="pl-PL"/>
-        </w:rPr>
-        <w:t>ami transmisji oraz kanału AWGN ORAZ</w:t>
-      </w:r>
-      <w:r>
-        <w:rPr>
-          <w:rFonts w:ascii="Segoe UI Light" w:hAnsi="Segoe UI Light"/>
-          <w:lang w:val="pl-PL"/>
-        </w:rPr>
-        <w:t xml:space="preserve"> obejrzenie sygnałów i diagramów konstelacji w różnych punktach modulatora/demodulatora, tworząc przyjazne dla oka GUI w </w:t>
-      </w:r>
-      <w:proofErr w:type="spellStart"/>
-      <w:r>
-        <w:rPr>
-          <w:rFonts w:ascii="Segoe UI Light" w:hAnsi="Segoe UI Light"/>
-          <w:lang w:val="pl-PL"/>
-        </w:rPr>
-        <w:t>MATLABie</w:t>
-      </w:r>
-      <w:proofErr w:type="spellEnd"/>
-      <w:r>
-        <w:rPr>
-          <w:rFonts w:ascii="Segoe UI Light" w:hAnsi="Segoe UI Light"/>
-          <w:lang w:val="pl-PL"/>
-        </w:rPr>
-        <w:t>.</w:t>
+        <w:pStyle w:val="Nagwek1"/>
+        <w:rPr>
+          <w:rFonts w:ascii="Segoe UI Light" w:hAnsi="Segoe UI Light"/>
+        </w:rPr>
+      </w:pPr>
+      <w:r>
+        <w:rPr>
+          <w:rFonts w:ascii="Segoe UI Light" w:hAnsi="Segoe UI Light"/>
+        </w:rPr>
+        <w:t>INSTRUKCJA UŻYTKOWANIA</w:t>
       </w:r>
     </w:p>
     <w:p>
       <w:pPr>
-        <w:pStyle w:val="Nagwek2"/>
-        <w:rPr>
-          <w:rFonts w:ascii="Segoe UI Light" w:hAnsi="Segoe UI Light"/>
-          <w:lang w:val="pl-PL"/>
-        </w:rPr>
-      </w:pPr>
-      <w:r>
-        <w:rPr>
-          <w:rFonts w:ascii="Segoe UI Light" w:hAnsi="Segoe UI Light"/>
-          <w:lang w:val="pl-PL"/>
-        </w:rPr>
-        <w:t>Funkcjonalność, której nie udało się zrealizować</w:t>
+        <w:pStyle w:val="Text"/>
+        <w:rPr>
+          <w:rFonts w:ascii="Segoe UI Light" w:hAnsi="Segoe UI Light"/>
+          <w:lang w:val="pl-PL"/>
+        </w:rPr>
+      </w:pPr>
+      <w:r>
+        <w:rPr>
+          <w:rFonts w:ascii="Segoe UI Light" w:hAnsi="Segoe UI Light"/>
+          <w:lang w:val="pl-PL"/>
+        </w:rPr>
+        <w:t xml:space="preserve">Pierwszą rzeczą jaką należy zrobić jest wpisanie ilości bitów na których mamy zamiar pracować i wciśnięcie przycisku </w:t>
+      </w:r>
+      <w:r>
+        <w:rPr>
+          <w:rFonts w:ascii="Segoe UI Light" w:hAnsi="Segoe UI Light"/>
+          <w:i/>
+          <w:lang w:val="pl-PL"/>
+        </w:rPr>
+        <w:t>Generuj</w:t>
+      </w:r>
+      <w:r>
+        <w:rPr>
+          <w:rFonts w:ascii="Segoe UI Light" w:hAnsi="Segoe UI Light"/>
+          <w:i/>
+          <w:lang w:val="pl-PL"/>
+        </w:rPr>
+        <w:t xml:space="preserve"> dane</w:t>
+      </w:r>
+      <w:r>
+        <w:rPr>
+          <w:rFonts w:ascii="Segoe UI Light" w:hAnsi="Segoe UI Light"/>
+          <w:lang w:val="pl-PL"/>
+        </w:rPr>
+        <w:t xml:space="preserve">. </w:t>
+      </w:r>
+      <w:r>
+        <w:rPr>
+          <w:rFonts w:ascii="Segoe UI Light" w:hAnsi="Segoe UI Light"/>
+          <w:lang w:val="pl-PL"/>
+        </w:rPr>
+        <w:t xml:space="preserve">Wyświetli to na pierwszym wykresie od lewej część wygenerowanego sygnału. </w:t>
+      </w:r>
+      <w:r>
+        <w:rPr>
+          <w:rFonts w:ascii="Segoe UI Light" w:hAnsi="Segoe UI Light"/>
+          <w:lang w:val="pl-PL"/>
+        </w:rPr>
+        <w:t>W</w:t>
+      </w:r>
+      <w:r>
+        <w:rPr>
+          <w:rFonts w:ascii="Segoe UI Light" w:hAnsi="Segoe UI Light"/>
+          <w:lang w:val="pl-PL"/>
+        </w:rPr>
+        <w:t>artość tę</w:t>
+      </w:r>
+      <w:r>
+        <w:rPr>
+          <w:rFonts w:ascii="Segoe UI Light" w:hAnsi="Segoe UI Light"/>
+          <w:lang w:val="pl-PL"/>
+        </w:rPr>
+        <w:t xml:space="preserve"> można</w:t>
+      </w:r>
+      <w:r>
+        <w:rPr>
+          <w:rFonts w:ascii="Segoe UI Light" w:hAnsi="Segoe UI Light"/>
+          <w:lang w:val="pl-PL"/>
+        </w:rPr>
+        <w:t xml:space="preserve"> oczywiście</w:t>
+      </w:r>
+      <w:r>
+        <w:rPr>
+          <w:rFonts w:ascii="Segoe UI Light" w:hAnsi="Segoe UI Light"/>
+          <w:lang w:val="pl-PL"/>
+        </w:rPr>
+        <w:t xml:space="preserve"> zmieniać w trakcie korzystania </w:t>
+      </w:r>
+      <w:r>
+        <w:rPr>
+          <w:rFonts w:ascii="Segoe UI Light" w:hAnsi="Segoe UI Light"/>
+          <w:lang w:val="pl-PL"/>
+        </w:rPr>
+        <w:t xml:space="preserve">z </w:t>
+      </w:r>
+      <w:r>
+        <w:rPr>
+          <w:rFonts w:ascii="Segoe UI Light" w:hAnsi="Segoe UI Light"/>
+          <w:lang w:val="pl-PL"/>
+        </w:rPr>
+        <w:t xml:space="preserve">programu, trzeba jednak pamiętać o wciskaniu </w:t>
+      </w:r>
+      <w:r>
+        <w:rPr>
+          <w:rFonts w:ascii="Segoe UI Light" w:hAnsi="Segoe UI Light"/>
+          <w:i/>
+          <w:lang w:val="pl-PL"/>
+        </w:rPr>
+        <w:t>Generuj</w:t>
+      </w:r>
+      <w:r>
+        <w:rPr>
+          <w:rFonts w:ascii="Segoe UI Light" w:hAnsi="Segoe UI Light"/>
+          <w:i/>
+          <w:lang w:val="pl-PL"/>
+        </w:rPr>
+        <w:t xml:space="preserve"> dane</w:t>
+      </w:r>
+      <w:r>
+        <w:rPr>
+          <w:rFonts w:ascii="Segoe UI Light" w:hAnsi="Segoe UI Light"/>
+          <w:lang w:val="pl-PL"/>
+        </w:rPr>
+        <w:t xml:space="preserve"> za każdym razem.</w:t>
       </w:r>
     </w:p>
     <w:p>
       <w:pPr>
-        <w:ind w:left="202"/>
-        <w:rPr>
-          <w:rFonts w:ascii="Segoe UI Light" w:hAnsi="Segoe UI Light"/>
-          <w:lang w:val="pl-PL"/>
-        </w:rPr>
-      </w:pPr>
-      <w:proofErr w:type="spellStart"/>
-      <w:r>
-        <w:rPr>
-          <w:rFonts w:ascii="Segoe UI Light" w:hAnsi="Segoe UI Light"/>
-          <w:lang w:val="pl-PL"/>
-        </w:rPr>
-        <w:t>Rajlej</w:t>
-      </w:r>
-      <w:proofErr w:type="spellEnd"/>
-      <w:r>
-        <w:rPr>
-          <w:rFonts w:ascii="Segoe UI Light" w:hAnsi="Segoe UI Light"/>
-          <w:lang w:val="pl-PL"/>
-        </w:rPr>
-        <w:t xml:space="preserve"> itd.</w:t>
+        <w:pStyle w:val="Text"/>
+        <w:rPr>
+          <w:rFonts w:ascii="Segoe UI Light" w:hAnsi="Segoe UI Light"/>
+          <w:lang w:val="pl-PL"/>
+        </w:rPr>
+      </w:pPr>
+      <w:r>
+        <w:rPr>
+          <w:rFonts w:ascii="Segoe UI Light" w:hAnsi="Segoe UI Light"/>
+          <w:lang w:val="pl-PL"/>
+        </w:rPr>
+        <w:t xml:space="preserve">Następnie ustalamy </w:t>
+      </w:r>
+      <w:r>
+        <w:rPr>
+          <w:rFonts w:ascii="Segoe UI Light" w:hAnsi="Segoe UI Light"/>
+          <w:lang w:val="pl-PL"/>
+        </w:rPr>
+        <w:t>poziom</w:t>
+      </w:r>
+      <w:r>
+        <w:rPr>
+          <w:rFonts w:ascii="Segoe UI Light" w:hAnsi="Segoe UI Light"/>
+          <w:lang w:val="pl-PL"/>
+        </w:rPr>
+        <w:t xml:space="preserve"> szumu wciskając strzałki na suwaku</w:t>
+      </w:r>
+      <w:r>
+        <w:rPr>
+          <w:rFonts w:ascii="Segoe UI Light" w:hAnsi="Segoe UI Light"/>
+          <w:lang w:val="pl-PL"/>
+        </w:rPr>
+        <w:t>:</w:t>
+      </w:r>
+      <w:r>
+        <w:rPr>
+          <w:rFonts w:ascii="Segoe UI Light" w:hAnsi="Segoe UI Light"/>
+          <w:lang w:val="pl-PL"/>
+        </w:rPr>
+        <w:t xml:space="preserve"> </w:t>
+      </w:r>
+      <w:r>
+        <w:rPr>
+          <w:rFonts w:ascii="Segoe UI Light" w:hAnsi="Segoe UI Light"/>
+          <w:lang w:val="pl-PL"/>
+        </w:rPr>
+        <w:t>i</w:t>
+      </w:r>
+      <w:r>
+        <w:rPr>
+          <w:rFonts w:ascii="Segoe UI Light" w:hAnsi="Segoe UI Light"/>
+          <w:lang w:val="pl-PL"/>
+        </w:rPr>
+        <w:t>m mniejsza wartość, tym bardziej zaszumiony otrzymamy sygnał wyjściowy</w:t>
+      </w:r>
+      <w:r>
+        <w:rPr>
+          <w:rFonts w:ascii="Segoe UI Light" w:hAnsi="Segoe UI Light"/>
+          <w:lang w:val="pl-PL"/>
+        </w:rPr>
+        <w:t xml:space="preserve"> i tym więcej będzie w nim błędów.</w:t>
       </w:r>
     </w:p>
     <w:p>
       <w:pPr>
-        <w:pStyle w:val="Nagwek2"/>
-        <w:rPr>
-          <w:rFonts w:ascii="Segoe UI Light" w:hAnsi="Segoe UI Light"/>
-          <w:lang w:val="pl-PL"/>
-        </w:rPr>
-      </w:pPr>
-      <w:r>
-        <w:rPr>
-          <w:rFonts w:ascii="Segoe UI Light" w:hAnsi="Segoe UI Light"/>
-          <w:lang w:val="pl-PL"/>
-        </w:rPr>
-        <w:t>Osoby odpowiedzialne za poszczególne funkcjonalności</w:t>
+        <w:pStyle w:val="Text"/>
+        <w:rPr>
+          <w:rFonts w:ascii="Segoe UI Light" w:hAnsi="Segoe UI Light"/>
+          <w:lang w:val="pl-PL"/>
+        </w:rPr>
+      </w:pPr>
+      <w:r>
+        <w:rPr>
+          <w:rFonts w:ascii="Segoe UI Light" w:hAnsi="Segoe UI Light"/>
+          <w:lang w:val="pl-PL"/>
+        </w:rPr>
+        <w:t>Na tym etapie</w:t>
+      </w:r>
+      <w:r>
+        <w:rPr>
+          <w:rFonts w:ascii="Segoe UI Light" w:hAnsi="Segoe UI Light"/>
+          <w:lang w:val="pl-PL"/>
+        </w:rPr>
+        <w:t xml:space="preserve"> zależnie od preferencji użytkownika wybiera się modulację. Służą do tego przyciski </w:t>
+      </w:r>
+      <w:r>
+        <w:rPr>
+          <w:rFonts w:ascii="Segoe UI Light" w:hAnsi="Segoe UI Light"/>
+          <w:i/>
+          <w:lang w:val="pl-PL"/>
+        </w:rPr>
+        <w:t>BPSK, 8</w:t>
+      </w:r>
+      <w:r>
+        <w:rPr>
+          <w:rFonts w:ascii="Segoe UI Light" w:hAnsi="Segoe UI Light"/>
+          <w:i/>
+          <w:lang w:val="pl-PL"/>
+        </w:rPr>
+        <w:t xml:space="preserve">-PSK </w:t>
+      </w:r>
+      <w:r>
+        <w:rPr>
+          <w:rFonts w:ascii="Segoe UI Light" w:hAnsi="Segoe UI Light"/>
+          <w:lang w:val="pl-PL"/>
+        </w:rPr>
+        <w:t xml:space="preserve">oraz </w:t>
+      </w:r>
+      <w:r>
+        <w:rPr>
+          <w:rFonts w:ascii="Segoe UI Light" w:hAnsi="Segoe UI Light"/>
+          <w:i/>
+          <w:lang w:val="pl-PL"/>
+        </w:rPr>
+        <w:t xml:space="preserve">QAM </w:t>
+      </w:r>
+      <w:r>
+        <w:rPr>
+          <w:rFonts w:ascii="Segoe UI Light" w:hAnsi="Segoe UI Light"/>
+          <w:lang w:val="pl-PL"/>
+        </w:rPr>
+        <w:t>(mamy do wyboru 16-QAM lub 32-QAM – wystarczy zaznaczyć na liście którą chcemy zobaczyć).</w:t>
+      </w:r>
+      <w:r>
+        <w:rPr>
+          <w:rFonts w:ascii="Segoe UI Light" w:hAnsi="Segoe UI Light"/>
+          <w:i/>
+          <w:lang w:val="pl-PL"/>
+        </w:rPr>
+        <w:t xml:space="preserve"> </w:t>
       </w:r>
     </w:p>
     <w:p>
       <w:pPr>
-        <w:ind w:left="202"/>
-        <w:rPr>
-          <w:rFonts w:ascii="Segoe UI Light" w:hAnsi="Segoe UI Light"/>
-          <w:lang w:val="pl-PL"/>
-        </w:rPr>
-      </w:pPr>
-      <w:r>
-        <w:rPr>
-          <w:rFonts w:ascii="Segoe UI Light" w:hAnsi="Segoe UI Light"/>
-          <w:lang w:val="pl-PL"/>
-        </w:rPr>
-        <w:t>W zakresie podziału obowiązków Jan Twardowski skupił się na pisaniu surowych kodów do naszego projektu: poprawna implementacja modulatora i demodulatora, implementacja modulacji o wyższej wartościowości (M-</w:t>
-      </w:r>
-      <w:r>
-        <w:rPr>
-          <w:rFonts w:ascii="Segoe UI Light" w:hAnsi="Segoe UI Light"/>
-          <w:lang w:val="pl-PL"/>
-        </w:rPr>
-        <w:lastRenderedPageBreak/>
-        <w:t>PSK, QAM). Ja zajęłam się GUI oraz s</w:t>
-      </w:r>
-      <w:r>
-        <w:rPr>
-          <w:rFonts w:ascii="Segoe UI Light" w:hAnsi="Segoe UI Light"/>
-          <w:lang w:val="pl-PL"/>
-        </w:rPr>
-        <w:t>ymulacją transmisji przez kanał</w:t>
-      </w:r>
-      <w:r>
-        <w:rPr>
-          <w:rFonts w:ascii="Segoe UI Light" w:hAnsi="Segoe UI Light"/>
-          <w:lang w:val="pl-PL"/>
-        </w:rPr>
-        <w:t xml:space="preserve"> AWGN.</w:t>
+        <w:pStyle w:val="Text"/>
+        <w:rPr>
+          <w:rFonts w:ascii="Segoe UI Light" w:hAnsi="Segoe UI Light"/>
+          <w:lang w:val="pl-PL"/>
+        </w:rPr>
+      </w:pPr>
+      <w:r>
+        <w:rPr>
+          <w:rFonts w:ascii="Segoe UI Light" w:hAnsi="Segoe UI Light"/>
+          <w:lang w:val="pl-PL"/>
+        </w:rPr>
+        <w:t xml:space="preserve">Program pokaże nam diagramy konstelacji sygnałów wysyłanego i odebranego, widma tych sygnałów oraz </w:t>
+      </w:r>
+      <w:r>
+        <w:rPr>
+          <w:rFonts w:ascii="Segoe UI Light" w:hAnsi="Segoe UI Light"/>
+          <w:lang w:val="pl-PL"/>
+        </w:rPr>
+        <w:t>pierwsze czterdzieści bitów zdemodulowanego sygnału, wypisując poniżej liczbę przekłamanych bitów.</w:t>
       </w:r>
     </w:p>
     <w:p>
@@ -1688,266 +1332,282 @@
         <w:rPr>
           <w:rFonts w:ascii="Segoe UI Light" w:hAnsi="Segoe UI Light"/>
         </w:rPr>
-        <w:t>Some Common Mistakes</w:t>
+        <w:t>WYNIKI TESTÓW</w:t>
       </w:r>
     </w:p>
     <w:p>
       <w:pPr>
-        <w:pStyle w:val="Text"/>
-        <w:rPr>
-          <w:rFonts w:ascii="Segoe UI Light" w:hAnsi="Segoe UI Light"/>
-        </w:rPr>
-      </w:pPr>
-      <w:r>
-        <w:rPr>
-          <w:rFonts w:ascii="Segoe UI Light" w:hAnsi="Segoe UI Light"/>
-        </w:rPr>
-        <w:t>The word “data” is plural, not singular. The subscript for the permeability of vacuum µ</w:t>
-      </w:r>
-      <w:r>
-        <w:rPr>
-          <w:rFonts w:ascii="Segoe UI Light" w:hAnsi="Segoe UI Light"/>
-          <w:vertAlign w:val="subscript"/>
-        </w:rPr>
-        <w:t>0</w:t>
-      </w:r>
-      <w:r>
-        <w:rPr>
-          <w:rFonts w:ascii="Segoe UI Light" w:hAnsi="Segoe UI Light"/>
-        </w:rPr>
-        <w:t xml:space="preserve"> is zero, not a lowercase letter “o.” The term for residual magnetization is “</w:t>
-      </w:r>
-      <w:proofErr w:type="spellStart"/>
-      <w:r>
-        <w:rPr>
-          <w:rFonts w:ascii="Segoe UI Light" w:hAnsi="Segoe UI Light"/>
-        </w:rPr>
-        <w:t>remanence</w:t>
-      </w:r>
-      <w:proofErr w:type="spellEnd"/>
-      <w:r>
-        <w:rPr>
-          <w:rFonts w:ascii="Segoe UI Light" w:hAnsi="Segoe UI Light"/>
-        </w:rPr>
-        <w:t>”; the adjective is “</w:t>
-      </w:r>
-      <w:proofErr w:type="spellStart"/>
-      <w:r>
-        <w:rPr>
-          <w:rFonts w:ascii="Segoe UI Light" w:hAnsi="Segoe UI Light"/>
-        </w:rPr>
-        <w:t>remanent</w:t>
-      </w:r>
-      <w:proofErr w:type="spellEnd"/>
-      <w:r>
-        <w:rPr>
-          <w:rFonts w:ascii="Segoe UI Light" w:hAnsi="Segoe UI Light"/>
-        </w:rPr>
-        <w:t>”; do not write “</w:t>
-      </w:r>
-      <w:proofErr w:type="spellStart"/>
-      <w:r>
-        <w:rPr>
-          <w:rFonts w:ascii="Segoe UI Light" w:hAnsi="Segoe UI Light"/>
-        </w:rPr>
-        <w:t>remnance</w:t>
-      </w:r>
-      <w:proofErr w:type="spellEnd"/>
-      <w:r>
-        <w:rPr>
-          <w:rFonts w:ascii="Segoe UI Light" w:hAnsi="Segoe UI Light"/>
-        </w:rPr>
-        <w:t>” or “remnant.” Use the word “micrometer” instead of “micron.” A graph within a graph is an “inset,” not an “insert.” The word “alternatively” is preferred to the word “alternately” (unless you really mean something that alternates). Use the word “whereas” instead of “while” (unless you are referring to simultaneous events). Do not use the word “essentially” to mean “approximately” or “effectively.” Do not use the word “issue” as a euphemism for “problem.” When compositions are not specified, separate chemical symbols by en-dashes; for example, “</w:t>
-      </w:r>
-      <w:proofErr w:type="spellStart"/>
-      <w:r>
-        <w:rPr>
-          <w:rFonts w:ascii="Segoe UI Light" w:hAnsi="Segoe UI Light"/>
-        </w:rPr>
-        <w:t>NiMn</w:t>
-      </w:r>
-      <w:proofErr w:type="spellEnd"/>
-      <w:r>
-        <w:rPr>
-          <w:rFonts w:ascii="Segoe UI Light" w:hAnsi="Segoe UI Light"/>
-        </w:rPr>
-        <w:t>” indicates the intermetallic compound Ni</w:t>
-      </w:r>
-      <w:r>
-        <w:rPr>
-          <w:rFonts w:ascii="Segoe UI Light" w:hAnsi="Segoe UI Light"/>
-          <w:vertAlign w:val="subscript"/>
-        </w:rPr>
-        <w:t>0.5</w:t>
-      </w:r>
-      <w:r>
-        <w:rPr>
-          <w:rFonts w:ascii="Segoe UI Light" w:hAnsi="Segoe UI Light"/>
-        </w:rPr>
-        <w:t>Mn</w:t>
-      </w:r>
-      <w:r>
-        <w:rPr>
-          <w:rFonts w:ascii="Segoe UI Light" w:hAnsi="Segoe UI Light"/>
-          <w:vertAlign w:val="subscript"/>
-        </w:rPr>
-        <w:t>0.5</w:t>
-      </w:r>
-      <w:r>
-        <w:rPr>
-          <w:rFonts w:ascii="Segoe UI Light" w:hAnsi="Segoe UI Light"/>
-        </w:rPr>
-        <w:t xml:space="preserve"> whereas “Ni–</w:t>
-      </w:r>
-      <w:proofErr w:type="spellStart"/>
-      <w:r>
-        <w:rPr>
-          <w:rFonts w:ascii="Segoe UI Light" w:hAnsi="Segoe UI Light"/>
-        </w:rPr>
-        <w:t>Mn</w:t>
-      </w:r>
-      <w:proofErr w:type="spellEnd"/>
-      <w:r>
-        <w:rPr>
-          <w:rFonts w:ascii="Segoe UI Light" w:hAnsi="Segoe UI Light"/>
-        </w:rPr>
-        <w:t>” indicates an alloy of some composition Ni</w:t>
-      </w:r>
-      <w:r>
-        <w:rPr>
-          <w:rFonts w:ascii="Segoe UI Light" w:hAnsi="Segoe UI Light"/>
-          <w:vertAlign w:val="subscript"/>
-        </w:rPr>
-        <w:t>x</w:t>
-      </w:r>
-      <w:r>
-        <w:rPr>
-          <w:rFonts w:ascii="Segoe UI Light" w:hAnsi="Segoe UI Light"/>
-        </w:rPr>
-        <w:t>Mn</w:t>
-      </w:r>
-      <w:r>
-        <w:rPr>
-          <w:rFonts w:ascii="Segoe UI Light" w:hAnsi="Segoe UI Light"/>
-          <w:vertAlign w:val="subscript"/>
-        </w:rPr>
-        <w:t>1-x</w:t>
-      </w:r>
-      <w:r>
-        <w:rPr>
-          <w:rFonts w:ascii="Segoe UI Light" w:hAnsi="Segoe UI Light"/>
-        </w:rPr>
-        <w:t>.</w:t>
+        <w:ind w:left="202"/>
+        <w:rPr>
+          <w:rFonts w:ascii="Segoe UI Light" w:hAnsi="Segoe UI Light"/>
+          <w:lang w:val="pl-PL"/>
+        </w:rPr>
+      </w:pPr>
+      <w:r>
+        <w:rPr>
+          <w:rFonts w:ascii="Segoe UI Light" w:hAnsi="Segoe UI Light"/>
+          <w:lang w:val="pl-PL"/>
+        </w:rPr>
+        <w:t>Modulując dane za pomocą modulacji o różnych wartościowościach możemy zauważyć, że wraz z wartościowością zwiększa się także ilość przekłamanych bitów. Wynika to z trudności dopasowania sygnałów do prawidłowych symboli.</w:t>
       </w:r>
     </w:p>
     <w:p>
       <w:pPr>
-        <w:pStyle w:val="Text"/>
-        <w:rPr>
-          <w:rFonts w:ascii="Segoe UI Light" w:hAnsi="Segoe UI Light"/>
-        </w:rPr>
-      </w:pPr>
-      <w:r>
-        <w:rPr>
-          <w:rFonts w:ascii="Segoe UI Light" w:hAnsi="Segoe UI Light"/>
-        </w:rPr>
-        <w:t xml:space="preserve">Be aware of the different meanings of the homophones “affect” (usually a verb) and “effect” (usually a noun), “complement” and “compliment,” “discreet” and “discrete,” “principal” (e.g., “principal investigator”) and “principle” (e.g., “principle of measurement”). Do not confuse “imply” and “infer.” </w:t>
+        <w:pStyle w:val="Nagwek1"/>
+        <w:rPr>
+          <w:rFonts w:ascii="Segoe UI Light" w:hAnsi="Segoe UI Light"/>
+        </w:rPr>
+      </w:pPr>
+      <w:r>
+        <w:rPr>
+          <w:rFonts w:ascii="Segoe UI Light" w:hAnsi="Segoe UI Light"/>
+        </w:rPr>
+        <w:lastRenderedPageBreak/>
+        <w:t>PODSUMOWANIE</w:t>
       </w:r>
     </w:p>
     <w:p>
       <w:pPr>
-        <w:pStyle w:val="Text"/>
-        <w:rPr>
-          <w:rFonts w:ascii="Segoe UI Light" w:hAnsi="Segoe UI Light"/>
-        </w:rPr>
-      </w:pPr>
-      <w:r>
-        <w:rPr>
-          <w:rFonts w:ascii="Segoe UI Light" w:hAnsi="Segoe UI Light"/>
-        </w:rPr>
-        <w:t>Prefixes such as “non,” “sub,” “micro,” “multi,” and “ultra” are not independent words; they should be joined to the words they modify, usually without a hyphen. There is no period after the “et” in the Latin abbreviation “</w:t>
-      </w:r>
-      <w:r>
-        <w:rPr>
-          <w:rFonts w:ascii="Segoe UI Light" w:hAnsi="Segoe UI Light"/>
-          <w:i/>
-          <w:iCs/>
-        </w:rPr>
-        <w:t>et al.</w:t>
-      </w:r>
-      <w:r>
-        <w:rPr>
-          <w:rFonts w:ascii="Segoe UI Light" w:hAnsi="Segoe UI Light"/>
-        </w:rPr>
-        <w:t>” (it is also italicized). The abbreviation “i.e.,” means “that is,” and the abbreviation “e.g.,” means “for example” (these abbreviations are not italicized).</w:t>
+        <w:pStyle w:val="Nagwek2"/>
+        <w:rPr>
+          <w:rFonts w:ascii="Segoe UI Light" w:hAnsi="Segoe UI Light"/>
+          <w:lang w:val="pl-PL"/>
+        </w:rPr>
+      </w:pPr>
+      <w:r>
+        <w:rPr>
+          <w:rFonts w:ascii="Segoe UI Light" w:hAnsi="Segoe UI Light"/>
+          <w:lang w:val="pl-PL"/>
+        </w:rPr>
+        <w:t>Funkcjonalność, którą udało się zrealizować</w:t>
       </w:r>
     </w:p>
     <w:p>
       <w:pPr>
-        <w:pStyle w:val="Text"/>
-        <w:rPr>
-          <w:rStyle w:val="Hipercze"/>
-          <w:rFonts w:ascii="Segoe UI Light" w:hAnsi="Segoe UI Light"/>
-          <w:sz w:val="18"/>
-        </w:rPr>
-      </w:pPr>
-      <w:r>
-        <w:rPr>
-          <w:rFonts w:ascii="Segoe UI Light" w:hAnsi="Segoe UI Light"/>
-        </w:rPr>
-        <w:t xml:space="preserve">A general IEEE </w:t>
+        <w:ind w:left="202"/>
+        <w:rPr>
+          <w:rFonts w:ascii="Segoe UI Light" w:hAnsi="Segoe UI Light"/>
+          <w:lang w:val="pl-PL"/>
+        </w:rPr>
+      </w:pPr>
+      <w:r>
+        <w:rPr>
+          <w:rFonts w:ascii="Segoe UI Light" w:hAnsi="Segoe UI Light"/>
+          <w:lang w:val="pl-PL"/>
+        </w:rPr>
+        <w:t>Skupiliśmy się na stworzeniu poprawnie działającego modulatora oraz demodulatora OFDM z wykorzystaniem BPSK, M-PSK i QAM, wprowadziliśmy także szum do transmisji. Umożliwiliśmy sterowanie parametr</w:t>
+      </w:r>
+      <w:r>
+        <w:rPr>
+          <w:rFonts w:ascii="Segoe UI Light" w:hAnsi="Segoe UI Light"/>
+          <w:lang w:val="pl-PL"/>
+        </w:rPr>
+        <w:t>ami transmisji oraz kanału AWGN ORAZ</w:t>
+      </w:r>
+      <w:r>
+        <w:rPr>
+          <w:rFonts w:ascii="Segoe UI Light" w:hAnsi="Segoe UI Light"/>
+          <w:lang w:val="pl-PL"/>
+        </w:rPr>
+        <w:t xml:space="preserve"> obejrzenie sygnałów i diagramów konstelacji w różnych punktach modulatora/demodulatora, tworząc przyjazne dla oka GUI w </w:t>
       </w:r>
       <w:proofErr w:type="spellStart"/>
       <w:r>
         <w:rPr>
           <w:rFonts w:ascii="Segoe UI Light" w:hAnsi="Segoe UI Light"/>
-        </w:rPr>
-        <w:t>style</w:t>
-      </w:r>
-      <w:r>
-        <w:rPr>
-          <w:rFonts w:ascii="Segoe UI Light" w:hAnsi="Segoe UI Light"/>
-        </w:rPr>
-        <w:t>guide</w:t>
+          <w:lang w:val="pl-PL"/>
+        </w:rPr>
+        <w:t>MATLABie</w:t>
       </w:r>
       <w:proofErr w:type="spellEnd"/>
       <w:r>
         <w:rPr>
           <w:rFonts w:ascii="Segoe UI Light" w:hAnsi="Segoe UI Light"/>
-        </w:rPr>
-        <w:t xml:space="preserve"> is available at </w:t>
-      </w:r>
-      <w:hyperlink r:id="rId12" w:history="1">
-        <w:r>
-          <w:rPr>
-            <w:rStyle w:val="Hipercze"/>
-            <w:rFonts w:ascii="Segoe UI Light" w:hAnsi="Segoe UI Light"/>
-            <w:sz w:val="18"/>
-          </w:rPr>
-          <w:t>http://www.ieee.org/web/publications/authors/transjnl/index.html</w:t>
-        </w:r>
-      </w:hyperlink>
+          <w:lang w:val="pl-PL"/>
+        </w:rPr>
+        <w:t>.</w:t>
+      </w:r>
     </w:p>
     <w:p>
       <w:pPr>
-        <w:pStyle w:val="Text"/>
-        <w:rPr>
-          <w:rFonts w:ascii="Segoe UI Light" w:hAnsi="Segoe UI Light"/>
-        </w:rPr>
-      </w:pPr>
+        <w:pStyle w:val="Nagwek2"/>
+        <w:rPr>
+          <w:rFonts w:ascii="Segoe UI Light" w:hAnsi="Segoe UI Light"/>
+          <w:lang w:val="pl-PL"/>
+        </w:rPr>
+      </w:pPr>
+      <w:r>
+        <w:rPr>
+          <w:rFonts w:ascii="Segoe UI Light" w:hAnsi="Segoe UI Light"/>
+          <w:lang w:val="pl-PL"/>
+        </w:rPr>
+        <w:t>Funkcjonalność, której nie udało się zrealizować</w:t>
+      </w:r>
     </w:p>
     <w:p>
       <w:pPr>
-        <w:pStyle w:val="FigureCaption"/>
+        <w:pStyle w:val="TableContents"/>
+        <w:ind w:firstLine="202"/>
         <w:rPr>
           <w:rFonts w:ascii="Segoe UI Light" w:hAnsi="Segoe UI Light"/>
           <w:sz w:val="20"/>
           <w:szCs w:val="20"/>
         </w:rPr>
       </w:pPr>
+      <w:r>
+        <w:rPr>
+          <w:rFonts w:ascii="Segoe UI Light" w:hAnsi="Segoe UI Light"/>
+          <w:sz w:val="20"/>
+          <w:szCs w:val="20"/>
+        </w:rPr>
+        <w:t>Symulacja transmi</w:t>
+      </w:r>
+      <w:r>
+        <w:rPr>
+          <w:rFonts w:ascii="Segoe UI Light" w:hAnsi="Segoe UI Light"/>
+          <w:sz w:val="20"/>
+          <w:szCs w:val="20"/>
+        </w:rPr>
+        <w:t xml:space="preserve">sji przez kanał oraz </w:t>
+      </w:r>
+      <w:proofErr w:type="spellStart"/>
+      <w:r>
+        <w:rPr>
+          <w:rFonts w:ascii="Segoe UI Light" w:hAnsi="Segoe UI Light"/>
+          <w:sz w:val="20"/>
+          <w:szCs w:val="20"/>
+        </w:rPr>
+        <w:t>Rayleigh'a</w:t>
+      </w:r>
+      <w:proofErr w:type="spellEnd"/>
+      <w:r>
+        <w:rPr>
+          <w:rFonts w:ascii="Segoe UI Light" w:hAnsi="Segoe UI Light"/>
+          <w:sz w:val="20"/>
+          <w:szCs w:val="20"/>
+        </w:rPr>
+        <w:t>, m</w:t>
+      </w:r>
+      <w:r>
+        <w:rPr>
+          <w:rFonts w:ascii="Segoe UI Light" w:hAnsi="Segoe UI Light"/>
+          <w:sz w:val="20"/>
+          <w:szCs w:val="20"/>
+        </w:rPr>
+        <w:t xml:space="preserve">ożliwość zaobserwowania korzyści z </w:t>
+      </w:r>
+      <w:r>
+        <w:rPr>
+          <w:rFonts w:ascii="Segoe UI Light" w:hAnsi="Segoe UI Light"/>
+          <w:sz w:val="20"/>
+          <w:szCs w:val="20"/>
+        </w:rPr>
+        <w:t>zastosowania odstępu ochronnego, d</w:t>
+      </w:r>
+      <w:r>
+        <w:rPr>
+          <w:rFonts w:ascii="Segoe UI Light" w:hAnsi="Segoe UI Light"/>
+          <w:sz w:val="20"/>
+          <w:szCs w:val="20"/>
+        </w:rPr>
+        <w:t>emonstracja korzyści z zastosowania modulacji różnicowej</w:t>
+      </w:r>
+      <w:r>
+        <w:rPr>
+          <w:rFonts w:ascii="Segoe UI Light" w:hAnsi="Segoe UI Light"/>
+          <w:sz w:val="20"/>
+          <w:szCs w:val="20"/>
+        </w:rPr>
+        <w:t>.</w:t>
+      </w:r>
+    </w:p>
+    <w:p>
+      <w:pPr>
+        <w:pStyle w:val="Nagwek2"/>
+        <w:rPr>
+          <w:rFonts w:ascii="Segoe UI Light" w:hAnsi="Segoe UI Light"/>
+          <w:lang w:val="pl-PL"/>
+        </w:rPr>
+      </w:pPr>
+      <w:r>
+        <w:rPr>
+          <w:rFonts w:ascii="Segoe UI Light" w:hAnsi="Segoe UI Light"/>
+          <w:lang w:val="pl-PL"/>
+        </w:rPr>
+        <w:t>Osoby odpowiedzialne za poszczególne funkcjonalności</w:t>
+      </w:r>
+    </w:p>
+    <w:p>
+      <w:pPr>
+        <w:ind w:left="202"/>
+        <w:rPr>
+          <w:rFonts w:ascii="Segoe UI Light" w:hAnsi="Segoe UI Light"/>
+          <w:lang w:val="pl-PL"/>
+        </w:rPr>
+      </w:pPr>
+      <w:r>
+        <w:rPr>
+          <w:rFonts w:ascii="Segoe UI Light" w:hAnsi="Segoe UI Light"/>
+          <w:lang w:val="pl-PL"/>
+        </w:rPr>
+        <w:t xml:space="preserve">W zakresie podziału obowiązków Jan Twardowski skupił się na pisaniu surowych kodów do naszego projektu: poprawna implementacja modulatora i demodulatora, implementacja modulacji o wyższej wartościowości (M-PSK, QAM). </w:t>
+      </w:r>
+      <w:r>
+        <w:rPr>
+          <w:rFonts w:ascii="Segoe UI Light" w:hAnsi="Segoe UI Light"/>
+          <w:lang w:val="pl-PL"/>
+        </w:rPr>
+        <w:t xml:space="preserve">Osobą odpowiedzialną za </w:t>
+      </w:r>
+      <w:r>
+        <w:rPr>
+          <w:rFonts w:ascii="Segoe UI Light" w:hAnsi="Segoe UI Light"/>
+          <w:lang w:val="pl-PL"/>
+        </w:rPr>
+        <w:t>GUI oraz s</w:t>
+      </w:r>
+      <w:r>
+        <w:rPr>
+          <w:rFonts w:ascii="Segoe UI Light" w:hAnsi="Segoe UI Light"/>
+          <w:lang w:val="pl-PL"/>
+        </w:rPr>
+        <w:t>ymulacj</w:t>
+      </w:r>
+      <w:r>
+        <w:rPr>
+          <w:rFonts w:ascii="Segoe UI Light" w:hAnsi="Segoe UI Light"/>
+          <w:lang w:val="pl-PL"/>
+        </w:rPr>
+        <w:t>ę</w:t>
+      </w:r>
+      <w:r>
+        <w:rPr>
+          <w:rFonts w:ascii="Segoe UI Light" w:hAnsi="Segoe UI Light"/>
+          <w:lang w:val="pl-PL"/>
+        </w:rPr>
+        <w:t xml:space="preserve"> transmisji przez kanał</w:t>
+      </w:r>
+      <w:r>
+        <w:rPr>
+          <w:rFonts w:ascii="Segoe UI Light" w:hAnsi="Segoe UI Light"/>
+          <w:lang w:val="pl-PL"/>
+        </w:rPr>
+        <w:t xml:space="preserve"> AWGN jest Natalia Lizak.</w:t>
+      </w:r>
+    </w:p>
+    <w:p>
+      <w:pPr>
+        <w:pStyle w:val="FigureCaption"/>
+        <w:rPr>
+          <w:rFonts w:ascii="Segoe UI Light" w:hAnsi="Segoe UI Light"/>
+          <w:sz w:val="20"/>
+          <w:szCs w:val="20"/>
+          <w:lang w:val="pl-PL"/>
+        </w:rPr>
+      </w:pPr>
     </w:p>
     <w:sectPr>
-      <w:headerReference w:type="default" r:id="rId13"/>
+      <w:headerReference w:type="default" r:id="rId10"/>
       <w:type w:val="continuous"/>
       <w:pgSz w:w="12240" w:h="15840" w:code="1"/>
       <w:pgMar w:top="1008" w:right="936" w:bottom="1008" w:left="936" w:header="432" w:footer="432" w:gutter="0"/>
@@ -1992,142 +1652,11 @@
     <w:p>
       <w:pPr>
         <w:pStyle w:val="Tekstprzypisudolnego"/>
-        <w:rPr>
-          <w:rFonts w:ascii="Segoe UI Light" w:hAnsi="Segoe UI Light"/>
-        </w:rPr>
-      </w:pPr>
-      <w:r>
-        <w:rPr>
-          <w:rFonts w:ascii="Segoe UI Light" w:hAnsi="Segoe UI Light"/>
-        </w:rPr>
-        <w:t>This paragraph of the first footnote will contain the  date on which you submitted your paper for review. It will also contain support information, including sponsor and financial support acknowledgment. For example, “This work was supported in part by the U.S. Depart</w:t>
-      </w:r>
-      <w:r>
-        <w:rPr>
-          <w:rFonts w:ascii="Segoe UI Light" w:hAnsi="Segoe UI Light"/>
-        </w:rPr>
-        <w:softHyphen/>
-        <w:t>ment of Com</w:t>
-      </w:r>
-      <w:r>
-        <w:rPr>
-          <w:rFonts w:ascii="Segoe UI Light" w:hAnsi="Segoe UI Light"/>
-        </w:rPr>
-        <w:softHyphen/>
-        <w:t xml:space="preserve">merce under Grant BS123456”. </w:t>
-      </w:r>
-    </w:p>
-    <w:p>
-      <w:pPr>
-        <w:pStyle w:val="Tekstprzypisudolnego"/>
-        <w:rPr>
-          <w:rFonts w:ascii="Segoe UI Light" w:hAnsi="Segoe UI Light"/>
-        </w:rPr>
-      </w:pPr>
-      <w:r>
-        <w:rPr>
-          <w:rFonts w:ascii="Segoe UI Light" w:hAnsi="Segoe UI Light"/>
-        </w:rPr>
-        <w:t xml:space="preserve">The next few paragraphs should contain the authors’ current affiliations, including current address and e-mail. For example, F. A. Author is with the National Institute of Standards and Technology, Boulder, CO 80305 USA (e-mail: author@ boulder.nist.gov). </w:t>
-      </w:r>
-    </w:p>
-    <w:p>
-      <w:pPr>
-        <w:pStyle w:val="Tekstprzypisudolnego"/>
-        <w:rPr>
-          <w:rFonts w:ascii="Segoe UI Light" w:hAnsi="Segoe UI Light"/>
-        </w:rPr>
-      </w:pPr>
-      <w:r>
-        <w:rPr>
-          <w:rFonts w:ascii="Segoe UI Light" w:hAnsi="Segoe UI Light"/>
-        </w:rPr>
-        <w:t>S. B. Author, Jr., was with Rice University, Houston, TX 77005 USA. He is now with the Department of Physics, Colorado State University, Fort Collins, CO 80523 USA (e-mail: author@lamar.colostate.edu).</w:t>
-      </w:r>
-    </w:p>
-    <w:p>
-      <w:pPr>
-        <w:pStyle w:val="Tekstprzypisudolnego"/>
-        <w:rPr>
-          <w:rFonts w:ascii="Segoe UI Light" w:hAnsi="Segoe UI Light"/>
-        </w:rPr>
-      </w:pPr>
-      <w:r>
-        <w:rPr>
-          <w:rFonts w:ascii="Segoe UI Light" w:hAnsi="Segoe UI Light"/>
-        </w:rPr>
-        <w:t xml:space="preserve">T. C. Author is with the Electrical Engineering Department, University of Colorado, Boulder, CO 80309 USA, on leave from the National Research Institute for Metals, Tsukuba, Japan (e-mail: </w:t>
-      </w:r>
-      <w:hyperlink r:id="rId1" w:history="1">
-        <w:r>
-          <w:rPr>
-            <w:rStyle w:val="Hipercze"/>
-            <w:rFonts w:ascii="Segoe UI Light" w:hAnsi="Segoe UI Light"/>
-          </w:rPr>
-          <w:t>author@nrim.go.jp</w:t>
-        </w:r>
-      </w:hyperlink>
-      <w:r>
-        <w:rPr>
-          <w:rFonts w:ascii="Segoe UI Light" w:hAnsi="Segoe UI Light"/>
-        </w:rPr>
-        <w:t>).</w:t>
-      </w:r>
-    </w:p>
-    <w:p>
-      <w:pPr>
-        <w:pStyle w:val="Tekstprzypisudolnego"/>
-        <w:rPr>
-          <w:rFonts w:ascii="Segoe UI Light" w:hAnsi="Segoe UI Light"/>
-          <w:lang w:val="pl-PL"/>
-        </w:rPr>
-      </w:pPr>
-      <w:r>
-        <w:rPr>
-          <w:rFonts w:ascii="Segoe UI Light" w:hAnsi="Segoe UI Light"/>
-          <w:lang w:val="pl-PL"/>
-        </w:rPr>
-        <w:t>Jan Twardowski (jtwardow@gmail.com)</w:t>
-      </w:r>
-    </w:p>
-    <w:p>
-      <w:pPr>
-        <w:pStyle w:val="Tekstprzypisudolnego"/>
-        <w:rPr>
-          <w:lang w:val="pl-PL"/>
-        </w:rPr>
-      </w:pPr>
-      <w:r>
-        <w:rPr>
-          <w:rFonts w:ascii="Segoe UI Light" w:hAnsi="Segoe UI Light"/>
-          <w:lang w:val="pl-PL"/>
-        </w:rPr>
-        <w:t>Na</w:t>
-      </w:r>
-      <w:r>
-        <w:rPr>
-          <w:rFonts w:ascii="Segoe UI Light" w:hAnsi="Segoe UI Light"/>
-          <w:lang w:val="pl-PL"/>
-        </w:rPr>
-        <w:t>talia Lizak (</w:t>
-      </w:r>
-      <w:hyperlink r:id="rId2" w:history="1">
-        <w:r>
-          <w:rPr>
-            <w:rStyle w:val="Hipercze"/>
-            <w:rFonts w:ascii="Segoe UI Light" w:hAnsi="Segoe UI Light"/>
-            <w:lang w:val="pl-PL"/>
-          </w:rPr>
-          <w:t>ntlizak@gmail.com</w:t>
-        </w:r>
-      </w:hyperlink>
-      <w:r>
-        <w:rPr>
-          <w:rFonts w:ascii="Segoe UI Light" w:hAnsi="Segoe UI Light"/>
-          <w:lang w:val="pl-PL"/>
-        </w:rPr>
-        <w:t>) :D</w:t>
-      </w:r>
+        <w:ind w:firstLine="0"/>
+        <w:rPr>
+          <w:lang w:val="pl-PL"/>
+        </w:rPr>
+      </w:pPr>
     </w:p>
   </w:footnote>
 </w:footnotes>
@@ -4560,6 +4089,14 @@
     <w:basedOn w:val="Domylnaczcionkaakapitu"/>
     <w:rsid w:val="00F17F6A"/>
   </w:style>
+  <w:style w:type="paragraph" w:customStyle="1" w:styleId="TableContents">
+    <w:name w:val="Table Contents"/>
+    <w:basedOn w:val="Standard"/>
+    <w:rsid w:val="00021D94"/>
+    <w:pPr>
+      <w:suppressLineNumbers/>
+    </w:pPr>
+  </w:style>
 </w:styles>
 </file>
 
@@ -5398,6 +4935,14 @@
     <w:name w:val="mw-headline"/>
     <w:basedOn w:val="Domylnaczcionkaakapitu"/>
     <w:rsid w:val="00F17F6A"/>
+  </w:style>
+  <w:style w:type="paragraph" w:customStyle="1" w:styleId="TableContents">
+    <w:name w:val="Table Contents"/>
+    <w:basedOn w:val="Standard"/>
+    <w:rsid w:val="00021D94"/>
+    <w:pPr>
+      <w:suppressLineNumbers/>
+    </w:pPr>
   </w:style>
 </w:styles>
 </file>
@@ -5692,7 +5237,7 @@
 </file>
 
 <file path=customXml/itemProps1.xml><?xml version="1.0" encoding="utf-8"?>
-<ds:datastoreItem xmlns:ds="http://schemas.openxmlformats.org/officeDocument/2006/customXml" ds:itemID="{AE803711-5126-47BB-A143-266B11D59320}">
+<ds:datastoreItem xmlns:ds="http://schemas.openxmlformats.org/officeDocument/2006/customXml" ds:itemID="{2753571B-844D-4414-B506-9EDC26B3588A}">
   <ds:schemaRefs>
     <ds:schemaRef ds:uri="http://schemas.openxmlformats.org/officeDocument/2006/bibliography"/>
   </ds:schemaRefs>

</xml_diff>

<commit_message>
Changes to be committed: 	modified:   dokumentacja.docx 	modified:   symulacja_OFDM.fig
</commit_message>
<xml_diff>
--- a/dokumentacja.docx
+++ b/dokumentacja.docx
@@ -75,27 +75,7 @@
           <w:sz w:val="18"/>
           <w:szCs w:val="18"/>
         </w:rPr>
-        <w:t xml:space="preserve">Celem projektu jest opracowanie demonstratora transmisji danych z wykorzystaniem techniki OFDM. W efekcie ma powstać aplikacja z graficznym interfejsem użytkownika, która pozwoli na zrozumienie zasady działania OFDM, oraz podstawowych zjawisk zachodzących w trakcie transmisji. Aplikacja ma pozwalać min. na podejrzenia najważniejszych sygnałów / diagramów konstelacji w kolejnych etapach modulacji / demodulacji. Symulacja transmisji powinna uwzględniać dodanie szumu przez kanał AWGN oraz wpływ opóźnień w kanale </w:t>
-      </w:r>
-      <w:proofErr w:type="spellStart"/>
-      <w:r>
-        <w:rPr>
-          <w:rFonts w:ascii="Segoe UI Light" w:hAnsi="Segoe UI Light"/>
-          <w:b/>
-          <w:sz w:val="18"/>
-          <w:szCs w:val="18"/>
-        </w:rPr>
-        <w:t>Rayleigh'a</w:t>
-      </w:r>
-      <w:proofErr w:type="spellEnd"/>
-      <w:r>
-        <w:rPr>
-          <w:rFonts w:ascii="Segoe UI Light" w:hAnsi="Segoe UI Light"/>
-          <w:b/>
-          <w:sz w:val="18"/>
-          <w:szCs w:val="18"/>
-        </w:rPr>
-        <w:t>.</w:t>
+        <w:t>Celem projektu jest opracowanie demonstratora transmisji danych z wykorzystaniem techniki OFDM. W efekcie ma powstać aplikacja z graficznym interfejsem użytkownika, która pozwoli na zrozumienie zasady działania OFDM, oraz podstawowych zjawisk zachodzących w trakcie transmisji. Aplikacja ma pozwalać min. na podejrzenia najważniejszych sygnałów / diagramów konstelacji w kolejnych etapach modulacji / demodulacji. Symulacja transmisji powinna uwzględniać dodanie szumu przez kanał AWGN oraz wpływ opóźnień w kanale Rayleigh'a.</w:t>
       </w:r>
       <w:bookmarkStart w:id="0" w:name="PointTmp"/>
     </w:p>
@@ -263,8 +243,6 @@
         </w:rPr>
         <w:t xml:space="preserve"> .</w:t>
       </w:r>
-      <w:bookmarkStart w:id="1" w:name="_GoBack"/>
-      <w:bookmarkEnd w:id="1"/>
     </w:p>
     <w:p>
       <w:pPr>
@@ -295,161 +273,123 @@
         </w:rPr>
         <w:t xml:space="preserve"> </w:t>
       </w:r>
-      <w:proofErr w:type="spellStart"/>
       <w:r>
         <w:rPr>
           <w:rFonts w:ascii="Segoe UI Light" w:hAnsi="Segoe UI Light"/>
           <w:i/>
           <w:lang w:val="pl-PL"/>
         </w:rPr>
+        <w:t>symulacja_OFDM,</w:t>
+      </w:r>
+      <w:r>
+        <w:rPr>
+          <w:rFonts w:ascii="Segoe UI Light" w:hAnsi="Segoe UI Light"/>
+          <w:lang w:val="pl-PL"/>
+        </w:rPr>
+        <w:t xml:space="preserve"> jeśli zestaw plików znajduje się w</w:t>
+      </w:r>
+      <w:r>
+        <w:rPr>
+          <w:rFonts w:ascii="Segoe UI Light" w:hAnsi="Segoe UI Light"/>
+          <w:lang w:val="pl-PL"/>
+        </w:rPr>
+        <w:t xml:space="preserve"> aktualnej</w:t>
+      </w:r>
+      <w:r>
+        <w:rPr>
+          <w:rFonts w:ascii="Segoe UI Light" w:hAnsi="Segoe UI Light"/>
+          <w:lang w:val="pl-PL"/>
+        </w:rPr>
+        <w:t xml:space="preserve"> ścieżce</w:t>
+      </w:r>
+      <w:r>
+        <w:rPr>
+          <w:rFonts w:ascii="Segoe UI Light" w:hAnsi="Segoe UI Light"/>
+          <w:lang w:val="pl-PL"/>
+        </w:rPr>
+        <w:t xml:space="preserve"> (</w:t>
+      </w:r>
+      <w:r>
+        <w:rPr>
+          <w:rFonts w:ascii="Segoe UI Light" w:hAnsi="Segoe UI Light"/>
+          <w:i/>
+          <w:lang w:val="pl-PL"/>
+        </w:rPr>
+        <w:t>Current Folder</w:t>
+      </w:r>
+      <w:r>
+        <w:rPr>
+          <w:rFonts w:ascii="Segoe UI Light" w:hAnsi="Segoe UI Light"/>
+          <w:lang w:val="pl-PL"/>
+        </w:rPr>
+        <w:t>)</w:t>
+      </w:r>
+      <w:r>
+        <w:rPr>
+          <w:rFonts w:ascii="Segoe UI Light" w:hAnsi="Segoe UI Light"/>
+          <w:lang w:val="pl-PL"/>
+        </w:rPr>
+        <w:t xml:space="preserve"> MATLABa. W przeciwnym wypadku trzeba ją zmienić bądź przekopiować do niej pliki. </w:t>
+      </w:r>
+      <w:r>
+        <w:rPr>
+          <w:rFonts w:ascii="Segoe UI Light" w:hAnsi="Segoe UI Light"/>
+          <w:lang w:val="pl-PL"/>
+        </w:rPr>
+        <w:t xml:space="preserve">Jest też możliwość bezpośredniego załadowania projektu klikając opcję </w:t>
+      </w:r>
+      <w:r>
+        <w:rPr>
+          <w:rFonts w:ascii="Segoe UI Light" w:hAnsi="Segoe UI Light"/>
+          <w:i/>
+          <w:lang w:val="pl-PL"/>
+        </w:rPr>
+        <w:t>Open</w:t>
+      </w:r>
+      <w:r>
+        <w:rPr>
+          <w:rFonts w:ascii="Segoe UI Light" w:hAnsi="Segoe UI Light"/>
+          <w:lang w:val="pl-PL"/>
+        </w:rPr>
+        <w:t>,</w:t>
+      </w:r>
+      <w:r>
+        <w:rPr>
+          <w:rFonts w:ascii="Segoe UI Light" w:hAnsi="Segoe UI Light"/>
+          <w:lang w:val="pl-PL"/>
+        </w:rPr>
+        <w:t xml:space="preserve"> wybrać pożądane pliki i wcisnąć przycisk</w:t>
+      </w:r>
+      <w:r>
+        <w:rPr>
+          <w:rFonts w:ascii="Segoe UI Light" w:hAnsi="Segoe UI Light"/>
+          <w:lang w:val="pl-PL"/>
+        </w:rPr>
+        <w:t xml:space="preserve"> </w:t>
+      </w:r>
+      <w:r>
+        <w:rPr>
+          <w:rFonts w:ascii="Segoe UI Light" w:hAnsi="Segoe UI Light"/>
+          <w:i/>
+          <w:lang w:val="pl-PL"/>
+        </w:rPr>
+        <w:t>Run</w:t>
+      </w:r>
+      <w:r>
+        <w:rPr>
+          <w:rFonts w:ascii="Segoe UI Light" w:hAnsi="Segoe UI Light"/>
+          <w:lang w:val="pl-PL"/>
+        </w:rPr>
+        <w:t xml:space="preserve"> z poziomu programu o nazwie </w:t>
+      </w:r>
+      <w:r>
+        <w:rPr>
+          <w:rFonts w:ascii="Segoe UI Light" w:hAnsi="Segoe UI Light"/>
+          <w:i/>
+          <w:lang w:val="pl-PL"/>
+        </w:rPr>
         <w:t>symulacja_OFDM</w:t>
       </w:r>
-      <w:proofErr w:type="spellEnd"/>
-      <w:r>
-        <w:rPr>
-          <w:rFonts w:ascii="Segoe UI Light" w:hAnsi="Segoe UI Light"/>
-          <w:i/>
-          <w:lang w:val="pl-PL"/>
-        </w:rPr>
-        <w:t>,</w:t>
-      </w:r>
-      <w:r>
-        <w:rPr>
-          <w:rFonts w:ascii="Segoe UI Light" w:hAnsi="Segoe UI Light"/>
-          <w:lang w:val="pl-PL"/>
-        </w:rPr>
-        <w:t xml:space="preserve"> jeśli zestaw plików znajduje się w</w:t>
-      </w:r>
-      <w:r>
-        <w:rPr>
-          <w:rFonts w:ascii="Segoe UI Light" w:hAnsi="Segoe UI Light"/>
-          <w:lang w:val="pl-PL"/>
-        </w:rPr>
-        <w:t xml:space="preserve"> aktualnej</w:t>
-      </w:r>
-      <w:r>
-        <w:rPr>
-          <w:rFonts w:ascii="Segoe UI Light" w:hAnsi="Segoe UI Light"/>
-          <w:lang w:val="pl-PL"/>
-        </w:rPr>
-        <w:t xml:space="preserve"> ścieżce</w:t>
-      </w:r>
-      <w:r>
-        <w:rPr>
-          <w:rFonts w:ascii="Segoe UI Light" w:hAnsi="Segoe UI Light"/>
-          <w:lang w:val="pl-PL"/>
-        </w:rPr>
-        <w:t xml:space="preserve"> (</w:t>
-      </w:r>
-      <w:proofErr w:type="spellStart"/>
-      <w:r>
-        <w:rPr>
-          <w:rFonts w:ascii="Segoe UI Light" w:hAnsi="Segoe UI Light"/>
-          <w:i/>
-          <w:lang w:val="pl-PL"/>
-        </w:rPr>
-        <w:t>Current</w:t>
-      </w:r>
-      <w:proofErr w:type="spellEnd"/>
-      <w:r>
-        <w:rPr>
-          <w:rFonts w:ascii="Segoe UI Light" w:hAnsi="Segoe UI Light"/>
-          <w:i/>
-          <w:lang w:val="pl-PL"/>
-        </w:rPr>
-        <w:t xml:space="preserve"> Folder</w:t>
-      </w:r>
-      <w:r>
-        <w:rPr>
-          <w:rFonts w:ascii="Segoe UI Light" w:hAnsi="Segoe UI Light"/>
-          <w:lang w:val="pl-PL"/>
-        </w:rPr>
-        <w:t>)</w:t>
-      </w:r>
-      <w:r>
-        <w:rPr>
-          <w:rFonts w:ascii="Segoe UI Light" w:hAnsi="Segoe UI Light"/>
-          <w:lang w:val="pl-PL"/>
-        </w:rPr>
-        <w:t xml:space="preserve"> </w:t>
-      </w:r>
-      <w:proofErr w:type="spellStart"/>
-      <w:r>
-        <w:rPr>
-          <w:rFonts w:ascii="Segoe UI Light" w:hAnsi="Segoe UI Light"/>
-          <w:lang w:val="pl-PL"/>
-        </w:rPr>
-        <w:t>MATLABa</w:t>
-      </w:r>
-      <w:proofErr w:type="spellEnd"/>
-      <w:r>
-        <w:rPr>
-          <w:rFonts w:ascii="Segoe UI Light" w:hAnsi="Segoe UI Light"/>
-          <w:lang w:val="pl-PL"/>
-        </w:rPr>
-        <w:t xml:space="preserve">. W przeciwnym wypadku trzeba ją zmienić bądź przekopiować do niej pliki. </w:t>
-      </w:r>
-      <w:r>
-        <w:rPr>
-          <w:rFonts w:ascii="Segoe UI Light" w:hAnsi="Segoe UI Light"/>
-          <w:lang w:val="pl-PL"/>
-        </w:rPr>
-        <w:t xml:space="preserve">Jest też możliwość bezpośredniego załadowania projektu klikając opcję </w:t>
-      </w:r>
-      <w:r>
-        <w:rPr>
-          <w:rFonts w:ascii="Segoe UI Light" w:hAnsi="Segoe UI Light"/>
-          <w:i/>
-          <w:lang w:val="pl-PL"/>
-        </w:rPr>
-        <w:t>Open</w:t>
-      </w:r>
-      <w:r>
-        <w:rPr>
-          <w:rFonts w:ascii="Segoe UI Light" w:hAnsi="Segoe UI Light"/>
-          <w:lang w:val="pl-PL"/>
-        </w:rPr>
-        <w:t>,</w:t>
-      </w:r>
-      <w:r>
-        <w:rPr>
-          <w:rFonts w:ascii="Segoe UI Light" w:hAnsi="Segoe UI Light"/>
-          <w:lang w:val="pl-PL"/>
-        </w:rPr>
-        <w:t xml:space="preserve"> wybrać pożądane pliki i wcisnąć przycisk</w:t>
-      </w:r>
-      <w:r>
-        <w:rPr>
-          <w:rFonts w:ascii="Segoe UI Light" w:hAnsi="Segoe UI Light"/>
-          <w:lang w:val="pl-PL"/>
-        </w:rPr>
-        <w:t xml:space="preserve"> </w:t>
-      </w:r>
-      <w:r>
-        <w:rPr>
-          <w:rFonts w:ascii="Segoe UI Light" w:hAnsi="Segoe UI Light"/>
-          <w:i/>
-          <w:lang w:val="pl-PL"/>
-        </w:rPr>
-        <w:t>Run</w:t>
-      </w:r>
-      <w:r>
-        <w:rPr>
-          <w:rFonts w:ascii="Segoe UI Light" w:hAnsi="Segoe UI Light"/>
-          <w:lang w:val="pl-PL"/>
-        </w:rPr>
-        <w:t xml:space="preserve"> z poziomu programu o nazwie </w:t>
-      </w:r>
-      <w:proofErr w:type="spellStart"/>
-      <w:r>
-        <w:rPr>
-          <w:rFonts w:ascii="Segoe UI Light" w:hAnsi="Segoe UI Light"/>
-          <w:i/>
-          <w:lang w:val="pl-PL"/>
-        </w:rPr>
-        <w:t>symulacja_OFDM</w:t>
-      </w:r>
-      <w:proofErr w:type="spellEnd"/>
       <w:r>
         <w:rPr>
           <w:rFonts w:ascii="Segoe UI Light" w:hAnsi="Segoe UI Light"/>
@@ -508,42 +448,12 @@
           <w:rFonts w:ascii="Segoe UI Light" w:hAnsi="Segoe UI Light"/>
         </w:rPr>
       </w:pPr>
-      <w:proofErr w:type="spellStart"/>
-      <w:r>
-        <w:rPr>
-          <w:rFonts w:ascii="Segoe UI Light" w:hAnsi="Segoe UI Light"/>
-        </w:rPr>
-        <w:t>Skróty</w:t>
-      </w:r>
-      <w:proofErr w:type="spellEnd"/>
-      <w:r>
-        <w:rPr>
-          <w:rFonts w:ascii="Segoe UI Light" w:hAnsi="Segoe UI Light"/>
-        </w:rPr>
-        <w:t xml:space="preserve"> </w:t>
-      </w:r>
-      <w:proofErr w:type="spellStart"/>
-      <w:r>
-        <w:rPr>
-          <w:rFonts w:ascii="Segoe UI Light" w:hAnsi="Segoe UI Light"/>
-        </w:rPr>
-        <w:t>i</w:t>
-      </w:r>
-      <w:proofErr w:type="spellEnd"/>
-      <w:r>
-        <w:rPr>
-          <w:rFonts w:ascii="Segoe UI Light" w:hAnsi="Segoe UI Light"/>
-        </w:rPr>
-        <w:t xml:space="preserve"> </w:t>
-      </w:r>
-      <w:proofErr w:type="spellStart"/>
-      <w:r>
-        <w:rPr>
-          <w:rFonts w:ascii="Segoe UI Light" w:hAnsi="Segoe UI Light"/>
-        </w:rPr>
-        <w:t>akronimy</w:t>
-      </w:r>
-      <w:proofErr w:type="spellEnd"/>
+      <w:r>
+        <w:rPr>
+          <w:rFonts w:ascii="Segoe UI Light" w:hAnsi="Segoe UI Light"/>
+        </w:rPr>
+        <w:t>Skróty i akronimy</w:t>
+      </w:r>
     </w:p>
     <w:p>
       <w:pPr>
@@ -559,39 +469,7 @@
           <w:rFonts w:ascii="Segoe UI Light" w:hAnsi="Segoe UI Light"/>
           <w:lang w:val="pl-PL"/>
         </w:rPr>
-        <w:t xml:space="preserve">SNR – </w:t>
-      </w:r>
-      <w:proofErr w:type="spellStart"/>
-      <w:r>
-        <w:rPr>
-          <w:rFonts w:ascii="Segoe UI Light" w:hAnsi="Segoe UI Light"/>
-          <w:lang w:val="pl-PL"/>
-        </w:rPr>
-        <w:t>Signal</w:t>
-      </w:r>
-      <w:proofErr w:type="spellEnd"/>
-      <w:r>
-        <w:rPr>
-          <w:rFonts w:ascii="Segoe UI Light" w:hAnsi="Segoe UI Light"/>
-          <w:lang w:val="pl-PL"/>
-        </w:rPr>
-        <w:t xml:space="preserve"> to </w:t>
-      </w:r>
-      <w:proofErr w:type="spellStart"/>
-      <w:r>
-        <w:rPr>
-          <w:rFonts w:ascii="Segoe UI Light" w:hAnsi="Segoe UI Light"/>
-          <w:lang w:val="pl-PL"/>
-        </w:rPr>
-        <w:t>Noise</w:t>
-      </w:r>
-      <w:proofErr w:type="spellEnd"/>
-      <w:r>
-        <w:rPr>
-          <w:rFonts w:ascii="Segoe UI Light" w:hAnsi="Segoe UI Light"/>
-          <w:lang w:val="pl-PL"/>
-        </w:rPr>
-        <w:t xml:space="preserve"> ratio; stosunek sygnału do szumu.</w:t>
+        <w:t>SNR – Signal to Noise ratio; stosunek sygnału do szumu.</w:t>
       </w:r>
     </w:p>
     <w:p>
@@ -616,7 +494,6 @@
         </w:rPr>
         <w:t xml:space="preserve">PSK - </w:t>
       </w:r>
-      <w:proofErr w:type="spellStart"/>
       <w:r>
         <w:rPr>
           <w:rStyle w:val="mw-headline"/>
@@ -624,9 +501,8 @@
           <w:i w:val="0"/>
           <w:lang w:val="pl-PL"/>
         </w:rPr>
-        <w:t>Phase-Shift</w:t>
-      </w:r>
-      <w:proofErr w:type="spellEnd"/>
+        <w:t>Phase-Shift K</w:t>
+      </w:r>
       <w:r>
         <w:rPr>
           <w:rStyle w:val="mw-headline"/>
@@ -634,36 +510,7 @@
           <w:i w:val="0"/>
           <w:lang w:val="pl-PL"/>
         </w:rPr>
-        <w:t xml:space="preserve"> </w:t>
-      </w:r>
-      <w:proofErr w:type="spellStart"/>
-      <w:r>
-        <w:rPr>
-          <w:rStyle w:val="mw-headline"/>
-          <w:rFonts w:ascii="Segoe UI Light" w:hAnsi="Segoe UI Light"/>
-          <w:i w:val="0"/>
-          <w:lang w:val="pl-PL"/>
-        </w:rPr>
-        <w:t>K</w:t>
-      </w:r>
-      <w:r>
-        <w:rPr>
-          <w:rStyle w:val="mw-headline"/>
-          <w:rFonts w:ascii="Segoe UI Light" w:hAnsi="Segoe UI Light"/>
-          <w:i w:val="0"/>
-          <w:lang w:val="pl-PL"/>
-        </w:rPr>
-        <w:t>eying</w:t>
-      </w:r>
-      <w:proofErr w:type="spellEnd"/>
-      <w:r>
-        <w:rPr>
-          <w:rStyle w:val="mw-headline"/>
-          <w:rFonts w:ascii="Segoe UI Light" w:hAnsi="Segoe UI Light"/>
-          <w:i w:val="0"/>
-          <w:lang w:val="pl-PL"/>
-        </w:rPr>
-        <w:t xml:space="preserve">; </w:t>
+        <w:t xml:space="preserve">eying; </w:t>
       </w:r>
       <w:r>
         <w:rPr>
@@ -690,67 +537,13 @@
         </w:rPr>
         <w:t xml:space="preserve">QAM – </w:t>
       </w:r>
-      <w:proofErr w:type="spellStart"/>
       <w:r>
         <w:rPr>
           <w:rStyle w:val="st"/>
           <w:rFonts w:ascii="Segoe UI Light" w:hAnsi="Segoe UI Light"/>
           <w:lang w:val="pl-PL"/>
         </w:rPr>
-        <w:t>Quadrature</w:t>
-      </w:r>
-      <w:proofErr w:type="spellEnd"/>
-      <w:r>
-        <w:rPr>
-          <w:rStyle w:val="st"/>
-          <w:rFonts w:ascii="Segoe UI Light" w:hAnsi="Segoe UI Light"/>
-          <w:lang w:val="pl-PL"/>
-        </w:rPr>
-        <w:t xml:space="preserve"> </w:t>
-      </w:r>
-      <w:proofErr w:type="spellStart"/>
-      <w:r>
-        <w:rPr>
-          <w:rStyle w:val="st"/>
-          <w:rFonts w:ascii="Segoe UI Light" w:hAnsi="Segoe UI Light"/>
-          <w:lang w:val="pl-PL"/>
-        </w:rPr>
-        <w:t>Amplitude</w:t>
-      </w:r>
-      <w:proofErr w:type="spellEnd"/>
-      <w:r>
-        <w:rPr>
-          <w:rStyle w:val="st"/>
-          <w:rFonts w:ascii="Segoe UI Light" w:hAnsi="Segoe UI Light"/>
-          <w:lang w:val="pl-PL"/>
-        </w:rPr>
-        <w:t xml:space="preserve"> </w:t>
-      </w:r>
-      <w:proofErr w:type="spellStart"/>
-      <w:r>
-        <w:rPr>
-          <w:rStyle w:val="st"/>
-          <w:rFonts w:ascii="Segoe UI Light" w:hAnsi="Segoe UI Light"/>
-          <w:lang w:val="pl-PL"/>
-        </w:rPr>
-        <w:t>Modulation</w:t>
-      </w:r>
-      <w:proofErr w:type="spellEnd"/>
-      <w:r>
-        <w:rPr>
-          <w:rStyle w:val="st"/>
-          <w:rFonts w:ascii="Segoe UI Light" w:hAnsi="Segoe UI Light"/>
-          <w:lang w:val="pl-PL"/>
-        </w:rPr>
-        <w:t>;</w:t>
-      </w:r>
-      <w:r>
-        <w:rPr>
-          <w:rStyle w:val="st"/>
-          <w:rFonts w:ascii="Segoe UI Light" w:hAnsi="Segoe UI Light"/>
-          <w:lang w:val="pl-PL"/>
-        </w:rPr>
-        <w:t xml:space="preserve"> Kwadraturowa modulacja amplitudowo-fazowa</w:t>
+        <w:t>Quadrature Amplitude Modulation; Kwadraturowa modulacja amplitudowo-fazowa</w:t>
       </w:r>
     </w:p>
     <w:p>
@@ -769,67 +562,13 @@
         </w:rPr>
         <w:t xml:space="preserve">OFDM - </w:t>
       </w:r>
-      <w:proofErr w:type="spellStart"/>
       <w:r>
         <w:rPr>
           <w:rStyle w:val="st"/>
           <w:rFonts w:ascii="Segoe UI Light" w:hAnsi="Segoe UI Light"/>
           <w:lang w:val="pl-PL"/>
         </w:rPr>
-        <w:t>Orthogonal</w:t>
-      </w:r>
-      <w:proofErr w:type="spellEnd"/>
-      <w:r>
-        <w:rPr>
-          <w:rStyle w:val="st"/>
-          <w:rFonts w:ascii="Segoe UI Light" w:hAnsi="Segoe UI Light"/>
-          <w:lang w:val="pl-PL"/>
-        </w:rPr>
-        <w:t xml:space="preserve"> </w:t>
-      </w:r>
-      <w:proofErr w:type="spellStart"/>
-      <w:r>
-        <w:rPr>
-          <w:rStyle w:val="st"/>
-          <w:rFonts w:ascii="Segoe UI Light" w:hAnsi="Segoe UI Light"/>
-          <w:lang w:val="pl-PL"/>
-        </w:rPr>
-        <w:t>Frequency-Division</w:t>
-      </w:r>
-      <w:proofErr w:type="spellEnd"/>
-      <w:r>
-        <w:rPr>
-          <w:rStyle w:val="st"/>
-          <w:rFonts w:ascii="Segoe UI Light" w:hAnsi="Segoe UI Light"/>
-          <w:lang w:val="pl-PL"/>
-        </w:rPr>
-        <w:t xml:space="preserve"> </w:t>
-      </w:r>
-      <w:proofErr w:type="spellStart"/>
-      <w:r>
-        <w:rPr>
-          <w:rStyle w:val="st"/>
-          <w:rFonts w:ascii="Segoe UI Light" w:hAnsi="Segoe UI Light"/>
-          <w:lang w:val="pl-PL"/>
-        </w:rPr>
-        <w:t>Multiplexing</w:t>
-      </w:r>
-      <w:proofErr w:type="spellEnd"/>
-      <w:r>
-        <w:rPr>
-          <w:rStyle w:val="st"/>
-          <w:rFonts w:ascii="Segoe UI Light" w:hAnsi="Segoe UI Light"/>
-          <w:lang w:val="pl-PL"/>
-        </w:rPr>
-        <w:t>;</w:t>
-      </w:r>
-      <w:r>
-        <w:rPr>
-          <w:rStyle w:val="st"/>
-          <w:rFonts w:ascii="Segoe UI Light" w:hAnsi="Segoe UI Light"/>
-          <w:lang w:val="pl-PL"/>
-        </w:rPr>
-        <w:t xml:space="preserve"> Ortogonalne zwielokrotnianie w dziedzinie częstotliwości</w:t>
+        <w:t>Orthogonal Frequency-Division Multiplexing; Ortogonalne zwielokrotnianie w dziedzinie częstotliwości</w:t>
       </w:r>
     </w:p>
     <w:p>
@@ -843,12 +582,14 @@
         <w:rPr>
           <w:rFonts w:ascii="Segoe UI Light" w:hAnsi="Segoe UI Light"/>
           <w:i w:val="0"/>
+          <w:lang w:val="pl-PL"/>
         </w:rPr>
       </w:pPr>
       <w:r>
         <w:rPr>
           <w:rFonts w:ascii="Segoe UI Light" w:hAnsi="Segoe UI Light"/>
           <w:i w:val="0"/>
+          <w:lang w:val="pl-PL"/>
         </w:rPr>
         <w:t xml:space="preserve">BPSK - </w:t>
       </w:r>
@@ -857,6 +598,7 @@
           <w:rStyle w:val="mw-headline"/>
           <w:rFonts w:ascii="Segoe UI Light" w:hAnsi="Segoe UI Light"/>
           <w:i w:val="0"/>
+          <w:lang w:val="pl-PL"/>
         </w:rPr>
         <w:t>Binary Phase-Shift K</w:t>
       </w:r>
@@ -865,60 +607,18 @@
           <w:rStyle w:val="mw-headline"/>
           <w:rFonts w:ascii="Segoe UI Light" w:hAnsi="Segoe UI Light"/>
           <w:i w:val="0"/>
-        </w:rPr>
-        <w:t>eying</w:t>
-      </w:r>
-      <w:r>
-        <w:rPr>
-          <w:rStyle w:val="mw-headline"/>
+          <w:lang w:val="pl-PL"/>
+        </w:rPr>
+        <w:t xml:space="preserve">eying; binarne </w:t>
+      </w:r>
+      <w:r>
+        <w:rPr>
           <w:rFonts w:ascii="Segoe UI Light" w:hAnsi="Segoe UI Light"/>
           <w:i w:val="0"/>
-        </w:rPr>
-        <w:t xml:space="preserve">; </w:t>
-      </w:r>
-      <w:proofErr w:type="spellStart"/>
-      <w:r>
-        <w:rPr>
-          <w:rStyle w:val="mw-headline"/>
-          <w:rFonts w:ascii="Segoe UI Light" w:hAnsi="Segoe UI Light"/>
-          <w:i w:val="0"/>
-        </w:rPr>
-        <w:t>binarne</w:t>
-      </w:r>
-      <w:proofErr w:type="spellEnd"/>
-      <w:r>
-        <w:rPr>
-          <w:rStyle w:val="mw-headline"/>
-          <w:rFonts w:ascii="Segoe UI Light" w:hAnsi="Segoe UI Light"/>
-          <w:i w:val="0"/>
-        </w:rPr>
-        <w:t xml:space="preserve"> </w:t>
-      </w:r>
-      <w:proofErr w:type="spellStart"/>
-      <w:r>
-        <w:rPr>
-          <w:rFonts w:ascii="Segoe UI Light" w:hAnsi="Segoe UI Light"/>
-          <w:i w:val="0"/>
-        </w:rPr>
-        <w:t>kluczowanie</w:t>
-      </w:r>
-      <w:proofErr w:type="spellEnd"/>
-      <w:r>
-        <w:rPr>
-          <w:rFonts w:ascii="Segoe UI Light" w:hAnsi="Segoe UI Light"/>
-          <w:i w:val="0"/>
-        </w:rPr>
-        <w:t xml:space="preserve"> </w:t>
-      </w:r>
-      <w:proofErr w:type="spellStart"/>
-      <w:r>
-        <w:rPr>
-          <w:rFonts w:ascii="Segoe UI Light" w:hAnsi="Segoe UI Light"/>
-          <w:i w:val="0"/>
-        </w:rPr>
-        <w:t>fazy</w:t>
-      </w:r>
-      <w:proofErr w:type="spellEnd"/>
+          <w:lang w:val="pl-PL"/>
+        </w:rPr>
+        <w:t>kluczowanie fazy</w:t>
+      </w:r>
     </w:p>
     <w:p>
       <w:pPr>
@@ -930,6 +630,7 @@
       <w:r>
         <w:rPr>
           <w:rFonts w:ascii="Segoe UI Light" w:hAnsi="Segoe UI Light"/>
+          <w:lang w:val="pl-PL"/>
         </w:rPr>
         <w:tab/>
       </w:r>
@@ -938,23 +639,7 @@
           <w:rFonts w:ascii="Segoe UI Light" w:hAnsi="Segoe UI Light"/>
           <w:lang w:val="pl-PL"/>
         </w:rPr>
-        <w:t xml:space="preserve">PLC –Power Line </w:t>
-      </w:r>
-      <w:proofErr w:type="spellStart"/>
-      <w:r>
-        <w:rPr>
-          <w:rFonts w:ascii="Segoe UI Light" w:hAnsi="Segoe UI Light"/>
-          <w:lang w:val="pl-PL"/>
-        </w:rPr>
-        <w:t>Communication</w:t>
-      </w:r>
-      <w:proofErr w:type="spellEnd"/>
-      <w:r>
-        <w:rPr>
-          <w:rFonts w:ascii="Segoe UI Light" w:hAnsi="Segoe UI Light"/>
-          <w:lang w:val="pl-PL"/>
-        </w:rPr>
-        <w:t>; komunikacja elektroenergetyczną siecią rozdzielczą</w:t>
+        <w:t>PLC –Power Line Communication; komunikacja elektroenergetyczną siecią rozdzielczą</w:t>
       </w:r>
     </w:p>
     <w:p>
@@ -987,50 +672,8 @@
         <w:rPr>
           <w:rFonts w:ascii="Segoe UI Light" w:hAnsi="Segoe UI Light"/>
         </w:rPr>
-        <w:t>;</w:t>
-      </w:r>
-      <w:r>
-        <w:rPr>
-          <w:rFonts w:ascii="Segoe UI Light" w:hAnsi="Segoe UI Light"/>
-        </w:rPr>
-        <w:t xml:space="preserve"> </w:t>
-      </w:r>
-      <w:proofErr w:type="spellStart"/>
-      <w:r>
-        <w:rPr>
-          <w:rFonts w:ascii="Segoe UI Light" w:hAnsi="Segoe UI Light"/>
-        </w:rPr>
-        <w:t>cyfrowa</w:t>
-      </w:r>
-      <w:proofErr w:type="spellEnd"/>
-      <w:r>
-        <w:rPr>
-          <w:rFonts w:ascii="Segoe UI Light" w:hAnsi="Segoe UI Light"/>
-        </w:rPr>
-        <w:t xml:space="preserve"> </w:t>
-      </w:r>
-      <w:proofErr w:type="spellStart"/>
-      <w:r>
-        <w:rPr>
-          <w:rFonts w:ascii="Segoe UI Light" w:hAnsi="Segoe UI Light"/>
-        </w:rPr>
-        <w:t>linia</w:t>
-      </w:r>
-      <w:proofErr w:type="spellEnd"/>
-      <w:r>
-        <w:rPr>
-          <w:rFonts w:ascii="Segoe UI Light" w:hAnsi="Segoe UI Light"/>
-        </w:rPr>
-        <w:t xml:space="preserve"> </w:t>
-      </w:r>
-      <w:proofErr w:type="spellStart"/>
-      <w:r>
-        <w:rPr>
-          <w:rFonts w:ascii="Segoe UI Light" w:hAnsi="Segoe UI Light"/>
-        </w:rPr>
-        <w:t>abonencka</w:t>
-      </w:r>
-      <w:proofErr w:type="spellEnd"/>
+        <w:t>; cyfrowa linia abonencka</w:t>
+      </w:r>
     </w:p>
     <w:p>
       <w:pPr>
@@ -1138,30 +781,23 @@
           <w:rFonts w:ascii="Segoe UI Light" w:hAnsi="Segoe UI Light"/>
           <w:lang w:val="pl-PL"/>
         </w:rPr>
-        <w:t xml:space="preserve">programu, trzeba jednak pamiętać o wciskaniu </w:t>
-      </w:r>
-      <w:r>
-        <w:rPr>
-          <w:rFonts w:ascii="Segoe UI Light" w:hAnsi="Segoe UI Light"/>
-          <w:i/>
-          <w:lang w:val="pl-PL"/>
-        </w:rPr>
-        <w:t>Generuj</w:t>
-      </w:r>
-      <w:r>
-        <w:rPr>
-          <w:rFonts w:ascii="Segoe UI Light" w:hAnsi="Segoe UI Light"/>
-          <w:i/>
-          <w:lang w:val="pl-PL"/>
-        </w:rPr>
-        <w:t xml:space="preserve"> dane</w:t>
-      </w:r>
-      <w:r>
-        <w:rPr>
-          <w:rFonts w:ascii="Segoe UI Light" w:hAnsi="Segoe UI Light"/>
-          <w:lang w:val="pl-PL"/>
-        </w:rPr>
-        <w:t xml:space="preserve"> za każdym razem.</w:t>
+        <w:t xml:space="preserve">programu, trzeba jednak pamiętać o </w:t>
+      </w:r>
+      <w:r>
+        <w:rPr>
+          <w:rFonts w:ascii="Segoe UI Light" w:hAnsi="Segoe UI Light"/>
+          <w:lang w:val="pl-PL"/>
+        </w:rPr>
+        <w:t>każdorazowym wygenerowaniu danych.</w:t>
+      </w:r>
+      <w:bookmarkStart w:id="1" w:name="_GoBack"/>
+      <w:bookmarkEnd w:id="1"/>
+      <w:r>
+        <w:rPr>
+          <w:rFonts w:ascii="Segoe UI Light" w:hAnsi="Segoe UI Light"/>
+          <w:lang w:val="pl-PL"/>
+        </w:rPr>
+        <w:t>.</w:t>
       </w:r>
     </w:p>
     <w:p>
@@ -1402,30 +1038,21 @@
           <w:rFonts w:ascii="Segoe UI Light" w:hAnsi="Segoe UI Light"/>
           <w:lang w:val="pl-PL"/>
         </w:rPr>
-        <w:t>ami transmisji oraz kanału AWGN ORAZ</w:t>
-      </w:r>
-      <w:r>
-        <w:rPr>
-          <w:rFonts w:ascii="Segoe UI Light" w:hAnsi="Segoe UI Light"/>
-          <w:lang w:val="pl-PL"/>
-        </w:rPr>
-        <w:t xml:space="preserve"> obejrzenie sygnałów i diagramów konstelacji w różnych punktach modulatora/demodulatora, tworząc przyjazne dla oka GUI w </w:t>
-      </w:r>
-      <w:proofErr w:type="spellStart"/>
-      <w:r>
-        <w:rPr>
-          <w:rFonts w:ascii="Segoe UI Light" w:hAnsi="Segoe UI Light"/>
-          <w:lang w:val="pl-PL"/>
-        </w:rPr>
-        <w:t>MATLABie</w:t>
-      </w:r>
-      <w:proofErr w:type="spellEnd"/>
-      <w:r>
-        <w:rPr>
-          <w:rFonts w:ascii="Segoe UI Light" w:hAnsi="Segoe UI Light"/>
-          <w:lang w:val="pl-PL"/>
-        </w:rPr>
-        <w:t>.</w:t>
+        <w:t xml:space="preserve">ami </w:t>
+      </w:r>
+      <w:r>
+        <w:rPr>
+          <w:rFonts w:ascii="Segoe UI Light" w:hAnsi="Segoe UI Light"/>
+          <w:lang w:val="pl-PL"/>
+        </w:rPr>
+        <w:t>transmisji oraz kanału AWGN oraz</w:t>
+      </w:r>
+      <w:r>
+        <w:rPr>
+          <w:rFonts w:ascii="Segoe UI Light" w:hAnsi="Segoe UI Light"/>
+          <w:lang w:val="pl-PL"/>
+        </w:rPr>
+        <w:t xml:space="preserve"> obejrzenie sygnałów i diagramów konstelacji w różnych punktach modulatora/demodulatora, tworząc przyjazne dla oka GUI w MATLABie.</w:t>
       </w:r>
     </w:p>
     <w:p>
@@ -1460,65 +1087,7 @@
           <w:sz w:val="20"/>
           <w:szCs w:val="20"/>
         </w:rPr>
-        <w:t>Symulacja transmi</w:t>
-      </w:r>
-      <w:r>
-        <w:rPr>
-          <w:rFonts w:ascii="Segoe UI Light" w:hAnsi="Segoe UI Light"/>
-          <w:sz w:val="20"/>
-          <w:szCs w:val="20"/>
-        </w:rPr>
-        <w:t xml:space="preserve">sji przez kanał oraz </w:t>
-      </w:r>
-      <w:proofErr w:type="spellStart"/>
-      <w:r>
-        <w:rPr>
-          <w:rFonts w:ascii="Segoe UI Light" w:hAnsi="Segoe UI Light"/>
-          <w:sz w:val="20"/>
-          <w:szCs w:val="20"/>
-        </w:rPr>
-        <w:t>Rayleigh'a</w:t>
-      </w:r>
-      <w:proofErr w:type="spellEnd"/>
-      <w:r>
-        <w:rPr>
-          <w:rFonts w:ascii="Segoe UI Light" w:hAnsi="Segoe UI Light"/>
-          <w:sz w:val="20"/>
-          <w:szCs w:val="20"/>
-        </w:rPr>
-        <w:t>, m</w:t>
-      </w:r>
-      <w:r>
-        <w:rPr>
-          <w:rFonts w:ascii="Segoe UI Light" w:hAnsi="Segoe UI Light"/>
-          <w:sz w:val="20"/>
-          <w:szCs w:val="20"/>
-        </w:rPr>
-        <w:t xml:space="preserve">ożliwość zaobserwowania korzyści z </w:t>
-      </w:r>
-      <w:r>
-        <w:rPr>
-          <w:rFonts w:ascii="Segoe UI Light" w:hAnsi="Segoe UI Light"/>
-          <w:sz w:val="20"/>
-          <w:szCs w:val="20"/>
-        </w:rPr>
-        <w:t>zastosowania odstępu ochronnego, d</w:t>
-      </w:r>
-      <w:r>
-        <w:rPr>
-          <w:rFonts w:ascii="Segoe UI Light" w:hAnsi="Segoe UI Light"/>
-          <w:sz w:val="20"/>
-          <w:szCs w:val="20"/>
-        </w:rPr>
-        <w:t>emonstracja korzyści z zastosowania modulacji różnicowej</w:t>
-      </w:r>
-      <w:r>
-        <w:rPr>
-          <w:rFonts w:ascii="Segoe UI Light" w:hAnsi="Segoe UI Light"/>
-          <w:sz w:val="20"/>
-          <w:szCs w:val="20"/>
-        </w:rPr>
-        <w:t>.</w:t>
+        <w:t>Symulacja transmisji przez kanał oraz Rayleigh'a, możliwość zaobserwowania korzyści z zastosowania odstępu ochronnego, demonstracja korzyści z zastosowania modulacji różnicowej.</w:t>
       </w:r>
     </w:p>
     <w:p>
@@ -5237,7 +4806,7 @@
 </file>
 
 <file path=customXml/itemProps1.xml><?xml version="1.0" encoding="utf-8"?>
-<ds:datastoreItem xmlns:ds="http://schemas.openxmlformats.org/officeDocument/2006/customXml" ds:itemID="{2753571B-844D-4414-B506-9EDC26B3588A}">
+<ds:datastoreItem xmlns:ds="http://schemas.openxmlformats.org/officeDocument/2006/customXml" ds:itemID="{397C538C-F07E-4678-903F-4BA9053B3C0B}">
   <ds:schemaRefs>
     <ds:schemaRef ds:uri="http://schemas.openxmlformats.org/officeDocument/2006/bibliography"/>
   </ds:schemaRefs>

</xml_diff>

<commit_message>
Changes to be committed: 	modified:   dokumentacja.docx 	new file:   dokumentacja.pdf
</commit_message>
<xml_diff>
--- a/dokumentacja.docx
+++ b/dokumentacja.docx
@@ -10,6 +10,7 @@
           <w:rFonts w:ascii="Segoe UI Light" w:hAnsi="Segoe UI Light"/>
           <w:sz w:val="18"/>
           <w:szCs w:val="18"/>
+          <w:lang w:val="pl-PL"/>
         </w:rPr>
       </w:pPr>
       <w:r>
@@ -17,6 +18,7 @@
           <w:rFonts w:ascii="Segoe UI Light" w:hAnsi="Segoe UI Light"/>
           <w:sz w:val="18"/>
           <w:szCs w:val="18"/>
+          <w:lang w:val="pl-PL"/>
         </w:rPr>
         <w:footnoteReference w:customMarkFollows="1" w:id="1"/>
         <w:sym w:font="Symbol" w:char="F020"/>
@@ -61,6 +63,7 @@
         <w:pStyle w:val="Standard"/>
         <w:spacing w:line="360" w:lineRule="auto"/>
         <w:ind w:firstLine="202"/>
+        <w:jc w:val="both"/>
         <w:rPr>
           <w:rFonts w:ascii="Segoe UI Light" w:hAnsi="Segoe UI Light"/>
           <w:b/>
@@ -75,7 +78,27 @@
           <w:sz w:val="18"/>
           <w:szCs w:val="18"/>
         </w:rPr>
-        <w:t>Celem projektu jest opracowanie demonstratora transmisji danych z wykorzystaniem techniki OFDM. W efekcie ma powstać aplikacja z graficznym interfejsem użytkownika, która pozwoli na zrozumienie zasady działania OFDM, oraz podstawowych zjawisk zachodzących w trakcie transmisji. Aplikacja ma pozwalać min. na podejrzenia najważniejszych sygnałów / diagramów konstelacji w kolejnych etapach modulacji / demodulacji. Symulacja transmisji powinna uwzględniać dodanie szumu przez kanał AWGN oraz wpływ opóźnień w kanale Rayleigh'a.</w:t>
+        <w:t xml:space="preserve">Celem projektu jest opracowanie demonstratora transmisji danych z wykorzystaniem techniki OFDM. W efekcie ma powstać aplikacja z graficznym interfejsem użytkownika, która pozwoli na zrozumienie zasady działania OFDM, oraz podstawowych zjawisk zachodzących w trakcie transmisji. Aplikacja ma pozwalać min. na podejrzenia najważniejszych sygnałów / diagramów konstelacji w kolejnych etapach modulacji / demodulacji. Symulacja transmisji powinna uwzględniać dodanie szumu przez kanał AWGN oraz wpływ opóźnień w kanale </w:t>
+      </w:r>
+      <w:proofErr w:type="spellStart"/>
+      <w:r>
+        <w:rPr>
+          <w:rFonts w:ascii="Segoe UI Light" w:hAnsi="Segoe UI Light"/>
+          <w:b/>
+          <w:sz w:val="18"/>
+          <w:szCs w:val="18"/>
+        </w:rPr>
+        <w:t>Rayleigh'a</w:t>
+      </w:r>
+      <w:proofErr w:type="spellEnd"/>
+      <w:r>
+        <w:rPr>
+          <w:rFonts w:ascii="Segoe UI Light" w:hAnsi="Segoe UI Light"/>
+          <w:b/>
+          <w:sz w:val="18"/>
+          <w:szCs w:val="18"/>
+        </w:rPr>
+        <w:t>.</w:t>
       </w:r>
       <w:bookmarkStart w:id="0" w:name="PointTmp"/>
     </w:p>
@@ -83,13 +106,16 @@
     <w:p>
       <w:pPr>
         <w:pStyle w:val="Nagwek1"/>
-        <w:rPr>
-          <w:rFonts w:ascii="Segoe UI Light" w:hAnsi="Segoe UI Light"/>
-        </w:rPr>
-      </w:pPr>
-      <w:r>
-        <w:rPr>
-          <w:rFonts w:ascii="Segoe UI Light" w:hAnsi="Segoe UI Light"/>
+        <w:jc w:val="both"/>
+        <w:rPr>
+          <w:rFonts w:ascii="Segoe UI Light" w:hAnsi="Segoe UI Light"/>
+          <w:lang w:val="pl-PL"/>
+        </w:rPr>
+      </w:pPr>
+      <w:r>
+        <w:rPr>
+          <w:rFonts w:ascii="Segoe UI Light" w:hAnsi="Segoe UI Light"/>
+          <w:lang w:val="pl-PL"/>
         </w:rPr>
         <w:t>WPROWADZENIE</w:t>
       </w:r>
@@ -107,6 +133,7 @@
           <w:position w:val="-3"/>
           <w:sz w:val="56"/>
           <w:szCs w:val="56"/>
+          <w:lang w:val="pl-PL"/>
         </w:rPr>
       </w:pPr>
       <w:r>
@@ -115,6 +142,7 @@
           <w:position w:val="-3"/>
           <w:sz w:val="56"/>
           <w:szCs w:val="56"/>
+          <w:lang w:val="pl-PL"/>
         </w:rPr>
         <w:t>O</w:t>
       </w:r>
@@ -122,6 +150,7 @@
     <w:p>
       <w:pPr>
         <w:pStyle w:val="Text"/>
+        <w:spacing w:line="240" w:lineRule="auto"/>
         <w:ind w:firstLine="0"/>
         <w:rPr>
           <w:rFonts w:ascii="Segoe UI Light" w:hAnsi="Segoe UI Light"/>
@@ -161,6 +190,7 @@
     <w:p>
       <w:pPr>
         <w:pStyle w:val="Nagwek1"/>
+        <w:jc w:val="both"/>
         <w:rPr>
           <w:rFonts w:ascii="Segoe UI Light" w:hAnsi="Segoe UI Light"/>
           <w:lang w:val="pl-PL"/>
@@ -177,6 +207,7 @@
     <w:p>
       <w:pPr>
         <w:pStyle w:val="Text"/>
+        <w:spacing w:line="240" w:lineRule="auto"/>
         <w:rPr>
           <w:rFonts w:ascii="Segoe UI Light" w:hAnsi="Segoe UI Light"/>
           <w:lang w:val="pl-PL"/>
@@ -214,209 +245,220 @@
     <w:p>
       <w:pPr>
         <w:pStyle w:val="Text"/>
-        <w:rPr>
-          <w:rFonts w:ascii="Segoe UI Light" w:hAnsi="Segoe UI Light"/>
-          <w:lang w:val="pl-PL"/>
-        </w:rPr>
-      </w:pPr>
-      <w:r>
-        <w:rPr>
-          <w:rFonts w:ascii="Segoe UI Light" w:hAnsi="Segoe UI Light"/>
-          <w:lang w:val="pl-PL"/>
-        </w:rPr>
-        <w:t xml:space="preserve">Zdalne repozytorium dostępne jest na stronie </w:t>
-      </w:r>
-      <w:hyperlink r:id="rId9" w:history="1">
-        <w:r>
-          <w:rPr>
-            <w:rStyle w:val="Hipercze"/>
-            <w:rFonts w:ascii="Segoe UI Light" w:hAnsi="Segoe UI Light"/>
-            <w:lang w:val="pl-PL"/>
-          </w:rPr>
-          <w:t>https://github.com/ntlizak/OFDM.git</w:t>
-        </w:r>
-      </w:hyperlink>
-      <w:r>
-        <w:rPr>
-          <w:rFonts w:ascii="Segoe UI Light" w:hAnsi="Segoe UI Light"/>
-          <w:lang w:val="pl-PL"/>
-        </w:rPr>
-        <w:t xml:space="preserve"> .</w:t>
+        <w:spacing w:line="240" w:lineRule="auto"/>
+        <w:rPr>
+          <w:rFonts w:ascii="Segoe UI Light" w:hAnsi="Segoe UI Light"/>
+          <w:lang w:val="pl-PL"/>
+        </w:rPr>
+      </w:pPr>
+      <w:r>
+        <w:rPr>
+          <w:rFonts w:ascii="Segoe UI Light" w:hAnsi="Segoe UI Light"/>
+          <w:lang w:val="pl-PL"/>
+        </w:rPr>
+        <w:t xml:space="preserve">W celu uruchomienia projektu należy w linii komend </w:t>
+      </w:r>
+      <w:r>
+        <w:rPr>
+          <w:rFonts w:ascii="Segoe UI Light" w:hAnsi="Segoe UI Light"/>
+          <w:lang w:val="pl-PL"/>
+        </w:rPr>
+        <w:t>wywołać</w:t>
+      </w:r>
+      <w:r>
+        <w:rPr>
+          <w:rFonts w:ascii="Segoe UI Light" w:hAnsi="Segoe UI Light"/>
+          <w:lang w:val="pl-PL"/>
+        </w:rPr>
+        <w:t xml:space="preserve"> </w:t>
+      </w:r>
+      <w:proofErr w:type="spellStart"/>
+      <w:r>
+        <w:rPr>
+          <w:rFonts w:ascii="Segoe UI Light" w:hAnsi="Segoe UI Light"/>
+          <w:i/>
+          <w:lang w:val="pl-PL"/>
+        </w:rPr>
+        <w:t>symulacja_OFDM</w:t>
+      </w:r>
+      <w:proofErr w:type="spellEnd"/>
+      <w:r>
+        <w:rPr>
+          <w:rFonts w:ascii="Segoe UI Light" w:hAnsi="Segoe UI Light"/>
+          <w:i/>
+          <w:lang w:val="pl-PL"/>
+        </w:rPr>
+        <w:t>,</w:t>
+      </w:r>
+      <w:r>
+        <w:rPr>
+          <w:rFonts w:ascii="Segoe UI Light" w:hAnsi="Segoe UI Light"/>
+          <w:lang w:val="pl-PL"/>
+        </w:rPr>
+        <w:t xml:space="preserve"> jeśli zestaw plików znajduje się w</w:t>
+      </w:r>
+      <w:r>
+        <w:rPr>
+          <w:rFonts w:ascii="Segoe UI Light" w:hAnsi="Segoe UI Light"/>
+          <w:lang w:val="pl-PL"/>
+        </w:rPr>
+        <w:t xml:space="preserve"> aktualnej</w:t>
+      </w:r>
+      <w:r>
+        <w:rPr>
+          <w:rFonts w:ascii="Segoe UI Light" w:hAnsi="Segoe UI Light"/>
+          <w:lang w:val="pl-PL"/>
+        </w:rPr>
+        <w:t xml:space="preserve"> ścieżce</w:t>
+      </w:r>
+      <w:r>
+        <w:rPr>
+          <w:rFonts w:ascii="Segoe UI Light" w:hAnsi="Segoe UI Light"/>
+          <w:lang w:val="pl-PL"/>
+        </w:rPr>
+        <w:t xml:space="preserve"> (</w:t>
+      </w:r>
+      <w:proofErr w:type="spellStart"/>
+      <w:r>
+        <w:rPr>
+          <w:rFonts w:ascii="Segoe UI Light" w:hAnsi="Segoe UI Light"/>
+          <w:i/>
+          <w:lang w:val="pl-PL"/>
+        </w:rPr>
+        <w:t>Current</w:t>
+      </w:r>
+      <w:proofErr w:type="spellEnd"/>
+      <w:r>
+        <w:rPr>
+          <w:rFonts w:ascii="Segoe UI Light" w:hAnsi="Segoe UI Light"/>
+          <w:i/>
+          <w:lang w:val="pl-PL"/>
+        </w:rPr>
+        <w:t xml:space="preserve"> Folder</w:t>
+      </w:r>
+      <w:r>
+        <w:rPr>
+          <w:rFonts w:ascii="Segoe UI Light" w:hAnsi="Segoe UI Light"/>
+          <w:lang w:val="pl-PL"/>
+        </w:rPr>
+        <w:t>)</w:t>
+      </w:r>
+      <w:r>
+        <w:rPr>
+          <w:rFonts w:ascii="Segoe UI Light" w:hAnsi="Segoe UI Light"/>
+          <w:lang w:val="pl-PL"/>
+        </w:rPr>
+        <w:t xml:space="preserve"> </w:t>
+      </w:r>
+      <w:proofErr w:type="spellStart"/>
+      <w:r>
+        <w:rPr>
+          <w:rFonts w:ascii="Segoe UI Light" w:hAnsi="Segoe UI Light"/>
+          <w:lang w:val="pl-PL"/>
+        </w:rPr>
+        <w:t>MATLABa</w:t>
+      </w:r>
+      <w:proofErr w:type="spellEnd"/>
+      <w:r>
+        <w:rPr>
+          <w:rFonts w:ascii="Segoe UI Light" w:hAnsi="Segoe UI Light"/>
+          <w:lang w:val="pl-PL"/>
+        </w:rPr>
+        <w:t xml:space="preserve">. W przeciwnym wypadku trzeba ją zmienić bądź przekopiować do niej pliki. </w:t>
+      </w:r>
+      <w:r>
+        <w:rPr>
+          <w:rFonts w:ascii="Segoe UI Light" w:hAnsi="Segoe UI Light"/>
+          <w:lang w:val="pl-PL"/>
+        </w:rPr>
+        <w:t xml:space="preserve">Jest też możliwość bezpośredniego załadowania projektu klikając opcję </w:t>
+      </w:r>
+      <w:r>
+        <w:rPr>
+          <w:rFonts w:ascii="Segoe UI Light" w:hAnsi="Segoe UI Light"/>
+          <w:i/>
+          <w:lang w:val="pl-PL"/>
+        </w:rPr>
+        <w:t>Open</w:t>
+      </w:r>
+      <w:r>
+        <w:rPr>
+          <w:rFonts w:ascii="Segoe UI Light" w:hAnsi="Segoe UI Light"/>
+          <w:lang w:val="pl-PL"/>
+        </w:rPr>
+        <w:t>,</w:t>
+      </w:r>
+      <w:r>
+        <w:rPr>
+          <w:rFonts w:ascii="Segoe UI Light" w:hAnsi="Segoe UI Light"/>
+          <w:lang w:val="pl-PL"/>
+        </w:rPr>
+        <w:t xml:space="preserve"> wybrać pożądane pliki i wcisnąć przycisk</w:t>
+      </w:r>
+      <w:r>
+        <w:rPr>
+          <w:rFonts w:ascii="Segoe UI Light" w:hAnsi="Segoe UI Light"/>
+          <w:lang w:val="pl-PL"/>
+        </w:rPr>
+        <w:t xml:space="preserve"> </w:t>
+      </w:r>
+      <w:r>
+        <w:rPr>
+          <w:rFonts w:ascii="Segoe UI Light" w:hAnsi="Segoe UI Light"/>
+          <w:i/>
+          <w:lang w:val="pl-PL"/>
+        </w:rPr>
+        <w:t>Run</w:t>
+      </w:r>
+      <w:r>
+        <w:rPr>
+          <w:rFonts w:ascii="Segoe UI Light" w:hAnsi="Segoe UI Light"/>
+          <w:lang w:val="pl-PL"/>
+        </w:rPr>
+        <w:t xml:space="preserve"> z poziomu programu o nazwie </w:t>
+      </w:r>
+      <w:proofErr w:type="spellStart"/>
+      <w:r>
+        <w:rPr>
+          <w:rFonts w:ascii="Segoe UI Light" w:hAnsi="Segoe UI Light"/>
+          <w:i/>
+          <w:lang w:val="pl-PL"/>
+        </w:rPr>
+        <w:t>symulacja_OFDM</w:t>
+      </w:r>
+      <w:proofErr w:type="spellEnd"/>
+      <w:r>
+        <w:rPr>
+          <w:rFonts w:ascii="Segoe UI Light" w:hAnsi="Segoe UI Light"/>
+          <w:lang w:val="pl-PL"/>
+        </w:rPr>
+        <w:t>.</w:t>
       </w:r>
     </w:p>
     <w:p>
       <w:pPr>
         <w:pStyle w:val="Text"/>
-        <w:rPr>
-          <w:rFonts w:ascii="Segoe UI Light" w:hAnsi="Segoe UI Light"/>
-          <w:lang w:val="pl-PL"/>
-        </w:rPr>
-      </w:pPr>
-      <w:r>
-        <w:rPr>
-          <w:rFonts w:ascii="Segoe UI Light" w:hAnsi="Segoe UI Light"/>
-          <w:lang w:val="pl-PL"/>
-        </w:rPr>
-        <w:t xml:space="preserve">W celu uruchomienia projektu należy w linii komend </w:t>
-      </w:r>
-      <w:r>
-        <w:rPr>
-          <w:rFonts w:ascii="Segoe UI Light" w:hAnsi="Segoe UI Light"/>
-          <w:lang w:val="pl-PL"/>
-        </w:rPr>
-        <w:t>wywołać</w:t>
-      </w:r>
-      <w:r>
-        <w:rPr>
-          <w:rFonts w:ascii="Segoe UI Light" w:hAnsi="Segoe UI Light"/>
-          <w:lang w:val="pl-PL"/>
-        </w:rPr>
-        <w:t xml:space="preserve"> </w:t>
-      </w:r>
-      <w:r>
-        <w:rPr>
-          <w:rFonts w:ascii="Segoe UI Light" w:hAnsi="Segoe UI Light"/>
-          <w:i/>
-          <w:lang w:val="pl-PL"/>
-        </w:rPr>
-        <w:t>symulacja_OFDM,</w:t>
-      </w:r>
-      <w:r>
-        <w:rPr>
-          <w:rFonts w:ascii="Segoe UI Light" w:hAnsi="Segoe UI Light"/>
-          <w:lang w:val="pl-PL"/>
-        </w:rPr>
-        <w:t xml:space="preserve"> jeśli zestaw plików znajduje się w</w:t>
-      </w:r>
-      <w:r>
-        <w:rPr>
-          <w:rFonts w:ascii="Segoe UI Light" w:hAnsi="Segoe UI Light"/>
-          <w:lang w:val="pl-PL"/>
-        </w:rPr>
-        <w:t xml:space="preserve"> aktualnej</w:t>
-      </w:r>
-      <w:r>
-        <w:rPr>
-          <w:rFonts w:ascii="Segoe UI Light" w:hAnsi="Segoe UI Light"/>
-          <w:lang w:val="pl-PL"/>
-        </w:rPr>
-        <w:t xml:space="preserve"> ścieżce</w:t>
-      </w:r>
-      <w:r>
-        <w:rPr>
-          <w:rFonts w:ascii="Segoe UI Light" w:hAnsi="Segoe UI Light"/>
-          <w:lang w:val="pl-PL"/>
-        </w:rPr>
-        <w:t xml:space="preserve"> (</w:t>
-      </w:r>
-      <w:r>
-        <w:rPr>
-          <w:rFonts w:ascii="Segoe UI Light" w:hAnsi="Segoe UI Light"/>
-          <w:i/>
-          <w:lang w:val="pl-PL"/>
-        </w:rPr>
-        <w:t>Current Folder</w:t>
-      </w:r>
-      <w:r>
-        <w:rPr>
-          <w:rFonts w:ascii="Segoe UI Light" w:hAnsi="Segoe UI Light"/>
-          <w:lang w:val="pl-PL"/>
-        </w:rPr>
-        <w:t>)</w:t>
-      </w:r>
-      <w:r>
-        <w:rPr>
-          <w:rFonts w:ascii="Segoe UI Light" w:hAnsi="Segoe UI Light"/>
-          <w:lang w:val="pl-PL"/>
-        </w:rPr>
-        <w:t xml:space="preserve"> MATLABa. W przeciwnym wypadku trzeba ją zmienić bądź przekopiować do niej pliki. </w:t>
-      </w:r>
-      <w:r>
-        <w:rPr>
-          <w:rFonts w:ascii="Segoe UI Light" w:hAnsi="Segoe UI Light"/>
-          <w:lang w:val="pl-PL"/>
-        </w:rPr>
-        <w:t xml:space="preserve">Jest też możliwość bezpośredniego załadowania projektu klikając opcję </w:t>
-      </w:r>
-      <w:r>
-        <w:rPr>
-          <w:rFonts w:ascii="Segoe UI Light" w:hAnsi="Segoe UI Light"/>
-          <w:i/>
-          <w:lang w:val="pl-PL"/>
-        </w:rPr>
-        <w:t>Open</w:t>
-      </w:r>
-      <w:r>
-        <w:rPr>
-          <w:rFonts w:ascii="Segoe UI Light" w:hAnsi="Segoe UI Light"/>
-          <w:lang w:val="pl-PL"/>
-        </w:rPr>
-        <w:t>,</w:t>
-      </w:r>
-      <w:r>
-        <w:rPr>
-          <w:rFonts w:ascii="Segoe UI Light" w:hAnsi="Segoe UI Light"/>
-          <w:lang w:val="pl-PL"/>
-        </w:rPr>
-        <w:t xml:space="preserve"> wybrać pożądane pliki i wcisnąć przycisk</w:t>
-      </w:r>
-      <w:r>
-        <w:rPr>
-          <w:rFonts w:ascii="Segoe UI Light" w:hAnsi="Segoe UI Light"/>
-          <w:lang w:val="pl-PL"/>
-        </w:rPr>
-        <w:t xml:space="preserve"> </w:t>
-      </w:r>
-      <w:r>
-        <w:rPr>
-          <w:rFonts w:ascii="Segoe UI Light" w:hAnsi="Segoe UI Light"/>
-          <w:i/>
-          <w:lang w:val="pl-PL"/>
-        </w:rPr>
-        <w:t>Run</w:t>
-      </w:r>
-      <w:r>
-        <w:rPr>
-          <w:rFonts w:ascii="Segoe UI Light" w:hAnsi="Segoe UI Light"/>
-          <w:lang w:val="pl-PL"/>
-        </w:rPr>
-        <w:t xml:space="preserve"> z poziomu programu o nazwie </w:t>
-      </w:r>
-      <w:r>
-        <w:rPr>
-          <w:rFonts w:ascii="Segoe UI Light" w:hAnsi="Segoe UI Light"/>
-          <w:i/>
-          <w:lang w:val="pl-PL"/>
-        </w:rPr>
-        <w:t>symulacja_OFDM</w:t>
-      </w:r>
-      <w:r>
-        <w:rPr>
-          <w:rFonts w:ascii="Segoe UI Light" w:hAnsi="Segoe UI Light"/>
-          <w:lang w:val="pl-PL"/>
-        </w:rPr>
-        <w:t>.</w:t>
-      </w:r>
+        <w:spacing w:line="240" w:lineRule="auto"/>
+        <w:rPr>
+          <w:rFonts w:ascii="Segoe UI Light" w:hAnsi="Segoe UI Light"/>
+          <w:lang w:val="pl-PL"/>
+        </w:rPr>
+      </w:pPr>
     </w:p>
     <w:p>
       <w:pPr>
         <w:pStyle w:val="Text"/>
-        <w:rPr>
-          <w:rFonts w:ascii="Segoe UI Light" w:hAnsi="Segoe UI Light"/>
-          <w:lang w:val="pl-PL"/>
-        </w:rPr>
-      </w:pPr>
-      <w:r>
-        <w:rPr>
-          <w:rFonts w:ascii="Segoe UI Light" w:hAnsi="Segoe UI Light"/>
-          <w:lang w:val="pl-PL"/>
-        </w:rPr>
-        <w:t xml:space="preserve"> </w:t>
-      </w:r>
+        <w:spacing w:line="240" w:lineRule="auto"/>
+        <w:rPr>
+          <w:rFonts w:ascii="Segoe UI Light" w:hAnsi="Segoe UI Light"/>
+          <w:lang w:val="pl-PL"/>
+        </w:rPr>
+      </w:pPr>
     </w:p>
     <w:p>
       <w:pPr>
         <w:pStyle w:val="Text"/>
+        <w:spacing w:line="240" w:lineRule="auto"/>
         <w:rPr>
           <w:rFonts w:ascii="Segoe UI Light" w:hAnsi="Segoe UI Light"/>
           <w:lang w:val="pl-PL"/>
@@ -426,6 +468,7 @@
     <w:p>
       <w:pPr>
         <w:pStyle w:val="Text"/>
+        <w:spacing w:line="240" w:lineRule="auto"/>
         <w:rPr>
           <w:rFonts w:ascii="Segoe UI Light" w:hAnsi="Segoe UI Light"/>
           <w:lang w:val="pl-PL"/>
@@ -435,6 +478,7 @@
     <w:p>
       <w:pPr>
         <w:pStyle w:val="Text"/>
+        <w:spacing w:line="240" w:lineRule="auto"/>
         <w:rPr>
           <w:rFonts w:ascii="Segoe UI Light" w:hAnsi="Segoe UI Light"/>
           <w:lang w:val="pl-PL"/>
@@ -443,21 +487,35 @@
     </w:p>
     <w:p>
       <w:pPr>
-        <w:pStyle w:val="Nagwek2"/>
-        <w:rPr>
-          <w:rFonts w:ascii="Segoe UI Light" w:hAnsi="Segoe UI Light"/>
-        </w:rPr>
-      </w:pPr>
-      <w:r>
-        <w:rPr>
-          <w:rFonts w:ascii="Segoe UI Light" w:hAnsi="Segoe UI Light"/>
-        </w:rPr>
-        <w:t>Skróty i akronimy</w:t>
-      </w:r>
+        <w:pStyle w:val="Text"/>
+        <w:spacing w:line="240" w:lineRule="auto"/>
+        <w:rPr>
+          <w:rFonts w:ascii="Segoe UI Light" w:hAnsi="Segoe UI Light"/>
+          <w:lang w:val="pl-PL"/>
+        </w:rPr>
+      </w:pPr>
     </w:p>
     <w:p>
       <w:pPr>
+        <w:pStyle w:val="Nagwek2"/>
+        <w:jc w:val="both"/>
+        <w:rPr>
+          <w:rFonts w:ascii="Segoe UI Light" w:hAnsi="Segoe UI Light"/>
+          <w:lang w:val="pl-PL"/>
+        </w:rPr>
+      </w:pPr>
+      <w:r>
+        <w:rPr>
+          <w:rFonts w:ascii="Segoe UI Light" w:hAnsi="Segoe UI Light"/>
+          <w:lang w:val="pl-PL"/>
+        </w:rPr>
+        <w:t>Skróty i akronimy</w:t>
+      </w:r>
+    </w:p>
+    <w:p>
+      <w:pPr>
         <w:pStyle w:val="Text"/>
+        <w:spacing w:line="240" w:lineRule="auto"/>
         <w:ind w:firstLine="144"/>
         <w:rPr>
           <w:rFonts w:ascii="Segoe UI Light" w:hAnsi="Segoe UI Light"/>
@@ -469,7 +527,39 @@
           <w:rFonts w:ascii="Segoe UI Light" w:hAnsi="Segoe UI Light"/>
           <w:lang w:val="pl-PL"/>
         </w:rPr>
-        <w:t>SNR – Signal to Noise ratio; stosunek sygnału do szumu.</w:t>
+        <w:t xml:space="preserve">SNR – </w:t>
+      </w:r>
+      <w:proofErr w:type="spellStart"/>
+      <w:r>
+        <w:rPr>
+          <w:rFonts w:ascii="Segoe UI Light" w:hAnsi="Segoe UI Light"/>
+          <w:lang w:val="pl-PL"/>
+        </w:rPr>
+        <w:t>Signal</w:t>
+      </w:r>
+      <w:proofErr w:type="spellEnd"/>
+      <w:r>
+        <w:rPr>
+          <w:rFonts w:ascii="Segoe UI Light" w:hAnsi="Segoe UI Light"/>
+          <w:lang w:val="pl-PL"/>
+        </w:rPr>
+        <w:t xml:space="preserve"> to </w:t>
+      </w:r>
+      <w:proofErr w:type="spellStart"/>
+      <w:r>
+        <w:rPr>
+          <w:rFonts w:ascii="Segoe UI Light" w:hAnsi="Segoe UI Light"/>
+          <w:lang w:val="pl-PL"/>
+        </w:rPr>
+        <w:t>Noise</w:t>
+      </w:r>
+      <w:proofErr w:type="spellEnd"/>
+      <w:r>
+        <w:rPr>
+          <w:rFonts w:ascii="Segoe UI Light" w:hAnsi="Segoe UI Light"/>
+          <w:lang w:val="pl-PL"/>
+        </w:rPr>
+        <w:t xml:space="preserve"> ratio; stosunek sygnału do szumu.</w:t>
       </w:r>
     </w:p>
     <w:p>
@@ -480,6 +570,7 @@
           <w:numId w:val="0"/>
         </w:numPr>
         <w:ind w:firstLine="144"/>
+        <w:jc w:val="both"/>
         <w:rPr>
           <w:rFonts w:ascii="Segoe UI Light" w:hAnsi="Segoe UI Light"/>
           <w:i w:val="0"/>
@@ -494,6 +585,7 @@
         </w:rPr>
         <w:t xml:space="preserve">PSK - </w:t>
       </w:r>
+      <w:proofErr w:type="spellStart"/>
       <w:r>
         <w:rPr>
           <w:rStyle w:val="mw-headline"/>
@@ -501,8 +593,10 @@
           <w:i w:val="0"/>
           <w:lang w:val="pl-PL"/>
         </w:rPr>
-        <w:t>Phase-Shift K</w:t>
-      </w:r>
+        <w:t>Phase-S</w:t>
+      </w:r>
+      <w:bookmarkStart w:id="1" w:name="_GoBack"/>
+      <w:bookmarkEnd w:id="1"/>
       <w:r>
         <w:rPr>
           <w:rStyle w:val="mw-headline"/>
@@ -510,20 +604,68 @@
           <w:i w:val="0"/>
           <w:lang w:val="pl-PL"/>
         </w:rPr>
-        <w:t xml:space="preserve">eying; </w:t>
-      </w:r>
-      <w:r>
-        <w:rPr>
+        <w:t>hift</w:t>
+      </w:r>
+      <w:proofErr w:type="spellEnd"/>
+      <w:r>
+        <w:rPr>
+          <w:rStyle w:val="mw-headline"/>
           <w:rFonts w:ascii="Segoe UI Light" w:hAnsi="Segoe UI Light"/>
           <w:i w:val="0"/>
           <w:lang w:val="pl-PL"/>
         </w:rPr>
+        <w:t xml:space="preserve"> </w:t>
+      </w:r>
+      <w:proofErr w:type="spellStart"/>
+      <w:r>
+        <w:rPr>
+          <w:rStyle w:val="mw-headline"/>
+          <w:rFonts w:ascii="Segoe UI Light" w:hAnsi="Segoe UI Light"/>
+          <w:i w:val="0"/>
+          <w:lang w:val="pl-PL"/>
+        </w:rPr>
+        <w:t>K</w:t>
+      </w:r>
+      <w:r>
+        <w:rPr>
+          <w:rStyle w:val="mw-headline"/>
+          <w:rFonts w:ascii="Segoe UI Light" w:hAnsi="Segoe UI Light"/>
+          <w:i w:val="0"/>
+          <w:lang w:val="pl-PL"/>
+        </w:rPr>
+        <w:t>eying</w:t>
+      </w:r>
+      <w:proofErr w:type="spellEnd"/>
+      <w:r>
+        <w:rPr>
+          <w:rStyle w:val="mw-headline"/>
+          <w:rFonts w:ascii="Segoe UI Light" w:hAnsi="Segoe UI Light"/>
+          <w:i w:val="0"/>
+          <w:lang w:val="pl-PL"/>
+        </w:rPr>
+        <w:t xml:space="preserve">; </w:t>
+      </w:r>
+      <w:r>
+        <w:rPr>
+          <w:rFonts w:ascii="Segoe UI Light" w:hAnsi="Segoe UI Light"/>
+          <w:i w:val="0"/>
+          <w:lang w:val="pl-PL"/>
+        </w:rPr>
         <w:t>kluczowanie fazy</w:t>
+      </w:r>
+      <w:r>
+        <w:rPr>
+          <w:rFonts w:ascii="Segoe UI Light" w:hAnsi="Segoe UI Light"/>
+          <w:i w:val="0"/>
+          <w:lang w:val="pl-PL"/>
+        </w:rPr>
+        <w:t>.</w:t>
       </w:r>
     </w:p>
     <w:p>
       <w:pPr>
         <w:pStyle w:val="Text"/>
+        <w:spacing w:line="240" w:lineRule="auto"/>
         <w:ind w:firstLine="144"/>
         <w:rPr>
           <w:rFonts w:ascii="Segoe UI Light" w:hAnsi="Segoe UI Light"/>
@@ -537,18 +679,73 @@
         </w:rPr>
         <w:t xml:space="preserve">QAM – </w:t>
       </w:r>
+      <w:proofErr w:type="spellStart"/>
       <w:r>
         <w:rPr>
           <w:rStyle w:val="st"/>
           <w:rFonts w:ascii="Segoe UI Light" w:hAnsi="Segoe UI Light"/>
           <w:lang w:val="pl-PL"/>
         </w:rPr>
-        <w:t>Quadrature Amplitude Modulation; Kwadraturowa modulacja amplitudowo-fazowa</w:t>
+        <w:t>Quadrature</w:t>
+      </w:r>
+      <w:proofErr w:type="spellEnd"/>
+      <w:r>
+        <w:rPr>
+          <w:rStyle w:val="st"/>
+          <w:rFonts w:ascii="Segoe UI Light" w:hAnsi="Segoe UI Light"/>
+          <w:lang w:val="pl-PL"/>
+        </w:rPr>
+        <w:t xml:space="preserve"> </w:t>
+      </w:r>
+      <w:proofErr w:type="spellStart"/>
+      <w:r>
+        <w:rPr>
+          <w:rStyle w:val="st"/>
+          <w:rFonts w:ascii="Segoe UI Light" w:hAnsi="Segoe UI Light"/>
+          <w:lang w:val="pl-PL"/>
+        </w:rPr>
+        <w:t>Amplitude</w:t>
+      </w:r>
+      <w:proofErr w:type="spellEnd"/>
+      <w:r>
+        <w:rPr>
+          <w:rStyle w:val="st"/>
+          <w:rFonts w:ascii="Segoe UI Light" w:hAnsi="Segoe UI Light"/>
+          <w:lang w:val="pl-PL"/>
+        </w:rPr>
+        <w:t xml:space="preserve"> </w:t>
+      </w:r>
+      <w:proofErr w:type="spellStart"/>
+      <w:r>
+        <w:rPr>
+          <w:rStyle w:val="st"/>
+          <w:rFonts w:ascii="Segoe UI Light" w:hAnsi="Segoe UI Light"/>
+          <w:lang w:val="pl-PL"/>
+        </w:rPr>
+        <w:t>Modulation</w:t>
+      </w:r>
+      <w:proofErr w:type="spellEnd"/>
+      <w:r>
+        <w:rPr>
+          <w:rStyle w:val="st"/>
+          <w:rFonts w:ascii="Segoe UI Light" w:hAnsi="Segoe UI Light"/>
+          <w:lang w:val="pl-PL"/>
+        </w:rPr>
+        <w:t>; Kwadraturowa modulacja amplitudowo-fazowa</w:t>
+      </w:r>
+      <w:r>
+        <w:rPr>
+          <w:rStyle w:val="st"/>
+          <w:rFonts w:ascii="Segoe UI Light" w:hAnsi="Segoe UI Light"/>
+          <w:lang w:val="pl-PL"/>
+        </w:rPr>
+        <w:t>.</w:t>
       </w:r>
     </w:p>
     <w:p>
       <w:pPr>
         <w:pStyle w:val="Text"/>
+        <w:spacing w:line="240" w:lineRule="auto"/>
         <w:ind w:firstLine="144"/>
         <w:rPr>
           <w:rFonts w:ascii="Segoe UI Light" w:hAnsi="Segoe UI Light"/>
@@ -562,13 +759,67 @@
         </w:rPr>
         <w:t xml:space="preserve">OFDM - </w:t>
       </w:r>
+      <w:proofErr w:type="spellStart"/>
       <w:r>
         <w:rPr>
           <w:rStyle w:val="st"/>
           <w:rFonts w:ascii="Segoe UI Light" w:hAnsi="Segoe UI Light"/>
           <w:lang w:val="pl-PL"/>
         </w:rPr>
-        <w:t>Orthogonal Frequency-Division Multiplexing; Ortogonalne zwielokrotnianie w dziedzinie częstotliwości</w:t>
+        <w:t>Orthogonal</w:t>
+      </w:r>
+      <w:proofErr w:type="spellEnd"/>
+      <w:r>
+        <w:rPr>
+          <w:rStyle w:val="st"/>
+          <w:rFonts w:ascii="Segoe UI Light" w:hAnsi="Segoe UI Light"/>
+          <w:lang w:val="pl-PL"/>
+        </w:rPr>
+        <w:t xml:space="preserve"> </w:t>
+      </w:r>
+      <w:proofErr w:type="spellStart"/>
+      <w:r>
+        <w:rPr>
+          <w:rStyle w:val="st"/>
+          <w:rFonts w:ascii="Segoe UI Light" w:hAnsi="Segoe UI Light"/>
+          <w:lang w:val="pl-PL"/>
+        </w:rPr>
+        <w:t>Frequency-Division</w:t>
+      </w:r>
+      <w:proofErr w:type="spellEnd"/>
+      <w:r>
+        <w:rPr>
+          <w:rStyle w:val="st"/>
+          <w:rFonts w:ascii="Segoe UI Light" w:hAnsi="Segoe UI Light"/>
+          <w:lang w:val="pl-PL"/>
+        </w:rPr>
+        <w:t xml:space="preserve"> </w:t>
+      </w:r>
+      <w:proofErr w:type="spellStart"/>
+      <w:r>
+        <w:rPr>
+          <w:rStyle w:val="st"/>
+          <w:rFonts w:ascii="Segoe UI Light" w:hAnsi="Segoe UI Light"/>
+          <w:lang w:val="pl-PL"/>
+        </w:rPr>
+        <w:t>Multiplexing</w:t>
+      </w:r>
+      <w:proofErr w:type="spellEnd"/>
+      <w:r>
+        <w:rPr>
+          <w:rStyle w:val="st"/>
+          <w:rFonts w:ascii="Segoe UI Light" w:hAnsi="Segoe UI Light"/>
+          <w:lang w:val="pl-PL"/>
+        </w:rPr>
+        <w:t>; Ortogonalne zwielokrotnianie w dziedzinie częstotliwości</w:t>
+      </w:r>
+      <w:r>
+        <w:rPr>
+          <w:rStyle w:val="st"/>
+          <w:rFonts w:ascii="Segoe UI Light" w:hAnsi="Segoe UI Light"/>
+          <w:lang w:val="pl-PL"/>
+        </w:rPr>
+        <w:t>.</w:t>
       </w:r>
     </w:p>
     <w:p>
@@ -579,6 +830,7 @@
           <w:numId w:val="0"/>
         </w:numPr>
         <w:ind w:firstLine="144"/>
+        <w:jc w:val="both"/>
         <w:rPr>
           <w:rFonts w:ascii="Segoe UI Light" w:hAnsi="Segoe UI Light"/>
           <w:i w:val="0"/>
@@ -593,6 +845,7 @@
         </w:rPr>
         <w:t xml:space="preserve">BPSK - </w:t>
       </w:r>
+      <w:proofErr w:type="spellStart"/>
       <w:r>
         <w:rPr>
           <w:rStyle w:val="mw-headline"/>
@@ -600,8 +853,9 @@
           <w:i w:val="0"/>
           <w:lang w:val="pl-PL"/>
         </w:rPr>
-        <w:t>Binary Phase-Shift K</w:t>
-      </w:r>
+        <w:t>Binary</w:t>
+      </w:r>
+      <w:proofErr w:type="spellEnd"/>
       <w:r>
         <w:rPr>
           <w:rStyle w:val="mw-headline"/>
@@ -609,19 +863,77 @@
           <w:i w:val="0"/>
           <w:lang w:val="pl-PL"/>
         </w:rPr>
-        <w:t xml:space="preserve">eying; binarne </w:t>
-      </w:r>
-      <w:r>
-        <w:rPr>
+        <w:t xml:space="preserve"> </w:t>
+      </w:r>
+      <w:proofErr w:type="spellStart"/>
+      <w:r>
+        <w:rPr>
+          <w:rStyle w:val="mw-headline"/>
           <w:rFonts w:ascii="Segoe UI Light" w:hAnsi="Segoe UI Light"/>
           <w:i w:val="0"/>
           <w:lang w:val="pl-PL"/>
         </w:rPr>
+        <w:t>Phase-Shift</w:t>
+      </w:r>
+      <w:proofErr w:type="spellEnd"/>
+      <w:r>
+        <w:rPr>
+          <w:rStyle w:val="mw-headline"/>
+          <w:rFonts w:ascii="Segoe UI Light" w:hAnsi="Segoe UI Light"/>
+          <w:i w:val="0"/>
+          <w:lang w:val="pl-PL"/>
+        </w:rPr>
+        <w:t xml:space="preserve"> </w:t>
+      </w:r>
+      <w:proofErr w:type="spellStart"/>
+      <w:r>
+        <w:rPr>
+          <w:rStyle w:val="mw-headline"/>
+          <w:rFonts w:ascii="Segoe UI Light" w:hAnsi="Segoe UI Light"/>
+          <w:i w:val="0"/>
+          <w:lang w:val="pl-PL"/>
+        </w:rPr>
+        <w:t>K</w:t>
+      </w:r>
+      <w:r>
+        <w:rPr>
+          <w:rStyle w:val="mw-headline"/>
+          <w:rFonts w:ascii="Segoe UI Light" w:hAnsi="Segoe UI Light"/>
+          <w:i w:val="0"/>
+          <w:lang w:val="pl-PL"/>
+        </w:rPr>
+        <w:t>eying</w:t>
+      </w:r>
+      <w:proofErr w:type="spellEnd"/>
+      <w:r>
+        <w:rPr>
+          <w:rStyle w:val="mw-headline"/>
+          <w:rFonts w:ascii="Segoe UI Light" w:hAnsi="Segoe UI Light"/>
+          <w:i w:val="0"/>
+          <w:lang w:val="pl-PL"/>
+        </w:rPr>
+        <w:t xml:space="preserve">; binarne </w:t>
+      </w:r>
+      <w:r>
+        <w:rPr>
+          <w:rFonts w:ascii="Segoe UI Light" w:hAnsi="Segoe UI Light"/>
+          <w:i w:val="0"/>
+          <w:lang w:val="pl-PL"/>
+        </w:rPr>
         <w:t>kluczowanie fazy</w:t>
+      </w:r>
+      <w:r>
+        <w:rPr>
+          <w:rFonts w:ascii="Segoe UI Light" w:hAnsi="Segoe UI Light"/>
+          <w:i w:val="0"/>
+          <w:lang w:val="pl-PL"/>
+        </w:rPr>
+        <w:t>.</w:t>
       </w:r>
     </w:p>
     <w:p>
       <w:pPr>
+        <w:jc w:val="both"/>
         <w:rPr>
           <w:rFonts w:ascii="Segoe UI Light" w:hAnsi="Segoe UI Light"/>
           <w:lang w:val="pl-PL"/>
@@ -633,19 +945,52 @@
           <w:lang w:val="pl-PL"/>
         </w:rPr>
         <w:tab/>
-      </w:r>
-      <w:r>
-        <w:rPr>
-          <w:rFonts w:ascii="Segoe UI Light" w:hAnsi="Segoe UI Light"/>
-          <w:lang w:val="pl-PL"/>
-        </w:rPr>
-        <w:t>PLC –Power Line Communication; komunikacja elektroenergetyczną siecią rozdzielczą</w:t>
+        <w:t>PLC –</w:t>
+      </w:r>
+      <w:r>
+        <w:rPr>
+          <w:rFonts w:ascii="Segoe UI Light" w:hAnsi="Segoe UI Light"/>
+          <w:lang w:val="pl-PL"/>
+        </w:rPr>
+        <w:t xml:space="preserve"> </w:t>
+      </w:r>
+      <w:r>
+        <w:rPr>
+          <w:rFonts w:ascii="Segoe UI Light" w:hAnsi="Segoe UI Light"/>
+          <w:lang w:val="pl-PL"/>
+        </w:rPr>
+        <w:t xml:space="preserve">Power Line </w:t>
+      </w:r>
+      <w:proofErr w:type="spellStart"/>
+      <w:r>
+        <w:rPr>
+          <w:rFonts w:ascii="Segoe UI Light" w:hAnsi="Segoe UI Light"/>
+          <w:lang w:val="pl-PL"/>
+        </w:rPr>
+        <w:t>Communication</w:t>
+      </w:r>
+      <w:proofErr w:type="spellEnd"/>
+      <w:r>
+        <w:rPr>
+          <w:rFonts w:ascii="Segoe UI Light" w:hAnsi="Segoe UI Light"/>
+          <w:lang w:val="pl-PL"/>
+        </w:rPr>
+        <w:t>; komunikacja elektroenergetyczną siecią rozdzielczą</w:t>
+      </w:r>
+      <w:r>
+        <w:rPr>
+          <w:rFonts w:ascii="Segoe UI Light" w:hAnsi="Segoe UI Light"/>
+          <w:lang w:val="pl-PL"/>
+        </w:rPr>
+        <w:t>.</w:t>
       </w:r>
     </w:p>
     <w:p>
       <w:pPr>
-        <w:rPr>
-          <w:rFonts w:ascii="Segoe UI Light" w:hAnsi="Segoe UI Light"/>
+        <w:jc w:val="both"/>
+        <w:rPr>
+          <w:rFonts w:ascii="Segoe UI Light" w:hAnsi="Segoe UI Light"/>
+          <w:lang w:val="pl-PL"/>
         </w:rPr>
       </w:pPr>
       <w:r>
@@ -654,37 +999,62 @@
           <w:lang w:val="pl-PL"/>
         </w:rPr>
         <w:tab/>
-      </w:r>
-      <w:r>
-        <w:rPr>
-          <w:rFonts w:ascii="Segoe UI Light" w:hAnsi="Segoe UI Light"/>
-        </w:rPr>
         <w:t xml:space="preserve">DSL - </w:t>
       </w:r>
       <w:r>
         <w:rPr>
           <w:rFonts w:ascii="Segoe UI Light" w:hAnsi="Segoe UI Light"/>
           <w:iCs/>
-        </w:rPr>
-        <w:t>Digital Subscriber Line</w:t>
-      </w:r>
-      <w:r>
-        <w:rPr>
-          <w:rFonts w:ascii="Segoe UI Light" w:hAnsi="Segoe UI Light"/>
+          <w:lang w:val="pl-PL"/>
+        </w:rPr>
+        <w:t xml:space="preserve">Digital </w:t>
+      </w:r>
+      <w:proofErr w:type="spellStart"/>
+      <w:r>
+        <w:rPr>
+          <w:rFonts w:ascii="Segoe UI Light" w:hAnsi="Segoe UI Light"/>
+          <w:iCs/>
+          <w:lang w:val="pl-PL"/>
+        </w:rPr>
+        <w:t>Subscriber</w:t>
+      </w:r>
+      <w:proofErr w:type="spellEnd"/>
+      <w:r>
+        <w:rPr>
+          <w:rFonts w:ascii="Segoe UI Light" w:hAnsi="Segoe UI Light"/>
+          <w:iCs/>
+          <w:lang w:val="pl-PL"/>
+        </w:rPr>
+        <w:t xml:space="preserve"> Line</w:t>
+      </w:r>
+      <w:r>
+        <w:rPr>
+          <w:rFonts w:ascii="Segoe UI Light" w:hAnsi="Segoe UI Light"/>
+          <w:lang w:val="pl-PL"/>
         </w:rPr>
         <w:t>; cyfrowa linia abonencka</w:t>
+      </w:r>
+      <w:r>
+        <w:rPr>
+          <w:rFonts w:ascii="Segoe UI Light" w:hAnsi="Segoe UI Light"/>
+          <w:lang w:val="pl-PL"/>
+        </w:rPr>
+        <w:t>.</w:t>
       </w:r>
     </w:p>
     <w:p>
       <w:pPr>
         <w:pStyle w:val="Nagwek1"/>
-        <w:rPr>
-          <w:rFonts w:ascii="Segoe UI Light" w:hAnsi="Segoe UI Light"/>
-        </w:rPr>
-      </w:pPr>
-      <w:r>
-        <w:rPr>
-          <w:rFonts w:ascii="Segoe UI Light" w:hAnsi="Segoe UI Light"/>
+        <w:jc w:val="both"/>
+        <w:rPr>
+          <w:rFonts w:ascii="Segoe UI Light" w:hAnsi="Segoe UI Light"/>
+          <w:lang w:val="pl-PL"/>
+        </w:rPr>
+      </w:pPr>
+      <w:r>
+        <w:rPr>
+          <w:rFonts w:ascii="Segoe UI Light" w:hAnsi="Segoe UI Light"/>
+          <w:lang w:val="pl-PL"/>
         </w:rPr>
         <w:t>INSTRUKCJA UŻYTKOWANIA</w:t>
       </w:r>
@@ -790,8 +1160,6 @@
         </w:rPr>
         <w:t>każdorazowym wygenerowaniu danych.</w:t>
       </w:r>
-      <w:bookmarkStart w:id="1" w:name="_GoBack"/>
-      <w:bookmarkEnd w:id="1"/>
       <w:r>
         <w:rPr>
           <w:rFonts w:ascii="Segoe UI Light" w:hAnsi="Segoe UI Light"/>
@@ -960,13 +1328,16 @@
     <w:p>
       <w:pPr>
         <w:pStyle w:val="Nagwek1"/>
-        <w:rPr>
-          <w:rFonts w:ascii="Segoe UI Light" w:hAnsi="Segoe UI Light"/>
-        </w:rPr>
-      </w:pPr>
-      <w:r>
-        <w:rPr>
-          <w:rFonts w:ascii="Segoe UI Light" w:hAnsi="Segoe UI Light"/>
+        <w:jc w:val="both"/>
+        <w:rPr>
+          <w:rFonts w:ascii="Segoe UI Light" w:hAnsi="Segoe UI Light"/>
+          <w:lang w:val="pl-PL"/>
+        </w:rPr>
+      </w:pPr>
+      <w:r>
+        <w:rPr>
+          <w:rFonts w:ascii="Segoe UI Light" w:hAnsi="Segoe UI Light"/>
+          <w:lang w:val="pl-PL"/>
         </w:rPr>
         <w:t>WYNIKI TESTÓW</w:t>
       </w:r>
@@ -974,6 +1345,7 @@
     <w:p>
       <w:pPr>
         <w:ind w:left="202"/>
+        <w:jc w:val="both"/>
         <w:rPr>
           <w:rFonts w:ascii="Segoe UI Light" w:hAnsi="Segoe UI Light"/>
           <w:lang w:val="pl-PL"/>
@@ -990,13 +1362,16 @@
     <w:p>
       <w:pPr>
         <w:pStyle w:val="Nagwek1"/>
-        <w:rPr>
-          <w:rFonts w:ascii="Segoe UI Light" w:hAnsi="Segoe UI Light"/>
-        </w:rPr>
-      </w:pPr>
-      <w:r>
-        <w:rPr>
-          <w:rFonts w:ascii="Segoe UI Light" w:hAnsi="Segoe UI Light"/>
+        <w:jc w:val="both"/>
+        <w:rPr>
+          <w:rFonts w:ascii="Segoe UI Light" w:hAnsi="Segoe UI Light"/>
+          <w:lang w:val="pl-PL"/>
+        </w:rPr>
+      </w:pPr>
+      <w:r>
+        <w:rPr>
+          <w:rFonts w:ascii="Segoe UI Light" w:hAnsi="Segoe UI Light"/>
+          <w:lang w:val="pl-PL"/>
         </w:rPr>
         <w:lastRenderedPageBreak/>
         <w:t>PODSUMOWANIE</w:t>
@@ -1005,6 +1380,7 @@
     <w:p>
       <w:pPr>
         <w:pStyle w:val="Nagwek2"/>
+        <w:jc w:val="both"/>
         <w:rPr>
           <w:rFonts w:ascii="Segoe UI Light" w:hAnsi="Segoe UI Light"/>
           <w:lang w:val="pl-PL"/>
@@ -1021,6 +1397,7 @@
     <w:p>
       <w:pPr>
         <w:ind w:left="202"/>
+        <w:jc w:val="both"/>
         <w:rPr>
           <w:rFonts w:ascii="Segoe UI Light" w:hAnsi="Segoe UI Light"/>
           <w:lang w:val="pl-PL"/>
@@ -1052,12 +1429,29 @@
           <w:rFonts w:ascii="Segoe UI Light" w:hAnsi="Segoe UI Light"/>
           <w:lang w:val="pl-PL"/>
         </w:rPr>
-        <w:t xml:space="preserve"> obejrzenie sygnałów i diagramów konstelacji w różnych punktach modulatora/demodulatora, tworząc przyjazne dla oka GUI w MATLABie.</w:t>
+        <w:t xml:space="preserve"> obejrzenie sygnałów i diagramów konstelacji w różnych punktach modulatora/demodulatora, tworząc przyjazne dla oka GUI w </w:t>
+      </w:r>
+      <w:proofErr w:type="spellStart"/>
+      <w:r>
+        <w:rPr>
+          <w:rFonts w:ascii="Segoe UI Light" w:hAnsi="Segoe UI Light"/>
+          <w:lang w:val="pl-PL"/>
+        </w:rPr>
+        <w:t>MATLABie</w:t>
+      </w:r>
+      <w:proofErr w:type="spellEnd"/>
+      <w:r>
+        <w:rPr>
+          <w:rFonts w:ascii="Segoe UI Light" w:hAnsi="Segoe UI Light"/>
+          <w:lang w:val="pl-PL"/>
+        </w:rPr>
+        <w:t>.</w:t>
       </w:r>
     </w:p>
     <w:p>
       <w:pPr>
         <w:pStyle w:val="Nagwek2"/>
+        <w:jc w:val="both"/>
         <w:rPr>
           <w:rFonts w:ascii="Segoe UI Light" w:hAnsi="Segoe UI Light"/>
           <w:lang w:val="pl-PL"/>
@@ -1075,6 +1469,7 @@
       <w:pPr>
         <w:pStyle w:val="TableContents"/>
         <w:ind w:firstLine="202"/>
+        <w:jc w:val="both"/>
         <w:rPr>
           <w:rFonts w:ascii="Segoe UI Light" w:hAnsi="Segoe UI Light"/>
           <w:sz w:val="20"/>
@@ -1087,12 +1482,31 @@
           <w:sz w:val="20"/>
           <w:szCs w:val="20"/>
         </w:rPr>
-        <w:t>Symulacja transmisji przez kanał oraz Rayleigh'a, możliwość zaobserwowania korzyści z zastosowania odstępu ochronnego, demonstracja korzyści z zastosowania modulacji różnicowej.</w:t>
+        <w:t xml:space="preserve">Symulacja transmisji przez kanał oraz </w:t>
+      </w:r>
+      <w:proofErr w:type="spellStart"/>
+      <w:r>
+        <w:rPr>
+          <w:rFonts w:ascii="Segoe UI Light" w:hAnsi="Segoe UI Light"/>
+          <w:sz w:val="20"/>
+          <w:szCs w:val="20"/>
+        </w:rPr>
+        <w:t>Rayleigh'a</w:t>
+      </w:r>
+      <w:proofErr w:type="spellEnd"/>
+      <w:r>
+        <w:rPr>
+          <w:rFonts w:ascii="Segoe UI Light" w:hAnsi="Segoe UI Light"/>
+          <w:sz w:val="20"/>
+          <w:szCs w:val="20"/>
+        </w:rPr>
+        <w:t>, możliwość zaobserwowania korzyści z zastosowania odstępu ochronnego, demonstracja korzyści z zastosowania modulacji różnicowej.</w:t>
       </w:r>
     </w:p>
     <w:p>
       <w:pPr>
         <w:pStyle w:val="Nagwek2"/>
+        <w:jc w:val="both"/>
         <w:rPr>
           <w:rFonts w:ascii="Segoe UI Light" w:hAnsi="Segoe UI Light"/>
           <w:lang w:val="pl-PL"/>
@@ -1109,6 +1523,7 @@
     <w:p>
       <w:pPr>
         <w:ind w:left="202"/>
+        <w:jc w:val="both"/>
         <w:rPr>
           <w:rFonts w:ascii="Segoe UI Light" w:hAnsi="Segoe UI Light"/>
           <w:lang w:val="pl-PL"/>
@@ -1176,7 +1591,7 @@
       </w:pPr>
     </w:p>
     <w:sectPr>
-      <w:headerReference w:type="default" r:id="rId10"/>
+      <w:headerReference w:type="default" r:id="rId9"/>
       <w:type w:val="continuous"/>
       <w:pgSz w:w="12240" w:h="15840" w:code="1"/>
       <w:pgMar w:top="1008" w:right="936" w:bottom="1008" w:left="936" w:header="432" w:footer="432" w:gutter="0"/>
@@ -1250,18 +1665,10 @@
       <w:rPr>
         <w:noProof/>
       </w:rPr>
-      <w:t>1</w:t>
+      <w:t>2</w:t>
     </w:r>
     <w:r>
       <w:fldChar w:fldCharType="end"/>
-    </w:r>
-  </w:p>
-  <w:p>
-    <w:pPr>
-      <w:ind w:right="360"/>
-    </w:pPr>
-    <w:r>
-      <w:t>&gt; REPLACE THIS LINE WITH YOUR PAPER IDENTIFICATION NUMBER (DOUBLE-CLICK HERE TO EDIT) &lt;</w:t>
     </w:r>
   </w:p>
   <w:p>
@@ -4806,7 +5213,7 @@
 </file>
 
 <file path=customXml/itemProps1.xml><?xml version="1.0" encoding="utf-8"?>
-<ds:datastoreItem xmlns:ds="http://schemas.openxmlformats.org/officeDocument/2006/customXml" ds:itemID="{397C538C-F07E-4678-903F-4BA9053B3C0B}">
+<ds:datastoreItem xmlns:ds="http://schemas.openxmlformats.org/officeDocument/2006/customXml" ds:itemID="{FB1D6964-394E-492E-99AD-119380FBB7BC}">
   <ds:schemaRefs>
     <ds:schemaRef ds:uri="http://schemas.openxmlformats.org/officeDocument/2006/bibliography"/>
   </ds:schemaRefs>

</xml_diff>